<commit_message>
getting ready for release 1.6.0
</commit_message>
<xml_diff>
--- a/hit-iz-resource/src/main/resources/Documentation/Downloads/Installation Guide - NIST HL7v2 Validation Tools.docx
+++ b/hit-iz-resource/src/main/resources/Documentation/Downloads/Installation Guide - NIST HL7v2 Validation Tools.docx
@@ -1,6 +1,6 @@
 
 <file path=word/document.xml><?xml version="1.0" encoding="utf-8"?>
-<w:document xmlns:wpc="http://schemas.microsoft.com/office/word/2010/wordprocessingCanvas" xmlns:cx="http://schemas.microsoft.com/office/drawing/2014/chartex" xmlns:cx1="http://schemas.microsoft.com/office/drawing/2015/9/8/chartex" xmlns:cx2="http://schemas.microsoft.com/office/drawing/2015/10/21/chartex" xmlns:cx3="http://schemas.microsoft.com/office/drawing/2016/5/9/chartex" xmlns:cx4="http://schemas.microsoft.com/office/drawing/2016/5/10/chartex" xmlns:cx5="http://schemas.microsoft.com/office/drawing/2016/5/11/chartex" xmlns:mc="http://schemas.openxmlformats.org/markup-compatibility/2006" xmlns:o="urn:schemas-microsoft-com:office:office" xmlns:r="http://schemas.openxmlformats.org/officeDocument/2006/relationships" xmlns:m="http://schemas.openxmlformats.org/officeDocument/2006/math" xmlns:v="urn:schemas-microsoft-com:vml" xmlns:wp14="http://schemas.microsoft.com/office/word/2010/wordprocessingDrawing" xmlns:wp="http://schemas.openxmlformats.org/drawingml/2006/wordprocessingDrawing" xmlns:w10="urn:schemas-microsoft-com:office:word" xmlns:w="http://schemas.openxmlformats.org/wordprocessingml/2006/main" xmlns:w14="http://schemas.microsoft.com/office/word/2010/wordml" xmlns:w15="http://schemas.microsoft.com/office/word/2012/wordml" xmlns:w16se="http://schemas.microsoft.com/office/word/2015/wordml/symex" xmlns:wpg="http://schemas.microsoft.com/office/word/2010/wordprocessingGroup" xmlns:wpi="http://schemas.microsoft.com/office/word/2010/wordprocessingInk" xmlns:wne="http://schemas.microsoft.com/office/word/2006/wordml" xmlns:wps="http://schemas.microsoft.com/office/word/2010/wordprocessingShape" mc:Ignorable="w14 w15 w16se wp14">
+<w:document xmlns:wpc="http://schemas.microsoft.com/office/word/2010/wordprocessingCanvas" xmlns:mo="http://schemas.microsoft.com/office/mac/office/2008/main" xmlns:mc="http://schemas.openxmlformats.org/markup-compatibility/2006" xmlns:mv="urn:schemas-microsoft-com:mac:vml" xmlns:o="urn:schemas-microsoft-com:office:office" xmlns:r="http://schemas.openxmlformats.org/officeDocument/2006/relationships" xmlns:m="http://schemas.openxmlformats.org/officeDocument/2006/math" xmlns:v="urn:schemas-microsoft-com:vml" xmlns:wp14="http://schemas.microsoft.com/office/word/2010/wordprocessingDrawing" xmlns:wp="http://schemas.openxmlformats.org/drawingml/2006/wordprocessingDrawing" xmlns:w10="urn:schemas-microsoft-com:office:word" xmlns:w="http://schemas.openxmlformats.org/wordprocessingml/2006/main" xmlns:w14="http://schemas.microsoft.com/office/word/2010/wordml" xmlns:w15="http://schemas.microsoft.com/office/word/2012/wordml" xmlns:wpg="http://schemas.microsoft.com/office/word/2010/wordprocessingGroup" xmlns:wpi="http://schemas.microsoft.com/office/word/2010/wordprocessingInk" xmlns:wne="http://schemas.microsoft.com/office/word/2006/wordml" xmlns:wps="http://schemas.microsoft.com/office/word/2010/wordprocessingShape" mc:Ignorable="w14 w15 wp14">
   <w:body>
     <w:p>
       <w:pPr>
@@ -1367,7 +1367,7 @@
         </w:numPr>
       </w:pPr>
       <w:r>
-        <w:t>Create MySQL databases “</w:t>
+        <w:t>Delete existing “</w:t>
       </w:r>
       <w:proofErr w:type="spellStart"/>
       <w:r>
@@ -1375,15 +1375,7 @@
       </w:r>
       <w:proofErr w:type="spellEnd"/>
       <w:r>
-        <w:t>” and “</w:t>
-      </w:r>
-      <w:proofErr w:type="spellStart"/>
-      <w:r>
-        <w:t>account_iztool</w:t>
-      </w:r>
-      <w:proofErr w:type="spellEnd"/>
-      <w:r>
-        <w:t>”</w:t>
+        <w:t>” data base</w:t>
       </w:r>
     </w:p>
     <w:p>
@@ -1395,6 +1387,52 @@
         </w:numPr>
       </w:pPr>
       <w:r>
+        <w:t>Create MySQL database “</w:t>
+      </w:r>
+      <w:proofErr w:type="spellStart"/>
+      <w:r>
+        <w:t>iztool</w:t>
+      </w:r>
+      <w:proofErr w:type="spellEnd"/>
+      <w:r>
+        <w:t>”</w:t>
+      </w:r>
+    </w:p>
+    <w:p>
+      <w:pPr>
+        <w:pStyle w:val="ListParagraph"/>
+        <w:numPr>
+          <w:ilvl w:val="0"/>
+          <w:numId w:val="19"/>
+        </w:numPr>
+      </w:pPr>
+      <w:r>
+        <w:t>Create MySQL database</w:t>
+      </w:r>
+      <w:r>
+        <w:t xml:space="preserve"> “</w:t>
+      </w:r>
+      <w:proofErr w:type="spellStart"/>
+      <w:r>
+        <w:t>account_iztool</w:t>
+      </w:r>
+      <w:proofErr w:type="spellEnd"/>
+      <w:r>
+        <w:t>”</w:t>
+      </w:r>
+      <w:r>
+        <w:t xml:space="preserve"> if it does not exist.</w:t>
+      </w:r>
+    </w:p>
+    <w:p>
+      <w:pPr>
+        <w:pStyle w:val="ListParagraph"/>
+        <w:numPr>
+          <w:ilvl w:val="0"/>
+          <w:numId w:val="19"/>
+        </w:numPr>
+      </w:pPr>
+      <w:r>
         <w:t>Create user “</w:t>
       </w:r>
       <w:proofErr w:type="spellStart"/>
@@ -1403,9 +1441,14 @@
       </w:r>
       <w:proofErr w:type="spellEnd"/>
       <w:r>
-        <w:t>” and give privileges to access and write to the databases  “</w:t>
+        <w:t xml:space="preserve">” and give privileges to access and write to the </w:t>
+      </w:r>
+      <w:proofErr w:type="gramStart"/>
+      <w:r>
+        <w:t>databases  “</w:t>
       </w:r>
       <w:proofErr w:type="spellStart"/>
+      <w:proofErr w:type="gramEnd"/>
       <w:r>
         <w:t>iztool</w:t>
       </w:r>
@@ -1620,7 +1663,23 @@
           <w:rFonts w:eastAsia="Times New Roman" w:cs="Arial"/>
           <w:color w:val="242729"/>
         </w:rPr>
-        <w:t>" --defaults-file="D:\ProgramData\MySQL\MySQL Server 5.6\my.ini" MySQL56</w:t>
+        <w:t>" --defaults-file="D:\</w:t>
+      </w:r>
+      <w:proofErr w:type="spellStart"/>
+      <w:r>
+        <w:rPr>
+          <w:rFonts w:eastAsia="Times New Roman" w:cs="Arial"/>
+          <w:color w:val="242729"/>
+        </w:rPr>
+        <w:t>ProgramData</w:t>
+      </w:r>
+      <w:proofErr w:type="spellEnd"/>
+      <w:r>
+        <w:rPr>
+          <w:rFonts w:eastAsia="Times New Roman" w:cs="Arial"/>
+          <w:color w:val="242729"/>
+        </w:rPr>
+        <w:t>\MySQL\MySQL Server 5.6\my.ini" MySQL56</w:t>
       </w:r>
     </w:p>
     <w:p>
@@ -2783,6 +2842,7 @@
         </w:numPr>
       </w:pPr>
       <w:r>
+        <w:lastRenderedPageBreak/>
         <w:t>Start the Tomcat service if it is not already started.</w:t>
       </w:r>
     </w:p>
@@ -2795,7 +2855,6 @@
         </w:numPr>
       </w:pPr>
       <w:r>
-        <w:lastRenderedPageBreak/>
         <w:t xml:space="preserve">Check the status of the Tomcat service by opening up a browser window and navigating to: </w:t>
       </w:r>
       <w:hyperlink r:id="rId16" w:history="1">
@@ -3254,7 +3313,7 @@
                     </a:effectLst>
                     <a:extLst>
                       <a:ext uri="{53640926-AAD7-44d8-BBD7-CCE9431645EC}">
-                        <a14:shadowObscured xmlns:mo="http://schemas.microsoft.com/office/mac/office/2008/main" xmlns:mv="urn:schemas-microsoft-com:mac:vml" xmlns:a14="http://schemas.microsoft.com/office/drawing/2010/main" xmlns:w="http://schemas.openxmlformats.org/wordprocessingml/2006/main" xmlns:w10="urn:schemas-microsoft-com:office:word" xmlns:v="urn:schemas-microsoft-com:vml" xmlns:o="urn:schemas-microsoft-com:office:office" xmlns=""/>
+                        <a14:shadowObscured xmlns="" xmlns:o="urn:schemas-microsoft-com:office:office" xmlns:v="urn:schemas-microsoft-com:vml" xmlns:w10="urn:schemas-microsoft-com:office:word" xmlns:w="http://schemas.openxmlformats.org/wordprocessingml/2006/main" xmlns:a14="http://schemas.microsoft.com/office/drawing/2010/main" xmlns:w16se="http://schemas.microsoft.com/office/word/2015/wordml/symex" xmlns:cx5="http://schemas.microsoft.com/office/drawing/2016/5/11/chartex" xmlns:cx4="http://schemas.microsoft.com/office/drawing/2016/5/10/chartex" xmlns:cx3="http://schemas.microsoft.com/office/drawing/2016/5/9/chartex" xmlns:cx2="http://schemas.microsoft.com/office/drawing/2015/10/21/chartex" xmlns:cx1="http://schemas.microsoft.com/office/drawing/2015/9/8/chartex" xmlns:cx="http://schemas.microsoft.com/office/drawing/2014/chartex"/>
                       </a:ext>
                     </a:extLst>
                   </pic:spPr>
@@ -3405,7 +3464,7 @@
                     </a:effectLst>
                     <a:extLst>
                       <a:ext uri="{53640926-AAD7-44d8-BBD7-CCE9431645EC}">
-                        <a14:shadowObscured xmlns:mo="http://schemas.microsoft.com/office/mac/office/2008/main" xmlns:mv="urn:schemas-microsoft-com:mac:vml" xmlns:a14="http://schemas.microsoft.com/office/drawing/2010/main" xmlns:w="http://schemas.openxmlformats.org/wordprocessingml/2006/main" xmlns:w10="urn:schemas-microsoft-com:office:word" xmlns:v="urn:schemas-microsoft-com:vml" xmlns:o="urn:schemas-microsoft-com:office:office" xmlns=""/>
+                        <a14:shadowObscured xmlns="" xmlns:o="urn:schemas-microsoft-com:office:office" xmlns:v="urn:schemas-microsoft-com:vml" xmlns:w10="urn:schemas-microsoft-com:office:word" xmlns:w="http://schemas.openxmlformats.org/wordprocessingml/2006/main" xmlns:a14="http://schemas.microsoft.com/office/drawing/2010/main" xmlns:w16se="http://schemas.microsoft.com/office/word/2015/wordml/symex" xmlns:cx5="http://schemas.microsoft.com/office/drawing/2016/5/11/chartex" xmlns:cx4="http://schemas.microsoft.com/office/drawing/2016/5/10/chartex" xmlns:cx3="http://schemas.microsoft.com/office/drawing/2016/5/9/chartex" xmlns:cx2="http://schemas.microsoft.com/office/drawing/2015/10/21/chartex" xmlns:cx1="http://schemas.microsoft.com/office/drawing/2015/9/8/chartex" xmlns:cx="http://schemas.microsoft.com/office/drawing/2014/chartex"/>
                       </a:ext>
                     </a:extLst>
                   </pic:spPr>
@@ -3517,7 +3576,7 @@
                     </a:effectLst>
                     <a:extLst>
                       <a:ext uri="{53640926-AAD7-44d8-BBD7-CCE9431645EC}">
-                        <a14:shadowObscured xmlns:mo="http://schemas.microsoft.com/office/mac/office/2008/main" xmlns:mv="urn:schemas-microsoft-com:mac:vml" xmlns:a14="http://schemas.microsoft.com/office/drawing/2010/main" xmlns:w="http://schemas.openxmlformats.org/wordprocessingml/2006/main" xmlns:w10="urn:schemas-microsoft-com:office:word" xmlns:v="urn:schemas-microsoft-com:vml" xmlns:o="urn:schemas-microsoft-com:office:office" xmlns=""/>
+                        <a14:shadowObscured xmlns="" xmlns:o="urn:schemas-microsoft-com:office:office" xmlns:v="urn:schemas-microsoft-com:vml" xmlns:w10="urn:schemas-microsoft-com:office:word" xmlns:w="http://schemas.openxmlformats.org/wordprocessingml/2006/main" xmlns:a14="http://schemas.microsoft.com/office/drawing/2010/main" xmlns:w16se="http://schemas.microsoft.com/office/word/2015/wordml/symex" xmlns:cx5="http://schemas.microsoft.com/office/drawing/2016/5/11/chartex" xmlns:cx4="http://schemas.microsoft.com/office/drawing/2016/5/10/chartex" xmlns:cx3="http://schemas.microsoft.com/office/drawing/2016/5/9/chartex" xmlns:cx2="http://schemas.microsoft.com/office/drawing/2015/10/21/chartex" xmlns:cx1="http://schemas.microsoft.com/office/drawing/2015/9/8/chartex" xmlns:cx="http://schemas.microsoft.com/office/drawing/2014/chartex"/>
                       </a:ext>
                     </a:extLst>
                   </pic:spPr>
@@ -3653,7 +3712,7 @@
                     </a:effectLst>
                     <a:extLst>
                       <a:ext uri="{53640926-AAD7-44d8-BBD7-CCE9431645EC}">
-                        <a14:shadowObscured xmlns:mo="http://schemas.microsoft.com/office/mac/office/2008/main" xmlns:mv="urn:schemas-microsoft-com:mac:vml" xmlns:a14="http://schemas.microsoft.com/office/drawing/2010/main" xmlns:w="http://schemas.openxmlformats.org/wordprocessingml/2006/main" xmlns:w10="urn:schemas-microsoft-com:office:word" xmlns:v="urn:schemas-microsoft-com:vml" xmlns:o="urn:schemas-microsoft-com:office:office" xmlns=""/>
+                        <a14:shadowObscured xmlns="" xmlns:o="urn:schemas-microsoft-com:office:office" xmlns:v="urn:schemas-microsoft-com:vml" xmlns:w10="urn:schemas-microsoft-com:office:word" xmlns:w="http://schemas.openxmlformats.org/wordprocessingml/2006/main" xmlns:a14="http://schemas.microsoft.com/office/drawing/2010/main" xmlns:w16se="http://schemas.microsoft.com/office/word/2015/wordml/symex" xmlns:cx5="http://schemas.microsoft.com/office/drawing/2016/5/11/chartex" xmlns:cx4="http://schemas.microsoft.com/office/drawing/2016/5/10/chartex" xmlns:cx3="http://schemas.microsoft.com/office/drawing/2016/5/9/chartex" xmlns:cx2="http://schemas.microsoft.com/office/drawing/2015/10/21/chartex" xmlns:cx1="http://schemas.microsoft.com/office/drawing/2015/9/8/chartex" xmlns:cx="http://schemas.microsoft.com/office/drawing/2014/chartex"/>
                       </a:ext>
                     </a:extLst>
                   </pic:spPr>
@@ -4822,7 +4881,23 @@
           <w:rFonts w:eastAsia="Times New Roman" w:cs="Arial"/>
           <w:color w:val="242729"/>
         </w:rPr>
-        <w:t>" --defaults-file="D:\ProgramData\MySQL\MySQL Server 5.6\my.ini" MySQL56</w:t>
+        <w:t>" --defaults-file="D:\</w:t>
+      </w:r>
+      <w:proofErr w:type="spellStart"/>
+      <w:r>
+        <w:rPr>
+          <w:rFonts w:eastAsia="Times New Roman" w:cs="Arial"/>
+          <w:color w:val="242729"/>
+        </w:rPr>
+        <w:t>ProgramData</w:t>
+      </w:r>
+      <w:proofErr w:type="spellEnd"/>
+      <w:r>
+        <w:rPr>
+          <w:rFonts w:eastAsia="Times New Roman" w:cs="Arial"/>
+          <w:color w:val="242729"/>
+        </w:rPr>
+        <w:t>\MySQL\MySQL Server 5.6\my.ini" MySQL56</w:t>
       </w:r>
     </w:p>
     <w:p>
@@ -5436,7 +5511,7 @@
                     </a:effectLst>
                     <a:extLst>
                       <a:ext uri="{53640926-AAD7-44d8-BBD7-CCE9431645EC}">
-                        <a14:shadowObscured xmlns:mo="http://schemas.microsoft.com/office/mac/office/2008/main" xmlns:mv="urn:schemas-microsoft-com:mac:vml" xmlns:a14="http://schemas.microsoft.com/office/drawing/2010/main" xmlns:w="http://schemas.openxmlformats.org/wordprocessingml/2006/main" xmlns:w10="urn:schemas-microsoft-com:office:word" xmlns:v="urn:schemas-microsoft-com:vml" xmlns:o="urn:schemas-microsoft-com:office:office" xmlns=""/>
+                        <a14:shadowObscured xmlns="" xmlns:o="urn:schemas-microsoft-com:office:office" xmlns:v="urn:schemas-microsoft-com:vml" xmlns:w10="urn:schemas-microsoft-com:office:word" xmlns:w="http://schemas.openxmlformats.org/wordprocessingml/2006/main" xmlns:a14="http://schemas.microsoft.com/office/drawing/2010/main" xmlns:w16se="http://schemas.microsoft.com/office/word/2015/wordml/symex" xmlns:cx5="http://schemas.microsoft.com/office/drawing/2016/5/11/chartex" xmlns:cx4="http://schemas.microsoft.com/office/drawing/2016/5/10/chartex" xmlns:cx3="http://schemas.microsoft.com/office/drawing/2016/5/9/chartex" xmlns:cx2="http://schemas.microsoft.com/office/drawing/2015/10/21/chartex" xmlns:cx1="http://schemas.microsoft.com/office/drawing/2015/9/8/chartex" xmlns:cx="http://schemas.microsoft.com/office/drawing/2014/chartex"/>
                       </a:ext>
                     </a:extLst>
                   </pic:spPr>
@@ -5555,7 +5630,7 @@
                     </a:effectLst>
                     <a:extLst>
                       <a:ext uri="{53640926-AAD7-44d8-BBD7-CCE9431645EC}">
-                        <a14:shadowObscured xmlns:mo="http://schemas.microsoft.com/office/mac/office/2008/main" xmlns:mv="urn:schemas-microsoft-com:mac:vml" xmlns:a14="http://schemas.microsoft.com/office/drawing/2010/main" xmlns:w="http://schemas.openxmlformats.org/wordprocessingml/2006/main" xmlns:w10="urn:schemas-microsoft-com:office:word" xmlns:v="urn:schemas-microsoft-com:vml" xmlns:o="urn:schemas-microsoft-com:office:office" xmlns=""/>
+                        <a14:shadowObscured xmlns="" xmlns:o="urn:schemas-microsoft-com:office:office" xmlns:v="urn:schemas-microsoft-com:vml" xmlns:w10="urn:schemas-microsoft-com:office:word" xmlns:w="http://schemas.openxmlformats.org/wordprocessingml/2006/main" xmlns:a14="http://schemas.microsoft.com/office/drawing/2010/main" xmlns:w16se="http://schemas.microsoft.com/office/word/2015/wordml/symex" xmlns:cx5="http://schemas.microsoft.com/office/drawing/2016/5/11/chartex" xmlns:cx4="http://schemas.microsoft.com/office/drawing/2016/5/10/chartex" xmlns:cx3="http://schemas.microsoft.com/office/drawing/2016/5/9/chartex" xmlns:cx2="http://schemas.microsoft.com/office/drawing/2015/10/21/chartex" xmlns:cx1="http://schemas.microsoft.com/office/drawing/2015/9/8/chartex" xmlns:cx="http://schemas.microsoft.com/office/drawing/2014/chartex"/>
                       </a:ext>
                     </a:extLst>
                   </pic:spPr>
@@ -7714,7 +7789,7 @@
               </wp:anchor>
             </w:drawing>
           </mc:Choice>
-          <mc:Fallback xmlns:mo="http://schemas.microsoft.com/office/mac/office/2008/main" xmlns:mv="urn:schemas-microsoft-com:mac:vml">
+          <mc:Fallback xmlns:w16se="http://schemas.microsoft.com/office/word/2015/wordml/symex" xmlns:cx5="http://schemas.microsoft.com/office/drawing/2016/5/11/chartex" xmlns:cx4="http://schemas.microsoft.com/office/drawing/2016/5/10/chartex" xmlns:cx3="http://schemas.microsoft.com/office/drawing/2016/5/9/chartex" xmlns:cx2="http://schemas.microsoft.com/office/drawing/2015/10/21/chartex" xmlns:cx1="http://schemas.microsoft.com/office/drawing/2015/9/8/chartex" xmlns:cx="http://schemas.microsoft.com/office/drawing/2014/chartex">
             <w:pict>
               <v:rect w14:anchorId="6DAC13E3" id="Rectangle 35" o:spid="_x0000_s1026" style="position:absolute;margin-left:52.05pt;margin-top:122.5pt;width:446.25pt;height:21.4pt;z-index:251659264;visibility:visible;mso-wrap-style:square;mso-width-percent:0;mso-wrap-distance-left:9pt;mso-wrap-distance-top:0;mso-wrap-distance-right:9pt;mso-wrap-distance-bottom:0;mso-position-horizontal:absolute;mso-position-horizontal-relative:text;mso-position-vertical:absolute;mso-position-vertical-relative:text;mso-width-percent:0;mso-width-relative:margin;v-text-anchor:middle" o:gfxdata="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" filled="f" strokecolor="red" strokeweight="2pt"/>
             </w:pict>
@@ -7835,42 +7910,6 @@
     </w:p>
     <w:p>
       <w:pPr>
-        <w:pStyle w:val="ListParagraph"/>
-        <w:numPr>
-          <w:ilvl w:val="0"/>
-          <w:numId w:val="23"/>
-        </w:numPr>
-        <w:spacing w:after="0" w:line="240" w:lineRule="auto"/>
-        <w:ind w:right="-180"/>
-      </w:pPr>
-      <w:r>
-        <w:t>Remove “</w:t>
-      </w:r>
-      <w:proofErr w:type="spellStart"/>
-      <w:r>
-        <w:t>iztool.mv.db</w:t>
-      </w:r>
-      <w:proofErr w:type="spellEnd"/>
-      <w:r>
-        <w:t>” and “</w:t>
-      </w:r>
-      <w:proofErr w:type="spellStart"/>
-      <w:r>
-        <w:t>iztool.trace.db</w:t>
-      </w:r>
-      <w:proofErr w:type="spellEnd"/>
-      <w:r>
-        <w:t xml:space="preserve">” files if present. Usually those files are located under the tomcat installation folder in this case </w:t>
-      </w:r>
-      <w:r>
-        <w:t>C:\Program Files\Apache Soft</w:t>
-      </w:r>
-      <w:r>
-        <w:t>ware Foundation\Tomcat 7.0.</w:t>
-      </w:r>
-    </w:p>
-    <w:p>
-      <w:pPr>
         <w:pStyle w:val="PlainText"/>
         <w:numPr>
           <w:ilvl w:val="0"/>
@@ -7878,18 +7917,26 @@
         </w:numPr>
       </w:pPr>
       <w:r>
-        <w:t>P</w:t>
-      </w:r>
-      <w:r>
-        <w:t xml:space="preserve">aste the war file into the </w:t>
+        <w:t>Delete existing “</w:t>
       </w:r>
       <w:proofErr w:type="spellStart"/>
       <w:r>
-        <w:t>webapps</w:t>
+        <w:t>iztool</w:t>
       </w:r>
       <w:proofErr w:type="spellEnd"/>
       <w:r>
-        <w:t xml:space="preserve"> folder.</w:t>
+        <w:t xml:space="preserve">” </w:t>
+      </w:r>
+      <w:proofErr w:type="spellStart"/>
+      <w:r>
+        <w:t>mysql</w:t>
+      </w:r>
+      <w:proofErr w:type="spellEnd"/>
+      <w:r>
+        <w:t xml:space="preserve"> data</w:t>
+      </w:r>
+      <w:r>
+        <w:t>base</w:t>
       </w:r>
     </w:p>
     <w:p>
@@ -7900,8 +7947,67 @@
           <w:numId w:val="23"/>
         </w:numPr>
       </w:pPr>
+      <w:r>
+        <w:t xml:space="preserve">Create a new </w:t>
+      </w:r>
+      <w:proofErr w:type="spellStart"/>
+      <w:proofErr w:type="gramStart"/>
+      <w:r>
+        <w:t>mysql</w:t>
+      </w:r>
+      <w:proofErr w:type="spellEnd"/>
+      <w:r>
+        <w:t xml:space="preserve"> </w:t>
+      </w:r>
+      <w:r>
+        <w:t xml:space="preserve"> database</w:t>
+      </w:r>
+      <w:proofErr w:type="gramEnd"/>
+      <w:r>
+        <w:t xml:space="preserve"> called “</w:t>
+      </w:r>
+      <w:proofErr w:type="spellStart"/>
+      <w:r>
+        <w:t>iztool</w:t>
+      </w:r>
+      <w:proofErr w:type="spellEnd"/>
+      <w:r>
+        <w:t>”</w:t>
+      </w:r>
+    </w:p>
+    <w:p>
+      <w:pPr>
+        <w:pStyle w:val="PlainText"/>
+        <w:numPr>
+          <w:ilvl w:val="0"/>
+          <w:numId w:val="23"/>
+        </w:numPr>
+      </w:pPr>
+      <w:r>
+        <w:t>P</w:t>
+      </w:r>
+      <w:r>
+        <w:t xml:space="preserve">aste the war file into the </w:t>
+      </w:r>
+      <w:proofErr w:type="spellStart"/>
+      <w:r>
+        <w:t>webapps</w:t>
+      </w:r>
+      <w:proofErr w:type="spellEnd"/>
+      <w:r>
+        <w:t xml:space="preserve"> folder.</w:t>
+      </w:r>
       <w:bookmarkStart w:id="14" w:name="_GoBack"/>
       <w:bookmarkEnd w:id="14"/>
+    </w:p>
+    <w:p>
+      <w:pPr>
+        <w:pStyle w:val="PlainText"/>
+        <w:numPr>
+          <w:ilvl w:val="0"/>
+          <w:numId w:val="23"/>
+        </w:numPr>
+      </w:pPr>
       <w:r>
         <w:t xml:space="preserve">Copy </w:t>
       </w:r>
@@ -8073,7 +8179,7 @@
                     </a:effectLst>
                     <a:extLst>
                       <a:ext uri="{53640926-AAD7-44d8-BBD7-CCE9431645EC}">
-                        <a14:shadowObscured xmlns:mo="http://schemas.microsoft.com/office/mac/office/2008/main" xmlns:mv="urn:schemas-microsoft-com:mac:vml" xmlns:a14="http://schemas.microsoft.com/office/drawing/2010/main" xmlns:w="http://schemas.openxmlformats.org/wordprocessingml/2006/main" xmlns:w10="urn:schemas-microsoft-com:office:word" xmlns:v="urn:schemas-microsoft-com:vml" xmlns:o="urn:schemas-microsoft-com:office:office" xmlns=""/>
+                        <a14:shadowObscured xmlns="" xmlns:o="urn:schemas-microsoft-com:office:office" xmlns:v="urn:schemas-microsoft-com:vml" xmlns:w10="urn:schemas-microsoft-com:office:word" xmlns:w="http://schemas.openxmlformats.org/wordprocessingml/2006/main" xmlns:a14="http://schemas.microsoft.com/office/drawing/2010/main" xmlns:w16se="http://schemas.microsoft.com/office/word/2015/wordml/symex" xmlns:cx5="http://schemas.microsoft.com/office/drawing/2016/5/11/chartex" xmlns:cx4="http://schemas.microsoft.com/office/drawing/2016/5/10/chartex" xmlns:cx3="http://schemas.microsoft.com/office/drawing/2016/5/9/chartex" xmlns:cx2="http://schemas.microsoft.com/office/drawing/2015/10/21/chartex" xmlns:cx1="http://schemas.microsoft.com/office/drawing/2015/9/8/chartex" xmlns:cx="http://schemas.microsoft.com/office/drawing/2014/chartex"/>
                       </a:ext>
                     </a:extLst>
                   </pic:spPr>
@@ -8198,7 +8304,7 @@
 </file>
 
 <file path=word/endnotes.xml><?xml version="1.0" encoding="utf-8"?>
-<w:endnotes xmlns:wpc="http://schemas.microsoft.com/office/word/2010/wordprocessingCanvas" xmlns:cx="http://schemas.microsoft.com/office/drawing/2014/chartex" xmlns:cx1="http://schemas.microsoft.com/office/drawing/2015/9/8/chartex" xmlns:cx2="http://schemas.microsoft.com/office/drawing/2015/10/21/chartex" xmlns:cx3="http://schemas.microsoft.com/office/drawing/2016/5/9/chartex" xmlns:cx4="http://schemas.microsoft.com/office/drawing/2016/5/10/chartex" xmlns:cx5="http://schemas.microsoft.com/office/drawing/2016/5/11/chartex" xmlns:mc="http://schemas.openxmlformats.org/markup-compatibility/2006" xmlns:o="urn:schemas-microsoft-com:office:office" xmlns:r="http://schemas.openxmlformats.org/officeDocument/2006/relationships" xmlns:m="http://schemas.openxmlformats.org/officeDocument/2006/math" xmlns:v="urn:schemas-microsoft-com:vml" xmlns:wp14="http://schemas.microsoft.com/office/word/2010/wordprocessingDrawing" xmlns:wp="http://schemas.openxmlformats.org/drawingml/2006/wordprocessingDrawing" xmlns:w10="urn:schemas-microsoft-com:office:word" xmlns:w="http://schemas.openxmlformats.org/wordprocessingml/2006/main" xmlns:w14="http://schemas.microsoft.com/office/word/2010/wordml" xmlns:w15="http://schemas.microsoft.com/office/word/2012/wordml" xmlns:w16se="http://schemas.microsoft.com/office/word/2015/wordml/symex" xmlns:wpg="http://schemas.microsoft.com/office/word/2010/wordprocessingGroup" xmlns:wpi="http://schemas.microsoft.com/office/word/2010/wordprocessingInk" xmlns:wne="http://schemas.microsoft.com/office/word/2006/wordml" xmlns:wps="http://schemas.microsoft.com/office/word/2010/wordprocessingShape" mc:Ignorable="w14 w15 w16se wp14">
+<w:endnotes xmlns:wpc="http://schemas.microsoft.com/office/word/2010/wordprocessingCanvas" xmlns:mo="http://schemas.microsoft.com/office/mac/office/2008/main" xmlns:mc="http://schemas.openxmlformats.org/markup-compatibility/2006" xmlns:mv="urn:schemas-microsoft-com:mac:vml" xmlns:o="urn:schemas-microsoft-com:office:office" xmlns:r="http://schemas.openxmlformats.org/officeDocument/2006/relationships" xmlns:m="http://schemas.openxmlformats.org/officeDocument/2006/math" xmlns:v="urn:schemas-microsoft-com:vml" xmlns:wp14="http://schemas.microsoft.com/office/word/2010/wordprocessingDrawing" xmlns:wp="http://schemas.openxmlformats.org/drawingml/2006/wordprocessingDrawing" xmlns:w10="urn:schemas-microsoft-com:office:word" xmlns:w="http://schemas.openxmlformats.org/wordprocessingml/2006/main" xmlns:w14="http://schemas.microsoft.com/office/word/2010/wordml" xmlns:w15="http://schemas.microsoft.com/office/word/2012/wordml" xmlns:wpg="http://schemas.microsoft.com/office/word/2010/wordprocessingGroup" xmlns:wpi="http://schemas.microsoft.com/office/word/2010/wordprocessingInk" xmlns:wne="http://schemas.microsoft.com/office/word/2006/wordml" xmlns:wps="http://schemas.microsoft.com/office/word/2010/wordprocessingShape" mc:Ignorable="w14 w15 wp14">
   <w:endnote w:type="separator" w:id="-1">
     <w:p>
       <w:pPr>
@@ -8223,7 +8329,7 @@
 </file>
 
 <file path=word/footer1.xml><?xml version="1.0" encoding="utf-8"?>
-<w:ftr xmlns:wpc="http://schemas.microsoft.com/office/word/2010/wordprocessingCanvas" xmlns:cx="http://schemas.microsoft.com/office/drawing/2014/chartex" xmlns:cx1="http://schemas.microsoft.com/office/drawing/2015/9/8/chartex" xmlns:cx2="http://schemas.microsoft.com/office/drawing/2015/10/21/chartex" xmlns:cx3="http://schemas.microsoft.com/office/drawing/2016/5/9/chartex" xmlns:cx4="http://schemas.microsoft.com/office/drawing/2016/5/10/chartex" xmlns:cx5="http://schemas.microsoft.com/office/drawing/2016/5/11/chartex" xmlns:mc="http://schemas.openxmlformats.org/markup-compatibility/2006" xmlns:o="urn:schemas-microsoft-com:office:office" xmlns:r="http://schemas.openxmlformats.org/officeDocument/2006/relationships" xmlns:m="http://schemas.openxmlformats.org/officeDocument/2006/math" xmlns:v="urn:schemas-microsoft-com:vml" xmlns:wp14="http://schemas.microsoft.com/office/word/2010/wordprocessingDrawing" xmlns:wp="http://schemas.openxmlformats.org/drawingml/2006/wordprocessingDrawing" xmlns:w10="urn:schemas-microsoft-com:office:word" xmlns:w="http://schemas.openxmlformats.org/wordprocessingml/2006/main" xmlns:w14="http://schemas.microsoft.com/office/word/2010/wordml" xmlns:w15="http://schemas.microsoft.com/office/word/2012/wordml" xmlns:w16se="http://schemas.microsoft.com/office/word/2015/wordml/symex" xmlns:wpg="http://schemas.microsoft.com/office/word/2010/wordprocessingGroup" xmlns:wpi="http://schemas.microsoft.com/office/word/2010/wordprocessingInk" xmlns:wne="http://schemas.microsoft.com/office/word/2006/wordml" xmlns:wps="http://schemas.microsoft.com/office/word/2010/wordprocessingShape" mc:Ignorable="w14 w15 w16se wp14">
+<w:ftr xmlns:wpc="http://schemas.microsoft.com/office/word/2010/wordprocessingCanvas" xmlns:mo="http://schemas.microsoft.com/office/mac/office/2008/main" xmlns:mc="http://schemas.openxmlformats.org/markup-compatibility/2006" xmlns:mv="urn:schemas-microsoft-com:mac:vml" xmlns:o="urn:schemas-microsoft-com:office:office" xmlns:r="http://schemas.openxmlformats.org/officeDocument/2006/relationships" xmlns:m="http://schemas.openxmlformats.org/officeDocument/2006/math" xmlns:v="urn:schemas-microsoft-com:vml" xmlns:wp14="http://schemas.microsoft.com/office/word/2010/wordprocessingDrawing" xmlns:wp="http://schemas.openxmlformats.org/drawingml/2006/wordprocessingDrawing" xmlns:w10="urn:schemas-microsoft-com:office:word" xmlns:w="http://schemas.openxmlformats.org/wordprocessingml/2006/main" xmlns:w14="http://schemas.microsoft.com/office/word/2010/wordml" xmlns:w15="http://schemas.microsoft.com/office/word/2012/wordml" xmlns:wpg="http://schemas.microsoft.com/office/word/2010/wordprocessingGroup" xmlns:wpi="http://schemas.microsoft.com/office/word/2010/wordprocessingInk" xmlns:wne="http://schemas.microsoft.com/office/word/2006/wordml" xmlns:wps="http://schemas.microsoft.com/office/word/2010/wordprocessingShape" mc:Ignorable="w14 w15 wp14">
   <w:p>
     <w:pPr>
       <w:pStyle w:val="Footer"/>
@@ -8239,7 +8345,7 @@
 </file>
 
 <file path=word/footer2.xml><?xml version="1.0" encoding="utf-8"?>
-<w:ftr xmlns:wpc="http://schemas.microsoft.com/office/word/2010/wordprocessingCanvas" xmlns:cx="http://schemas.microsoft.com/office/drawing/2014/chartex" xmlns:cx1="http://schemas.microsoft.com/office/drawing/2015/9/8/chartex" xmlns:cx2="http://schemas.microsoft.com/office/drawing/2015/10/21/chartex" xmlns:cx3="http://schemas.microsoft.com/office/drawing/2016/5/9/chartex" xmlns:cx4="http://schemas.microsoft.com/office/drawing/2016/5/10/chartex" xmlns:cx5="http://schemas.microsoft.com/office/drawing/2016/5/11/chartex" xmlns:mc="http://schemas.openxmlformats.org/markup-compatibility/2006" xmlns:o="urn:schemas-microsoft-com:office:office" xmlns:r="http://schemas.openxmlformats.org/officeDocument/2006/relationships" xmlns:m="http://schemas.openxmlformats.org/officeDocument/2006/math" xmlns:v="urn:schemas-microsoft-com:vml" xmlns:wp14="http://schemas.microsoft.com/office/word/2010/wordprocessingDrawing" xmlns:wp="http://schemas.openxmlformats.org/drawingml/2006/wordprocessingDrawing" xmlns:w10="urn:schemas-microsoft-com:office:word" xmlns:w="http://schemas.openxmlformats.org/wordprocessingml/2006/main" xmlns:w14="http://schemas.microsoft.com/office/word/2010/wordml" xmlns:w15="http://schemas.microsoft.com/office/word/2012/wordml" xmlns:w16se="http://schemas.microsoft.com/office/word/2015/wordml/symex" xmlns:wpg="http://schemas.microsoft.com/office/word/2010/wordprocessingGroup" xmlns:wpi="http://schemas.microsoft.com/office/word/2010/wordprocessingInk" xmlns:wne="http://schemas.microsoft.com/office/word/2006/wordml" xmlns:wps="http://schemas.microsoft.com/office/word/2010/wordprocessingShape" mc:Ignorable="w14 w15 w16se wp14">
+<w:ftr xmlns:wpc="http://schemas.microsoft.com/office/word/2010/wordprocessingCanvas" xmlns:mo="http://schemas.microsoft.com/office/mac/office/2008/main" xmlns:mc="http://schemas.openxmlformats.org/markup-compatibility/2006" xmlns:mv="urn:schemas-microsoft-com:mac:vml" xmlns:o="urn:schemas-microsoft-com:office:office" xmlns:r="http://schemas.openxmlformats.org/officeDocument/2006/relationships" xmlns:m="http://schemas.openxmlformats.org/officeDocument/2006/math" xmlns:v="urn:schemas-microsoft-com:vml" xmlns:wp14="http://schemas.microsoft.com/office/word/2010/wordprocessingDrawing" xmlns:wp="http://schemas.openxmlformats.org/drawingml/2006/wordprocessingDrawing" xmlns:w10="urn:schemas-microsoft-com:office:word" xmlns:w="http://schemas.openxmlformats.org/wordprocessingml/2006/main" xmlns:w14="http://schemas.microsoft.com/office/word/2010/wordml" xmlns:w15="http://schemas.microsoft.com/office/word/2012/wordml" xmlns:wpg="http://schemas.microsoft.com/office/word/2010/wordprocessingGroup" xmlns:wpi="http://schemas.microsoft.com/office/word/2010/wordprocessingInk" xmlns:wne="http://schemas.microsoft.com/office/word/2006/wordml" xmlns:wps="http://schemas.microsoft.com/office/word/2010/wordprocessingShape" mc:Ignorable="w14 w15 wp14">
   <w:sdt>
     <w:sdtPr>
       <w:id w:val="1343751602"/>
@@ -8284,7 +8390,7 @@
             <w:rStyle w:val="PageNumber"/>
             <w:noProof/>
           </w:rPr>
-          <w:t>22</w:t>
+          <w:t>24</w:t>
         </w:r>
         <w:r>
           <w:rPr>
@@ -8304,7 +8410,7 @@
 </file>
 
 <file path=word/footnotes.xml><?xml version="1.0" encoding="utf-8"?>
-<w:footnotes xmlns:wpc="http://schemas.microsoft.com/office/word/2010/wordprocessingCanvas" xmlns:cx="http://schemas.microsoft.com/office/drawing/2014/chartex" xmlns:cx1="http://schemas.microsoft.com/office/drawing/2015/9/8/chartex" xmlns:cx2="http://schemas.microsoft.com/office/drawing/2015/10/21/chartex" xmlns:cx3="http://schemas.microsoft.com/office/drawing/2016/5/9/chartex" xmlns:cx4="http://schemas.microsoft.com/office/drawing/2016/5/10/chartex" xmlns:cx5="http://schemas.microsoft.com/office/drawing/2016/5/11/chartex" xmlns:mc="http://schemas.openxmlformats.org/markup-compatibility/2006" xmlns:o="urn:schemas-microsoft-com:office:office" xmlns:r="http://schemas.openxmlformats.org/officeDocument/2006/relationships" xmlns:m="http://schemas.openxmlformats.org/officeDocument/2006/math" xmlns:v="urn:schemas-microsoft-com:vml" xmlns:wp14="http://schemas.microsoft.com/office/word/2010/wordprocessingDrawing" xmlns:wp="http://schemas.openxmlformats.org/drawingml/2006/wordprocessingDrawing" xmlns:w10="urn:schemas-microsoft-com:office:word" xmlns:w="http://schemas.openxmlformats.org/wordprocessingml/2006/main" xmlns:w14="http://schemas.microsoft.com/office/word/2010/wordml" xmlns:w15="http://schemas.microsoft.com/office/word/2012/wordml" xmlns:w16se="http://schemas.microsoft.com/office/word/2015/wordml/symex" xmlns:wpg="http://schemas.microsoft.com/office/word/2010/wordprocessingGroup" xmlns:wpi="http://schemas.microsoft.com/office/word/2010/wordprocessingInk" xmlns:wne="http://schemas.microsoft.com/office/word/2006/wordml" xmlns:wps="http://schemas.microsoft.com/office/word/2010/wordprocessingShape" mc:Ignorable="w14 w15 w16se wp14">
+<w:footnotes xmlns:wpc="http://schemas.microsoft.com/office/word/2010/wordprocessingCanvas" xmlns:mo="http://schemas.microsoft.com/office/mac/office/2008/main" xmlns:mc="http://schemas.openxmlformats.org/markup-compatibility/2006" xmlns:mv="urn:schemas-microsoft-com:mac:vml" xmlns:o="urn:schemas-microsoft-com:office:office" xmlns:r="http://schemas.openxmlformats.org/officeDocument/2006/relationships" xmlns:m="http://schemas.openxmlformats.org/officeDocument/2006/math" xmlns:v="urn:schemas-microsoft-com:vml" xmlns:wp14="http://schemas.microsoft.com/office/word/2010/wordprocessingDrawing" xmlns:wp="http://schemas.openxmlformats.org/drawingml/2006/wordprocessingDrawing" xmlns:w10="urn:schemas-microsoft-com:office:word" xmlns:w="http://schemas.openxmlformats.org/wordprocessingml/2006/main" xmlns:w14="http://schemas.microsoft.com/office/word/2010/wordml" xmlns:w15="http://schemas.microsoft.com/office/word/2012/wordml" xmlns:wpg="http://schemas.microsoft.com/office/word/2010/wordprocessingGroup" xmlns:wpi="http://schemas.microsoft.com/office/word/2010/wordprocessingInk" xmlns:wne="http://schemas.microsoft.com/office/word/2006/wordml" xmlns:wps="http://schemas.microsoft.com/office/word/2010/wordprocessingShape" mc:Ignorable="w14 w15 wp14">
   <w:footnote w:type="separator" w:id="-1">
     <w:p>
       <w:pPr>
@@ -8329,7 +8435,7 @@
 </file>
 
 <file path=word/header1.xml><?xml version="1.0" encoding="utf-8"?>
-<w:hdr xmlns:wpc="http://schemas.microsoft.com/office/word/2010/wordprocessingCanvas" xmlns:cx="http://schemas.microsoft.com/office/drawing/2014/chartex" xmlns:cx1="http://schemas.microsoft.com/office/drawing/2015/9/8/chartex" xmlns:cx2="http://schemas.microsoft.com/office/drawing/2015/10/21/chartex" xmlns:cx3="http://schemas.microsoft.com/office/drawing/2016/5/9/chartex" xmlns:cx4="http://schemas.microsoft.com/office/drawing/2016/5/10/chartex" xmlns:cx5="http://schemas.microsoft.com/office/drawing/2016/5/11/chartex" xmlns:mc="http://schemas.openxmlformats.org/markup-compatibility/2006" xmlns:o="urn:schemas-microsoft-com:office:office" xmlns:r="http://schemas.openxmlformats.org/officeDocument/2006/relationships" xmlns:m="http://schemas.openxmlformats.org/officeDocument/2006/math" xmlns:v="urn:schemas-microsoft-com:vml" xmlns:wp14="http://schemas.microsoft.com/office/word/2010/wordprocessingDrawing" xmlns:wp="http://schemas.openxmlformats.org/drawingml/2006/wordprocessingDrawing" xmlns:w10="urn:schemas-microsoft-com:office:word" xmlns:w="http://schemas.openxmlformats.org/wordprocessingml/2006/main" xmlns:w14="http://schemas.microsoft.com/office/word/2010/wordml" xmlns:w15="http://schemas.microsoft.com/office/word/2012/wordml" xmlns:w16se="http://schemas.microsoft.com/office/word/2015/wordml/symex" xmlns:wpg="http://schemas.microsoft.com/office/word/2010/wordprocessingGroup" xmlns:wpi="http://schemas.microsoft.com/office/word/2010/wordprocessingInk" xmlns:wne="http://schemas.microsoft.com/office/word/2006/wordml" xmlns:wps="http://schemas.microsoft.com/office/word/2010/wordprocessingShape" mc:Ignorable="w14 w15 w16se wp14">
+<w:hdr xmlns:wpc="http://schemas.microsoft.com/office/word/2010/wordprocessingCanvas" xmlns:mo="http://schemas.microsoft.com/office/mac/office/2008/main" xmlns:mc="http://schemas.openxmlformats.org/markup-compatibility/2006" xmlns:mv="urn:schemas-microsoft-com:mac:vml" xmlns:o="urn:schemas-microsoft-com:office:office" xmlns:r="http://schemas.openxmlformats.org/officeDocument/2006/relationships" xmlns:m="http://schemas.openxmlformats.org/officeDocument/2006/math" xmlns:v="urn:schemas-microsoft-com:vml" xmlns:wp14="http://schemas.microsoft.com/office/word/2010/wordprocessingDrawing" xmlns:wp="http://schemas.openxmlformats.org/drawingml/2006/wordprocessingDrawing" xmlns:w10="urn:schemas-microsoft-com:office:word" xmlns:w="http://schemas.openxmlformats.org/wordprocessingml/2006/main" xmlns:w14="http://schemas.microsoft.com/office/word/2010/wordml" xmlns:w15="http://schemas.microsoft.com/office/word/2012/wordml" xmlns:wpg="http://schemas.microsoft.com/office/word/2010/wordprocessingGroup" xmlns:wpi="http://schemas.microsoft.com/office/word/2010/wordprocessingInk" xmlns:wne="http://schemas.microsoft.com/office/word/2006/wordml" xmlns:wps="http://schemas.microsoft.com/office/word/2010/wordprocessingShape" mc:Ignorable="w14 w15 wp14">
   <w:p>
     <w:pPr>
       <w:pStyle w:val="Header"/>
@@ -8406,7 +8512,7 @@
 </file>
 
 <file path=word/header2.xml><?xml version="1.0" encoding="utf-8"?>
-<w:hdr xmlns:wpc="http://schemas.microsoft.com/office/word/2010/wordprocessingCanvas" xmlns:cx="http://schemas.microsoft.com/office/drawing/2014/chartex" xmlns:cx1="http://schemas.microsoft.com/office/drawing/2015/9/8/chartex" xmlns:cx2="http://schemas.microsoft.com/office/drawing/2015/10/21/chartex" xmlns:cx3="http://schemas.microsoft.com/office/drawing/2016/5/9/chartex" xmlns:cx4="http://schemas.microsoft.com/office/drawing/2016/5/10/chartex" xmlns:cx5="http://schemas.microsoft.com/office/drawing/2016/5/11/chartex" xmlns:mc="http://schemas.openxmlformats.org/markup-compatibility/2006" xmlns:o="urn:schemas-microsoft-com:office:office" xmlns:r="http://schemas.openxmlformats.org/officeDocument/2006/relationships" xmlns:m="http://schemas.openxmlformats.org/officeDocument/2006/math" xmlns:v="urn:schemas-microsoft-com:vml" xmlns:wp14="http://schemas.microsoft.com/office/word/2010/wordprocessingDrawing" xmlns:wp="http://schemas.openxmlformats.org/drawingml/2006/wordprocessingDrawing" xmlns:w10="urn:schemas-microsoft-com:office:word" xmlns:w="http://schemas.openxmlformats.org/wordprocessingml/2006/main" xmlns:w14="http://schemas.microsoft.com/office/word/2010/wordml" xmlns:w15="http://schemas.microsoft.com/office/word/2012/wordml" xmlns:w16se="http://schemas.microsoft.com/office/word/2015/wordml/symex" xmlns:wpg="http://schemas.microsoft.com/office/word/2010/wordprocessingGroup" xmlns:wpi="http://schemas.microsoft.com/office/word/2010/wordprocessingInk" xmlns:wne="http://schemas.microsoft.com/office/word/2006/wordml" xmlns:wps="http://schemas.microsoft.com/office/word/2010/wordprocessingShape" mc:Ignorable="w14 w15 w16se wp14">
+<w:hdr xmlns:wpc="http://schemas.microsoft.com/office/word/2010/wordprocessingCanvas" xmlns:mo="http://schemas.microsoft.com/office/mac/office/2008/main" xmlns:mc="http://schemas.openxmlformats.org/markup-compatibility/2006" xmlns:mv="urn:schemas-microsoft-com:mac:vml" xmlns:o="urn:schemas-microsoft-com:office:office" xmlns:r="http://schemas.openxmlformats.org/officeDocument/2006/relationships" xmlns:m="http://schemas.openxmlformats.org/officeDocument/2006/math" xmlns:v="urn:schemas-microsoft-com:vml" xmlns:wp14="http://schemas.microsoft.com/office/word/2010/wordprocessingDrawing" xmlns:wp="http://schemas.openxmlformats.org/drawingml/2006/wordprocessingDrawing" xmlns:w10="urn:schemas-microsoft-com:office:word" xmlns:w="http://schemas.openxmlformats.org/wordprocessingml/2006/main" xmlns:w14="http://schemas.microsoft.com/office/word/2010/wordml" xmlns:w15="http://schemas.microsoft.com/office/word/2012/wordml" xmlns:wpg="http://schemas.microsoft.com/office/word/2010/wordprocessingGroup" xmlns:wpi="http://schemas.microsoft.com/office/word/2010/wordprocessingInk" xmlns:wne="http://schemas.microsoft.com/office/word/2006/wordml" xmlns:wps="http://schemas.microsoft.com/office/word/2010/wordprocessingShape" mc:Ignorable="w14 w15 wp14">
   <w:p>
     <w:pPr>
       <w:pStyle w:val="Header"/>
@@ -8488,7 +8594,7 @@
             </wp:anchor>
           </w:drawing>
         </mc:Choice>
-        <mc:Fallback xmlns:mo="http://schemas.microsoft.com/office/mac/office/2008/main" xmlns:mv="urn:schemas-microsoft-com:mac:vml">
+        <mc:Fallback xmlns:w16se="http://schemas.microsoft.com/office/word/2015/wordml/symex" xmlns:cx5="http://schemas.microsoft.com/office/drawing/2016/5/11/chartex" xmlns:cx4="http://schemas.microsoft.com/office/drawing/2016/5/10/chartex" xmlns:cx3="http://schemas.microsoft.com/office/drawing/2016/5/9/chartex" xmlns:cx2="http://schemas.microsoft.com/office/drawing/2015/10/21/chartex" xmlns:cx1="http://schemas.microsoft.com/office/drawing/2015/9/8/chartex" xmlns:cx="http://schemas.microsoft.com/office/drawing/2014/chartex">
           <w:pict>
             <v:rect w14:anchorId="7FFAD40F" id="Rectangle 9" o:spid="_x0000_s1026" style="position:absolute;margin-left:-11.85pt;margin-top:-9.85pt;width:5.55pt;height:21.3pt;z-index:251659264;visibility:visible;mso-wrap-style:square;mso-width-percent:0;mso-height-percent:0;mso-wrap-distance-left:9pt;mso-wrap-distance-top:0;mso-wrap-distance-right:9pt;mso-wrap-distance-bottom:0;mso-position-horizontal:absolute;mso-position-horizontal-relative:text;mso-position-vertical:absolute;mso-position-vertical-relative:text;mso-width-percent:0;mso-height-percent:0;mso-width-relative:margin;mso-height-relative:margin;v-text-anchor:middle" o:gfxdata="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" fillcolor="maroon" stroked="f" strokeweight="2pt">
               <v:stroke joinstyle="bevel"/>
@@ -8541,8 +8647,8 @@
 </file>
 
 <file path=word/numbering.xml><?xml version="1.0" encoding="utf-8"?>
-<w:numbering xmlns:wpc="http://schemas.microsoft.com/office/word/2010/wordprocessingCanvas" xmlns:cx="http://schemas.microsoft.com/office/drawing/2014/chartex" xmlns:cx1="http://schemas.microsoft.com/office/drawing/2015/9/8/chartex" xmlns:cx2="http://schemas.microsoft.com/office/drawing/2015/10/21/chartex" xmlns:cx3="http://schemas.microsoft.com/office/drawing/2016/5/9/chartex" xmlns:cx4="http://schemas.microsoft.com/office/drawing/2016/5/10/chartex" xmlns:cx5="http://schemas.microsoft.com/office/drawing/2016/5/11/chartex" xmlns:mc="http://schemas.openxmlformats.org/markup-compatibility/2006" xmlns:o="urn:schemas-microsoft-com:office:office" xmlns:r="http://schemas.openxmlformats.org/officeDocument/2006/relationships" xmlns:m="http://schemas.openxmlformats.org/officeDocument/2006/math" xmlns:v="urn:schemas-microsoft-com:vml" xmlns:wp14="http://schemas.microsoft.com/office/word/2010/wordprocessingDrawing" xmlns:wp="http://schemas.openxmlformats.org/drawingml/2006/wordprocessingDrawing" xmlns:w10="urn:schemas-microsoft-com:office:word" xmlns:w="http://schemas.openxmlformats.org/wordprocessingml/2006/main" xmlns:w14="http://schemas.microsoft.com/office/word/2010/wordml" xmlns:w15="http://schemas.microsoft.com/office/word/2012/wordml" xmlns:w16se="http://schemas.microsoft.com/office/word/2015/wordml/symex" xmlns:wpg="http://schemas.microsoft.com/office/word/2010/wordprocessingGroup" xmlns:wpi="http://schemas.microsoft.com/office/word/2010/wordprocessingInk" xmlns:wne="http://schemas.microsoft.com/office/word/2006/wordml" xmlns:wps="http://schemas.microsoft.com/office/word/2010/wordprocessingShape" mc:Ignorable="w14 w15 w16se wp14">
-  <w:abstractNum w:abstractNumId="0" w15:restartNumberingAfterBreak="0">
+<w:numbering xmlns:wpc="http://schemas.microsoft.com/office/word/2010/wordprocessingCanvas" xmlns:mo="http://schemas.microsoft.com/office/mac/office/2008/main" xmlns:mc="http://schemas.openxmlformats.org/markup-compatibility/2006" xmlns:mv="urn:schemas-microsoft-com:mac:vml" xmlns:o="urn:schemas-microsoft-com:office:office" xmlns:r="http://schemas.openxmlformats.org/officeDocument/2006/relationships" xmlns:m="http://schemas.openxmlformats.org/officeDocument/2006/math" xmlns:v="urn:schemas-microsoft-com:vml" xmlns:wp14="http://schemas.microsoft.com/office/word/2010/wordprocessingDrawing" xmlns:wp="http://schemas.openxmlformats.org/drawingml/2006/wordprocessingDrawing" xmlns:w10="urn:schemas-microsoft-com:office:word" xmlns:w="http://schemas.openxmlformats.org/wordprocessingml/2006/main" xmlns:w14="http://schemas.microsoft.com/office/word/2010/wordml" xmlns:w15="http://schemas.microsoft.com/office/word/2012/wordml" xmlns:wpg="http://schemas.microsoft.com/office/word/2010/wordprocessingGroup" xmlns:wpi="http://schemas.microsoft.com/office/word/2010/wordprocessingInk" xmlns:wne="http://schemas.microsoft.com/office/word/2006/wordml" xmlns:wps="http://schemas.microsoft.com/office/word/2010/wordprocessingShape" mc:Ignorable="w14 w15 wp14">
+  <w:abstractNum w:abstractNumId="0">
     <w:nsid w:val="002709CB"/>
     <w:multiLevelType w:val="hybridMultilevel"/>
     <w:tmpl w:val="0D4EE6C0"/>
@@ -8633,7 +8739,7 @@
       </w:pPr>
     </w:lvl>
   </w:abstractNum>
-  <w:abstractNum w:abstractNumId="1" w15:restartNumberingAfterBreak="0">
+  <w:abstractNum w:abstractNumId="1">
     <w:nsid w:val="086942A1"/>
     <w:multiLevelType w:val="hybridMultilevel"/>
     <w:tmpl w:val="ACB8A0FE"/>
@@ -8724,7 +8830,7 @@
       </w:pPr>
     </w:lvl>
   </w:abstractNum>
-  <w:abstractNum w:abstractNumId="2" w15:restartNumberingAfterBreak="0">
+  <w:abstractNum w:abstractNumId="2">
     <w:nsid w:val="0B892E88"/>
     <w:multiLevelType w:val="hybridMultilevel"/>
     <w:tmpl w:val="0D4EE6C0"/>
@@ -8815,7 +8921,7 @@
       </w:pPr>
     </w:lvl>
   </w:abstractNum>
-  <w:abstractNum w:abstractNumId="3" w15:restartNumberingAfterBreak="0">
+  <w:abstractNum w:abstractNumId="3">
     <w:nsid w:val="1A1E1DF3"/>
     <w:multiLevelType w:val="hybridMultilevel"/>
     <w:tmpl w:val="039CCD30"/>
@@ -8907,7 +9013,7 @@
       </w:pPr>
     </w:lvl>
   </w:abstractNum>
-  <w:abstractNum w:abstractNumId="4" w15:restartNumberingAfterBreak="0">
+  <w:abstractNum w:abstractNumId="4">
     <w:nsid w:val="1F1D4611"/>
     <w:multiLevelType w:val="multilevel"/>
     <w:tmpl w:val="60F051C6"/>
@@ -9020,7 +9126,7 @@
       </w:pPr>
     </w:lvl>
   </w:abstractNum>
-  <w:abstractNum w:abstractNumId="5" w15:restartNumberingAfterBreak="0">
+  <w:abstractNum w:abstractNumId="5">
     <w:nsid w:val="211E330D"/>
     <w:multiLevelType w:val="hybridMultilevel"/>
     <w:tmpl w:val="FFA61770"/>
@@ -9110,7 +9216,7 @@
       </w:pPr>
     </w:lvl>
   </w:abstractNum>
-  <w:abstractNum w:abstractNumId="6" w15:restartNumberingAfterBreak="0">
+  <w:abstractNum w:abstractNumId="6">
     <w:nsid w:val="24A03459"/>
     <w:multiLevelType w:val="hybridMultilevel"/>
     <w:tmpl w:val="FE78CEA0"/>
@@ -9223,7 +9329,7 @@
       </w:rPr>
     </w:lvl>
   </w:abstractNum>
-  <w:abstractNum w:abstractNumId="7" w15:restartNumberingAfterBreak="0">
+  <w:abstractNum w:abstractNumId="7">
     <w:nsid w:val="24FB6EA3"/>
     <w:multiLevelType w:val="hybridMultilevel"/>
     <w:tmpl w:val="8D707CAE"/>
@@ -9312,7 +9418,7 @@
       </w:pPr>
     </w:lvl>
   </w:abstractNum>
-  <w:abstractNum w:abstractNumId="8" w15:restartNumberingAfterBreak="0">
+  <w:abstractNum w:abstractNumId="8">
     <w:nsid w:val="2AC86890"/>
     <w:multiLevelType w:val="multilevel"/>
     <w:tmpl w:val="711A5C60"/>
@@ -9425,7 +9531,7 @@
       </w:pPr>
     </w:lvl>
   </w:abstractNum>
-  <w:abstractNum w:abstractNumId="9" w15:restartNumberingAfterBreak="0">
+  <w:abstractNum w:abstractNumId="9">
     <w:nsid w:val="2B773C36"/>
     <w:multiLevelType w:val="hybridMultilevel"/>
     <w:tmpl w:val="38A6B1F2"/>
@@ -9538,7 +9644,7 @@
       </w:rPr>
     </w:lvl>
   </w:abstractNum>
-  <w:abstractNum w:abstractNumId="10" w15:restartNumberingAfterBreak="0">
+  <w:abstractNum w:abstractNumId="10">
     <w:nsid w:val="2D7B042F"/>
     <w:multiLevelType w:val="hybridMultilevel"/>
     <w:tmpl w:val="6F6AB52C"/>
@@ -9651,7 +9757,7 @@
       </w:rPr>
     </w:lvl>
   </w:abstractNum>
-  <w:abstractNum w:abstractNumId="11" w15:restartNumberingAfterBreak="0">
+  <w:abstractNum w:abstractNumId="11">
     <w:nsid w:val="2E0959F2"/>
     <w:multiLevelType w:val="hybridMultilevel"/>
     <w:tmpl w:val="FFA61770"/>
@@ -9741,7 +9847,7 @@
       </w:pPr>
     </w:lvl>
   </w:abstractNum>
-  <w:abstractNum w:abstractNumId="12" w15:restartNumberingAfterBreak="0">
+  <w:abstractNum w:abstractNumId="12">
     <w:nsid w:val="35327C18"/>
     <w:multiLevelType w:val="hybridMultilevel"/>
     <w:tmpl w:val="4516B04E"/>
@@ -9830,7 +9936,7 @@
       </w:pPr>
     </w:lvl>
   </w:abstractNum>
-  <w:abstractNum w:abstractNumId="13" w15:restartNumberingAfterBreak="0">
+  <w:abstractNum w:abstractNumId="13">
     <w:nsid w:val="35F64B0D"/>
     <w:multiLevelType w:val="hybridMultilevel"/>
     <w:tmpl w:val="7A26A492"/>
@@ -9919,7 +10025,7 @@
       </w:pPr>
     </w:lvl>
   </w:abstractNum>
-  <w:abstractNum w:abstractNumId="14" w15:restartNumberingAfterBreak="0">
+  <w:abstractNum w:abstractNumId="14">
     <w:nsid w:val="38874EE7"/>
     <w:multiLevelType w:val="hybridMultilevel"/>
     <w:tmpl w:val="0D4EE6C0"/>
@@ -10010,7 +10116,7 @@
       </w:pPr>
     </w:lvl>
   </w:abstractNum>
-  <w:abstractNum w:abstractNumId="15" w15:restartNumberingAfterBreak="0">
+  <w:abstractNum w:abstractNumId="15">
     <w:nsid w:val="3F9B6BF7"/>
     <w:multiLevelType w:val="hybridMultilevel"/>
     <w:tmpl w:val="329A9FEA"/>
@@ -10099,7 +10205,7 @@
       </w:pPr>
     </w:lvl>
   </w:abstractNum>
-  <w:abstractNum w:abstractNumId="16" w15:restartNumberingAfterBreak="0">
+  <w:abstractNum w:abstractNumId="16">
     <w:nsid w:val="43037B78"/>
     <w:multiLevelType w:val="hybridMultilevel"/>
     <w:tmpl w:val="1004C32C"/>
@@ -10212,7 +10318,7 @@
       </w:rPr>
     </w:lvl>
   </w:abstractNum>
-  <w:abstractNum w:abstractNumId="17" w15:restartNumberingAfterBreak="0">
+  <w:abstractNum w:abstractNumId="17">
     <w:nsid w:val="46254864"/>
     <w:multiLevelType w:val="hybridMultilevel"/>
     <w:tmpl w:val="4516B04E"/>
@@ -10301,7 +10407,7 @@
       </w:pPr>
     </w:lvl>
   </w:abstractNum>
-  <w:abstractNum w:abstractNumId="18" w15:restartNumberingAfterBreak="0">
+  <w:abstractNum w:abstractNumId="18">
     <w:nsid w:val="48FD454C"/>
     <w:multiLevelType w:val="hybridMultilevel"/>
     <w:tmpl w:val="83D280F0"/>
@@ -10387,7 +10493,7 @@
       </w:pPr>
     </w:lvl>
   </w:abstractNum>
-  <w:abstractNum w:abstractNumId="19" w15:restartNumberingAfterBreak="0">
+  <w:abstractNum w:abstractNumId="19">
     <w:nsid w:val="4ADD5712"/>
     <w:multiLevelType w:val="hybridMultilevel"/>
     <w:tmpl w:val="0AB66320"/>
@@ -10477,7 +10583,7 @@
       </w:pPr>
     </w:lvl>
   </w:abstractNum>
-  <w:abstractNum w:abstractNumId="20" w15:restartNumberingAfterBreak="0">
+  <w:abstractNum w:abstractNumId="20">
     <w:nsid w:val="53B4741C"/>
     <w:multiLevelType w:val="hybridMultilevel"/>
     <w:tmpl w:val="FFA61770"/>
@@ -10567,7 +10673,7 @@
       </w:pPr>
     </w:lvl>
   </w:abstractNum>
-  <w:abstractNum w:abstractNumId="21" w15:restartNumberingAfterBreak="0">
+  <w:abstractNum w:abstractNumId="21">
     <w:nsid w:val="53F0601F"/>
     <w:multiLevelType w:val="hybridMultilevel"/>
     <w:tmpl w:val="8CD06B0C"/>
@@ -10657,7 +10763,7 @@
       </w:pPr>
     </w:lvl>
   </w:abstractNum>
-  <w:abstractNum w:abstractNumId="22" w15:restartNumberingAfterBreak="0">
+  <w:abstractNum w:abstractNumId="22">
     <w:nsid w:val="53FC3D9D"/>
     <w:multiLevelType w:val="hybridMultilevel"/>
     <w:tmpl w:val="ACB8A0FE"/>
@@ -10748,7 +10854,7 @@
       </w:pPr>
     </w:lvl>
   </w:abstractNum>
-  <w:abstractNum w:abstractNumId="23" w15:restartNumberingAfterBreak="0">
+  <w:abstractNum w:abstractNumId="23">
     <w:nsid w:val="56AD69A8"/>
     <w:multiLevelType w:val="hybridMultilevel"/>
     <w:tmpl w:val="F3F0F03E"/>
@@ -10837,7 +10943,7 @@
       </w:pPr>
     </w:lvl>
   </w:abstractNum>
-  <w:abstractNum w:abstractNumId="24" w15:restartNumberingAfterBreak="0">
+  <w:abstractNum w:abstractNumId="24">
     <w:nsid w:val="57C737CB"/>
     <w:multiLevelType w:val="multilevel"/>
     <w:tmpl w:val="315059DC"/>
@@ -10986,7 +11092,7 @@
       </w:rPr>
     </w:lvl>
   </w:abstractNum>
-  <w:abstractNum w:abstractNumId="25" w15:restartNumberingAfterBreak="0">
+  <w:abstractNum w:abstractNumId="25">
     <w:nsid w:val="62534CB1"/>
     <w:multiLevelType w:val="hybridMultilevel"/>
     <w:tmpl w:val="886877C8"/>
@@ -11099,7 +11205,7 @@
       </w:rPr>
     </w:lvl>
   </w:abstractNum>
-  <w:abstractNum w:abstractNumId="26" w15:restartNumberingAfterBreak="0">
+  <w:abstractNum w:abstractNumId="26">
     <w:nsid w:val="62895CDD"/>
     <w:multiLevelType w:val="hybridMultilevel"/>
     <w:tmpl w:val="B7721298"/>
@@ -11185,7 +11291,7 @@
       </w:pPr>
     </w:lvl>
   </w:abstractNum>
-  <w:abstractNum w:abstractNumId="27" w15:restartNumberingAfterBreak="0">
+  <w:abstractNum w:abstractNumId="27">
     <w:nsid w:val="634D5ADE"/>
     <w:multiLevelType w:val="hybridMultilevel"/>
     <w:tmpl w:val="85B87FB6"/>
@@ -11274,7 +11380,7 @@
       </w:pPr>
     </w:lvl>
   </w:abstractNum>
-  <w:abstractNum w:abstractNumId="28" w15:restartNumberingAfterBreak="0">
+  <w:abstractNum w:abstractNumId="28">
     <w:nsid w:val="6E0F0968"/>
     <w:multiLevelType w:val="hybridMultilevel"/>
     <w:tmpl w:val="013A8E28"/>
@@ -11364,7 +11470,7 @@
       </w:pPr>
     </w:lvl>
   </w:abstractNum>
-  <w:abstractNum w:abstractNumId="29" w15:restartNumberingAfterBreak="0">
+  <w:abstractNum w:abstractNumId="29">
     <w:nsid w:val="6FBB2D40"/>
     <w:multiLevelType w:val="multilevel"/>
     <w:tmpl w:val="419E97D4"/>
@@ -11477,7 +11583,7 @@
       </w:pPr>
     </w:lvl>
   </w:abstractNum>
-  <w:abstractNum w:abstractNumId="30" w15:restartNumberingAfterBreak="0">
+  <w:abstractNum w:abstractNumId="30">
     <w:nsid w:val="7442664E"/>
     <w:multiLevelType w:val="hybridMultilevel"/>
     <w:tmpl w:val="7A5ECF68"/>
@@ -11567,7 +11673,7 @@
       </w:pPr>
     </w:lvl>
   </w:abstractNum>
-  <w:abstractNum w:abstractNumId="31" w15:restartNumberingAfterBreak="0">
+  <w:abstractNum w:abstractNumId="31">
     <w:nsid w:val="7A47440B"/>
     <w:multiLevelType w:val="hybridMultilevel"/>
     <w:tmpl w:val="38C07F58"/>
@@ -11756,7 +11862,7 @@
 </file>
 
 <file path=word/styles.xml><?xml version="1.0" encoding="utf-8"?>
-<w:styles xmlns:mc="http://schemas.openxmlformats.org/markup-compatibility/2006" xmlns:r="http://schemas.openxmlformats.org/officeDocument/2006/relationships" xmlns:w="http://schemas.openxmlformats.org/wordprocessingml/2006/main" xmlns:w14="http://schemas.microsoft.com/office/word/2010/wordml" xmlns:w15="http://schemas.microsoft.com/office/word/2012/wordml" xmlns:w16se="http://schemas.microsoft.com/office/word/2015/wordml/symex" mc:Ignorable="w14 w15 w16se">
+<w:styles xmlns:mc="http://schemas.openxmlformats.org/markup-compatibility/2006" xmlns:r="http://schemas.openxmlformats.org/officeDocument/2006/relationships" xmlns:w="http://schemas.openxmlformats.org/wordprocessingml/2006/main" xmlns:w14="http://schemas.microsoft.com/office/word/2010/wordml" xmlns:w15="http://schemas.microsoft.com/office/word/2012/wordml" mc:Ignorable="w14 w15">
   <w:docDefaults>
     <w:rPrDefault>
       <w:rPr>
@@ -11772,7 +11878,7 @@
       </w:pPr>
     </w:pPrDefault>
   </w:docDefaults>
-  <w:latentStyles w:defLockedState="0" w:defUIPriority="99" w:defSemiHidden="0" w:defUnhideWhenUsed="0" w:defQFormat="0" w:count="374">
+  <w:latentStyles w:defLockedState="0" w:defUIPriority="99" w:defSemiHidden="0" w:defUnhideWhenUsed="0" w:defQFormat="0" w:count="382">
     <w:lsdException w:name="Normal" w:uiPriority="0" w:qFormat="1"/>
     <w:lsdException w:name="heading 1" w:uiPriority="9" w:qFormat="1"/>
     <w:lsdException w:name="heading 2" w:semiHidden="1" w:uiPriority="9" w:unhideWhenUsed="1" w:qFormat="1"/>
@@ -12944,7 +13050,7 @@
 </file>
 
 <file path=customXml/itemProps1.xml><?xml version="1.0" encoding="utf-8"?>
-<ds:datastoreItem xmlns:ds="http://schemas.openxmlformats.org/officeDocument/2006/customXml" ds:itemID="{40FD2D09-51C7-4AFD-BC93-373B09D7DCDB}">
+<ds:datastoreItem xmlns:ds="http://schemas.openxmlformats.org/officeDocument/2006/customXml" ds:itemID="{0ECCAC66-94C7-F442-8068-AC44F7FBDB24}">
   <ds:schemaRefs>
     <ds:schemaRef ds:uri="http://schemas.openxmlformats.org/officeDocument/2006/bibliography"/>
   </ds:schemaRefs>

</xml_diff>

<commit_message>
added validationQuery="SELECT 1" testOnBorrow="true" validationInterval="60000"
to installation guide
</commit_message>
<xml_diff>
--- a/hit-iz-resource/src/main/resources/Documentation/Downloads/Installation Guide - NIST HL7v2 Validation Tools.docx
+++ b/hit-iz-resource/src/main/resources/Documentation/Downloads/Installation Guide - NIST HL7v2 Validation Tools.docx
@@ -1258,7 +1258,15 @@
         </w:numPr>
       </w:pPr>
       <w:r>
-        <w:t>Syndromic Surveillance 2015  - &lt;</w:t>
+        <w:t xml:space="preserve">Syndromic Surveillance </w:t>
+      </w:r>
+      <w:proofErr w:type="gramStart"/>
+      <w:r>
+        <w:t>2015  -</w:t>
+      </w:r>
+      <w:proofErr w:type="gramEnd"/>
+      <w:r>
+        <w:t xml:space="preserve"> &lt;</w:t>
       </w:r>
       <w:hyperlink r:id="rId15" w:history="1">
         <w:r>
@@ -1367,7 +1375,15 @@
         </w:numPr>
       </w:pPr>
       <w:r>
-        <w:t>Delete existing “iztool” data base</w:t>
+        <w:t>Delete existing “</w:t>
+      </w:r>
+      <w:proofErr w:type="spellStart"/>
+      <w:r>
+        <w:t>iztool</w:t>
+      </w:r>
+      <w:proofErr w:type="spellEnd"/>
+      <w:r>
+        <w:t>” data base</w:t>
       </w:r>
     </w:p>
     <w:p>
@@ -1379,7 +1395,15 @@
         </w:numPr>
       </w:pPr>
       <w:r>
-        <w:t>Create MySQL database “iztool”</w:t>
+        <w:t>Create MySQL database “</w:t>
+      </w:r>
+      <w:proofErr w:type="spellStart"/>
+      <w:r>
+        <w:t>iztool</w:t>
+      </w:r>
+      <w:proofErr w:type="spellEnd"/>
+      <w:r>
+        <w:t>”</w:t>
       </w:r>
     </w:p>
     <w:p>
@@ -1394,7 +1418,15 @@
         <w:t>Create MySQL database</w:t>
       </w:r>
       <w:r>
-        <w:t xml:space="preserve"> “account_iztool”</w:t>
+        <w:t xml:space="preserve"> “</w:t>
+      </w:r>
+      <w:proofErr w:type="spellStart"/>
+      <w:r>
+        <w:t>account_iztool</w:t>
+      </w:r>
+      <w:proofErr w:type="spellEnd"/>
+      <w:r>
+        <w:t>”</w:t>
       </w:r>
       <w:r>
         <w:t xml:space="preserve"> if it does not exist.</w:t>
@@ -1409,7 +1441,36 @@
         </w:numPr>
       </w:pPr>
       <w:r>
-        <w:t>Create user “iztooluser” and give privileges to access and write to the databases  “iztool” and “account_iztool”</w:t>
+        <w:t>Create user “</w:t>
+      </w:r>
+      <w:proofErr w:type="spellStart"/>
+      <w:r>
+        <w:t>iztooluser</w:t>
+      </w:r>
+      <w:proofErr w:type="spellEnd"/>
+      <w:r>
+        <w:t xml:space="preserve">” and give privileges to access and write to the </w:t>
+      </w:r>
+      <w:proofErr w:type="gramStart"/>
+      <w:r>
+        <w:t>databases  “</w:t>
+      </w:r>
+      <w:proofErr w:type="spellStart"/>
+      <w:proofErr w:type="gramEnd"/>
+      <w:r>
+        <w:t>iztool</w:t>
+      </w:r>
+      <w:proofErr w:type="spellEnd"/>
+      <w:r>
+        <w:t>” and “</w:t>
+      </w:r>
+      <w:proofErr w:type="spellStart"/>
+      <w:r>
+        <w:t>account_iztool</w:t>
+      </w:r>
+      <w:proofErr w:type="spellEnd"/>
+      <w:r>
+        <w:t>”</w:t>
       </w:r>
     </w:p>
     <w:p>
@@ -1423,11 +1484,16 @@
       <w:r>
         <w:t xml:space="preserve">Increase </w:t>
       </w:r>
+      <w:proofErr w:type="gramStart"/>
       <w:r>
         <w:t xml:space="preserve">MySQL  </w:t>
       </w:r>
       <w:r>
-        <w:t xml:space="preserve">maximum allowed packet </w:t>
+        <w:t>maximum</w:t>
+      </w:r>
+      <w:proofErr w:type="gramEnd"/>
+      <w:r>
+        <w:t xml:space="preserve"> allowed packet </w:t>
       </w:r>
     </w:p>
     <w:p>
@@ -1492,6 +1558,7 @@
           <w:rFonts w:eastAsia="Times New Roman" w:cs="Times New Roman"/>
         </w:rPr>
       </w:pPr>
+      <w:proofErr w:type="spellStart"/>
       <w:r>
         <w:rPr>
           <w:rFonts w:eastAsia="Times New Roman" w:cs="Arial"/>
@@ -1500,15 +1567,9 @@
           <w:color w:val="242729"/>
           <w:bdr w:val="none" w:sz="0" w:space="0" w:color="auto" w:frame="1"/>
         </w:rPr>
-        <w:t>Win+R</w:t>
-      </w:r>
-      <w:r>
-        <w:rPr>
-          <w:rFonts w:eastAsia="Times New Roman" w:cs="Arial"/>
-          <w:color w:val="242729"/>
-        </w:rPr>
-        <w:t>(shortcut for 'run'), type </w:t>
-      </w:r>
+        <w:t>Win+</w:t>
+      </w:r>
+      <w:proofErr w:type="gramStart"/>
       <w:r>
         <w:rPr>
           <w:rFonts w:eastAsia="Times New Roman" w:cs="Arial"/>
@@ -1517,8 +1578,36 @@
           <w:color w:val="242729"/>
           <w:bdr w:val="none" w:sz="0" w:space="0" w:color="auto" w:frame="1"/>
         </w:rPr>
+        <w:t>R</w:t>
+      </w:r>
+      <w:proofErr w:type="spellEnd"/>
+      <w:r>
+        <w:rPr>
+          <w:rFonts w:eastAsia="Times New Roman" w:cs="Arial"/>
+          <w:color w:val="242729"/>
+        </w:rPr>
+        <w:t>(</w:t>
+      </w:r>
+      <w:proofErr w:type="gramEnd"/>
+      <w:r>
+        <w:rPr>
+          <w:rFonts w:eastAsia="Times New Roman" w:cs="Arial"/>
+          <w:color w:val="242729"/>
+        </w:rPr>
+        <w:t>shortcut for 'run'), type </w:t>
+      </w:r>
+      <w:proofErr w:type="spellStart"/>
+      <w:r>
+        <w:rPr>
+          <w:rFonts w:eastAsia="Times New Roman" w:cs="Arial"/>
+          <w:b/>
+          <w:bCs/>
+          <w:color w:val="242729"/>
+          <w:bdr w:val="none" w:sz="0" w:space="0" w:color="auto" w:frame="1"/>
+        </w:rPr>
         <w:t>services.msc</w:t>
       </w:r>
+      <w:proofErr w:type="spellEnd"/>
       <w:r>
         <w:rPr>
           <w:rFonts w:eastAsia="Times New Roman" w:cs="Arial"/>
@@ -1574,7 +1663,55 @@
           <w:rFonts w:eastAsia="Times New Roman" w:cs="Arial"/>
           <w:color w:val="242729"/>
         </w:rPr>
-        <w:t>You could see sth like "D:/Program Files/MySQL/MySQL Server 5.6/bin\mysqld" --defaults-file="D:\ProgramData\MySQL\MySQL Server 5.6\my.ini" MySQL56</w:t>
+        <w:t xml:space="preserve">You could see </w:t>
+      </w:r>
+      <w:proofErr w:type="spellStart"/>
+      <w:r>
+        <w:rPr>
+          <w:rFonts w:eastAsia="Times New Roman" w:cs="Arial"/>
+          <w:color w:val="242729"/>
+        </w:rPr>
+        <w:t>sth</w:t>
+      </w:r>
+      <w:proofErr w:type="spellEnd"/>
+      <w:r>
+        <w:rPr>
+          <w:rFonts w:eastAsia="Times New Roman" w:cs="Arial"/>
+          <w:color w:val="242729"/>
+        </w:rPr>
+        <w:t xml:space="preserve"> like "D:/Program Files/MySQL/MySQL Server 5.6/bin\</w:t>
+      </w:r>
+      <w:proofErr w:type="spellStart"/>
+      <w:r>
+        <w:rPr>
+          <w:rFonts w:eastAsia="Times New Roman" w:cs="Arial"/>
+          <w:color w:val="242729"/>
+        </w:rPr>
+        <w:t>mysqld</w:t>
+      </w:r>
+      <w:proofErr w:type="spellEnd"/>
+      <w:r>
+        <w:rPr>
+          <w:rFonts w:eastAsia="Times New Roman" w:cs="Arial"/>
+          <w:color w:val="242729"/>
+        </w:rPr>
+        <w:t>" --defaults-file="D:\</w:t>
+      </w:r>
+      <w:proofErr w:type="spellStart"/>
+      <w:r>
+        <w:rPr>
+          <w:rFonts w:eastAsia="Times New Roman" w:cs="Arial"/>
+          <w:color w:val="242729"/>
+        </w:rPr>
+        <w:t>ProgramData</w:t>
+      </w:r>
+      <w:proofErr w:type="spellEnd"/>
+      <w:r>
+        <w:rPr>
+          <w:rFonts w:eastAsia="Times New Roman" w:cs="Arial"/>
+          <w:color w:val="242729"/>
+        </w:rPr>
+        <w:t>\MySQL\MySQL Server 5.6\my.ini" MySQL56</w:t>
       </w:r>
     </w:p>
     <w:p>
@@ -1621,16 +1758,9 @@
           <w:bdr w:val="none" w:sz="0" w:space="0" w:color="auto" w:frame="1"/>
           <w:shd w:val="clear" w:color="auto" w:fill="EFF0F1"/>
         </w:rPr>
-        <w:t>~/.my.cnf</w:t>
-      </w:r>
-      <w:r>
-        <w:rPr>
-          <w:rFonts w:eastAsia="Times New Roman" w:cs="Arial"/>
-          <w:color w:val="242729"/>
-          <w:shd w:val="clear" w:color="auto" w:fill="FFFFFF"/>
-        </w:rPr>
-        <w:t> file by including the single line under </w:t>
-      </w:r>
+        <w:t>~</w:t>
+      </w:r>
+      <w:proofErr w:type="gramStart"/>
       <w:r>
         <w:rPr>
           <w:rFonts w:cs="Courier New"/>
@@ -1638,14 +1768,63 @@
           <w:bdr w:val="none" w:sz="0" w:space="0" w:color="auto" w:frame="1"/>
           <w:shd w:val="clear" w:color="auto" w:fill="EFF0F1"/>
         </w:rPr>
-        <w:t>[mysqld]</w:t>
-      </w:r>
+        <w:t>/.</w:t>
+      </w:r>
+      <w:proofErr w:type="spellStart"/>
+      <w:r>
+        <w:rPr>
+          <w:rFonts w:cs="Courier New"/>
+          <w:color w:val="242729"/>
+          <w:bdr w:val="none" w:sz="0" w:space="0" w:color="auto" w:frame="1"/>
+          <w:shd w:val="clear" w:color="auto" w:fill="EFF0F1"/>
+        </w:rPr>
+        <w:t>my.cnf</w:t>
+      </w:r>
+      <w:proofErr w:type="spellEnd"/>
+      <w:proofErr w:type="gramEnd"/>
       <w:r>
         <w:rPr>
           <w:rFonts w:eastAsia="Times New Roman" w:cs="Arial"/>
           <w:color w:val="242729"/>
           <w:shd w:val="clear" w:color="auto" w:fill="FFFFFF"/>
         </w:rPr>
+        <w:t> file by including the single line under </w:t>
+      </w:r>
+      <w:r>
+        <w:rPr>
+          <w:rFonts w:cs="Courier New"/>
+          <w:color w:val="242729"/>
+          <w:bdr w:val="none" w:sz="0" w:space="0" w:color="auto" w:frame="1"/>
+          <w:shd w:val="clear" w:color="auto" w:fill="EFF0F1"/>
+        </w:rPr>
+        <w:t>[</w:t>
+      </w:r>
+      <w:proofErr w:type="spellStart"/>
+      <w:r>
+        <w:rPr>
+          <w:rFonts w:cs="Courier New"/>
+          <w:color w:val="242729"/>
+          <w:bdr w:val="none" w:sz="0" w:space="0" w:color="auto" w:frame="1"/>
+          <w:shd w:val="clear" w:color="auto" w:fill="EFF0F1"/>
+        </w:rPr>
+        <w:t>mysqld</w:t>
+      </w:r>
+      <w:proofErr w:type="spellEnd"/>
+      <w:r>
+        <w:rPr>
+          <w:rFonts w:cs="Courier New"/>
+          <w:color w:val="242729"/>
+          <w:bdr w:val="none" w:sz="0" w:space="0" w:color="auto" w:frame="1"/>
+          <w:shd w:val="clear" w:color="auto" w:fill="EFF0F1"/>
+        </w:rPr>
+        <w:t>]</w:t>
+      </w:r>
+      <w:r>
+        <w:rPr>
+          <w:rFonts w:eastAsia="Times New Roman" w:cs="Arial"/>
+          <w:color w:val="242729"/>
+          <w:shd w:val="clear" w:color="auto" w:fill="FFFFFF"/>
+        </w:rPr>
         <w:t> section in your file</w:t>
       </w:r>
     </w:p>
@@ -1658,6 +1837,7 @@
           <w:rFonts w:eastAsia="Times New Roman" w:cs="Times New Roman"/>
         </w:rPr>
       </w:pPr>
+      <w:proofErr w:type="spellStart"/>
       <w:r>
         <w:rPr>
           <w:rFonts w:cs="Courier New"/>
@@ -1665,7 +1845,17 @@
           <w:bdr w:val="none" w:sz="0" w:space="0" w:color="auto" w:frame="1"/>
           <w:shd w:val="clear" w:color="auto" w:fill="EFF0F1"/>
         </w:rPr>
-        <w:t>max_allowed_packet=</w:t>
+        <w:t>max_allowed_packet</w:t>
+      </w:r>
+      <w:proofErr w:type="spellEnd"/>
+      <w:r>
+        <w:rPr>
+          <w:rFonts w:cs="Courier New"/>
+          <w:color w:val="303336"/>
+          <w:bdr w:val="none" w:sz="0" w:space="0" w:color="auto" w:frame="1"/>
+          <w:shd w:val="clear" w:color="auto" w:fill="EFF0F1"/>
+        </w:rPr>
+        <w:t>=</w:t>
       </w:r>
       <w:r>
         <w:rPr>
@@ -1697,11 +1887,16 @@
       <w:r>
         <w:t xml:space="preserve">Restart </w:t>
       </w:r>
+      <w:proofErr w:type="gramStart"/>
       <w:r>
         <w:t xml:space="preserve">MySQL  </w:t>
       </w:r>
       <w:r>
-        <w:t xml:space="preserve">service </w:t>
+        <w:t>service</w:t>
+      </w:r>
+      <w:proofErr w:type="gramEnd"/>
+      <w:r>
+        <w:t xml:space="preserve"> </w:t>
       </w:r>
     </w:p>
     <w:p>
@@ -1725,7 +1920,15 @@
         </w:numPr>
       </w:pPr>
       <w:r>
-        <w:t xml:space="preserve">Open mysql terminal </w:t>
+        <w:t xml:space="preserve">Open </w:t>
+      </w:r>
+      <w:proofErr w:type="spellStart"/>
+      <w:r>
+        <w:t>mysql</w:t>
+      </w:r>
+      <w:proofErr w:type="spellEnd"/>
+      <w:r>
+        <w:t xml:space="preserve"> terminal </w:t>
       </w:r>
     </w:p>
     <w:p>
@@ -1755,7 +1958,27 @@
           <w:bdr w:val="none" w:sz="0" w:space="0" w:color="auto" w:frame="1"/>
           <w:shd w:val="clear" w:color="auto" w:fill="EFF0F1"/>
         </w:rPr>
-        <w:t xml:space="preserve"> GLOBAL max_allowed_packet=</w:t>
+        <w:t xml:space="preserve"> GLOBAL </w:t>
+      </w:r>
+      <w:proofErr w:type="spellStart"/>
+      <w:r>
+        <w:rPr>
+          <w:rFonts w:ascii="inherit" w:hAnsi="inherit"/>
+          <w:color w:val="303336"/>
+          <w:bdr w:val="none" w:sz="0" w:space="0" w:color="auto" w:frame="1"/>
+          <w:shd w:val="clear" w:color="auto" w:fill="EFF0F1"/>
+        </w:rPr>
+        <w:t>max_allowed_packet</w:t>
+      </w:r>
+      <w:proofErr w:type="spellEnd"/>
+      <w:r>
+        <w:rPr>
+          <w:rFonts w:ascii="inherit" w:hAnsi="inherit"/>
+          <w:color w:val="303336"/>
+          <w:bdr w:val="none" w:sz="0" w:space="0" w:color="auto" w:frame="1"/>
+          <w:shd w:val="clear" w:color="auto" w:fill="EFF0F1"/>
+        </w:rPr>
+        <w:t>=</w:t>
       </w:r>
       <w:r>
         <w:rPr>
@@ -1806,13 +2029,29 @@
         </w:numPr>
       </w:pPr>
       <w:r>
-        <w:t xml:space="preserve">Open the Tomcat conf/context.xml file. (For example - </w:t>
+        <w:t xml:space="preserve">Open the Tomcat </w:t>
+      </w:r>
+      <w:proofErr w:type="spellStart"/>
+      <w:r>
+        <w:t>conf</w:t>
+      </w:r>
+      <w:proofErr w:type="spellEnd"/>
+      <w:r>
+        <w:t xml:space="preserve">/context.xml file. (For example - </w:t>
       </w:r>
       <w:r>
         <w:t>C:\Program Files\Apache Soft</w:t>
       </w:r>
       <w:r>
-        <w:t>ware Foundation\Tomcat 7.0\conf/context.xml)</w:t>
+        <w:t>ware Foundation\Tomcat 7.0\</w:t>
+      </w:r>
+      <w:proofErr w:type="spellStart"/>
+      <w:r>
+        <w:t>conf</w:t>
+      </w:r>
+      <w:proofErr w:type="spellEnd"/>
+      <w:r>
+        <w:t>/context.xml)</w:t>
       </w:r>
     </w:p>
     <w:p>
@@ -1830,6 +2069,263 @@
     <w:p>
       <w:pPr>
         <w:spacing w:after="0" w:line="240" w:lineRule="auto"/>
+        <w:rPr>
+          <w:rFonts w:ascii="inherit" w:hAnsi="inherit"/>
+          <w:color w:val="303336"/>
+          <w:sz w:val="20"/>
+          <w:szCs w:val="20"/>
+          <w:bdr w:val="none" w:sz="0" w:space="0" w:color="auto" w:frame="1"/>
+          <w:shd w:val="clear" w:color="auto" w:fill="EFF0F1"/>
+        </w:rPr>
+      </w:pPr>
+      <w:r>
+        <w:rPr>
+          <w:rFonts w:ascii="inherit" w:hAnsi="inherit"/>
+          <w:color w:val="303336"/>
+          <w:sz w:val="20"/>
+          <w:szCs w:val="20"/>
+          <w:bdr w:val="none" w:sz="0" w:space="0" w:color="auto" w:frame="1"/>
+          <w:shd w:val="clear" w:color="auto" w:fill="EFF0F1"/>
+        </w:rPr>
+        <w:t>&lt;Resource name="</w:t>
+      </w:r>
+      <w:proofErr w:type="spellStart"/>
+      <w:r>
+        <w:rPr>
+          <w:rFonts w:ascii="inherit" w:hAnsi="inherit"/>
+          <w:color w:val="303336"/>
+          <w:sz w:val="20"/>
+          <w:szCs w:val="20"/>
+          <w:bdr w:val="none" w:sz="0" w:space="0" w:color="auto" w:frame="1"/>
+          <w:shd w:val="clear" w:color="auto" w:fill="EFF0F1"/>
+        </w:rPr>
+        <w:t>jdbc</w:t>
+      </w:r>
+      <w:proofErr w:type="spellEnd"/>
+      <w:r>
+        <w:rPr>
+          <w:rFonts w:ascii="inherit" w:hAnsi="inherit"/>
+          <w:color w:val="303336"/>
+          <w:sz w:val="20"/>
+          <w:szCs w:val="20"/>
+          <w:bdr w:val="none" w:sz="0" w:space="0" w:color="auto" w:frame="1"/>
+          <w:shd w:val="clear" w:color="auto" w:fill="EFF0F1"/>
+        </w:rPr>
+        <w:t>/</w:t>
+      </w:r>
+      <w:proofErr w:type="spellStart"/>
+      <w:r>
+        <w:rPr>
+          <w:rFonts w:ascii="inherit" w:hAnsi="inherit"/>
+          <w:color w:val="303336"/>
+          <w:sz w:val="20"/>
+          <w:szCs w:val="20"/>
+          <w:bdr w:val="none" w:sz="0" w:space="0" w:color="auto" w:frame="1"/>
+          <w:shd w:val="clear" w:color="auto" w:fill="EFF0F1"/>
+        </w:rPr>
+        <w:t>base_tool_account_jndi</w:t>
+      </w:r>
+      <w:proofErr w:type="spellEnd"/>
+      <w:r>
+        <w:rPr>
+          <w:rFonts w:ascii="inherit" w:hAnsi="inherit"/>
+          <w:color w:val="303336"/>
+          <w:sz w:val="20"/>
+          <w:szCs w:val="20"/>
+          <w:bdr w:val="none" w:sz="0" w:space="0" w:color="auto" w:frame="1"/>
+          <w:shd w:val="clear" w:color="auto" w:fill="EFF0F1"/>
+        </w:rPr>
+        <w:t xml:space="preserve">" </w:t>
+      </w:r>
+      <w:proofErr w:type="spellStart"/>
+      <w:r>
+        <w:rPr>
+          <w:rFonts w:ascii="inherit" w:hAnsi="inherit"/>
+          <w:color w:val="303336"/>
+          <w:sz w:val="20"/>
+          <w:szCs w:val="20"/>
+          <w:bdr w:val="none" w:sz="0" w:space="0" w:color="auto" w:frame="1"/>
+          <w:shd w:val="clear" w:color="auto" w:fill="EFF0F1"/>
+        </w:rPr>
+        <w:t>auth</w:t>
+      </w:r>
+      <w:proofErr w:type="spellEnd"/>
+      <w:r>
+        <w:rPr>
+          <w:rFonts w:ascii="inherit" w:hAnsi="inherit"/>
+          <w:color w:val="303336"/>
+          <w:sz w:val="20"/>
+          <w:szCs w:val="20"/>
+          <w:bdr w:val="none" w:sz="0" w:space="0" w:color="auto" w:frame="1"/>
+          <w:shd w:val="clear" w:color="auto" w:fill="EFF0F1"/>
+        </w:rPr>
+        <w:t>="Container" type="</w:t>
+      </w:r>
+      <w:proofErr w:type="spellStart"/>
+      <w:proofErr w:type="gramStart"/>
+      <w:r>
+        <w:rPr>
+          <w:rFonts w:ascii="inherit" w:hAnsi="inherit"/>
+          <w:color w:val="303336"/>
+          <w:sz w:val="20"/>
+          <w:szCs w:val="20"/>
+          <w:bdr w:val="none" w:sz="0" w:space="0" w:color="auto" w:frame="1"/>
+          <w:shd w:val="clear" w:color="auto" w:fill="EFF0F1"/>
+        </w:rPr>
+        <w:t>javax.sql.DataSource</w:t>
+      </w:r>
+      <w:proofErr w:type="spellEnd"/>
+      <w:proofErr w:type="gramEnd"/>
+      <w:r>
+        <w:rPr>
+          <w:rFonts w:ascii="inherit" w:hAnsi="inherit"/>
+          <w:color w:val="303336"/>
+          <w:sz w:val="20"/>
+          <w:szCs w:val="20"/>
+          <w:bdr w:val="none" w:sz="0" w:space="0" w:color="auto" w:frame="1"/>
+          <w:shd w:val="clear" w:color="auto" w:fill="EFF0F1"/>
+        </w:rPr>
+        <w:t xml:space="preserve">" </w:t>
+      </w:r>
+      <w:proofErr w:type="spellStart"/>
+      <w:r>
+        <w:rPr>
+          <w:rFonts w:ascii="inherit" w:hAnsi="inherit"/>
+          <w:color w:val="303336"/>
+          <w:sz w:val="20"/>
+          <w:szCs w:val="20"/>
+          <w:bdr w:val="none" w:sz="0" w:space="0" w:color="auto" w:frame="1"/>
+          <w:shd w:val="clear" w:color="auto" w:fill="EFF0F1"/>
+        </w:rPr>
+        <w:t>maxActive</w:t>
+      </w:r>
+      <w:proofErr w:type="spellEnd"/>
+      <w:r>
+        <w:rPr>
+          <w:rFonts w:ascii="inherit" w:hAnsi="inherit"/>
+          <w:color w:val="303336"/>
+          <w:sz w:val="20"/>
+          <w:szCs w:val="20"/>
+          <w:bdr w:val="none" w:sz="0" w:space="0" w:color="auto" w:frame="1"/>
+          <w:shd w:val="clear" w:color="auto" w:fill="EFF0F1"/>
+        </w:rPr>
+        <w:t>="</w:t>
+      </w:r>
+      <w:r>
+        <w:rPr>
+          <w:rFonts w:ascii="inherit" w:hAnsi="inherit"/>
+          <w:color w:val="303336"/>
+          <w:sz w:val="20"/>
+          <w:szCs w:val="20"/>
+          <w:bdr w:val="none" w:sz="0" w:space="0" w:color="auto" w:frame="1"/>
+          <w:shd w:val="clear" w:color="auto" w:fill="EFF0F1"/>
+        </w:rPr>
+        <w:t>-1</w:t>
+      </w:r>
+      <w:r>
+        <w:rPr>
+          <w:rFonts w:ascii="inherit" w:hAnsi="inherit"/>
+          <w:color w:val="303336"/>
+          <w:sz w:val="20"/>
+          <w:szCs w:val="20"/>
+          <w:bdr w:val="none" w:sz="0" w:space="0" w:color="auto" w:frame="1"/>
+          <w:shd w:val="clear" w:color="auto" w:fill="EFF0F1"/>
+        </w:rPr>
+        <w:t xml:space="preserve">" </w:t>
+      </w:r>
+      <w:proofErr w:type="spellStart"/>
+      <w:r>
+        <w:rPr>
+          <w:rFonts w:ascii="inherit" w:hAnsi="inherit"/>
+          <w:color w:val="303336"/>
+          <w:sz w:val="20"/>
+          <w:szCs w:val="20"/>
+          <w:bdr w:val="none" w:sz="0" w:space="0" w:color="auto" w:frame="1"/>
+          <w:shd w:val="clear" w:color="auto" w:fill="EFF0F1"/>
+        </w:rPr>
+        <w:t>maxIdle</w:t>
+      </w:r>
+      <w:proofErr w:type="spellEnd"/>
+      <w:r>
+        <w:rPr>
+          <w:rFonts w:ascii="inherit" w:hAnsi="inherit"/>
+          <w:color w:val="303336"/>
+          <w:sz w:val="20"/>
+          <w:szCs w:val="20"/>
+          <w:bdr w:val="none" w:sz="0" w:space="0" w:color="auto" w:frame="1"/>
+          <w:shd w:val="clear" w:color="auto" w:fill="EFF0F1"/>
+        </w:rPr>
+        <w:t>="</w:t>
+      </w:r>
+      <w:r>
+        <w:rPr>
+          <w:rFonts w:ascii="inherit" w:hAnsi="inherit"/>
+          <w:color w:val="303336"/>
+          <w:sz w:val="20"/>
+          <w:szCs w:val="20"/>
+          <w:bdr w:val="none" w:sz="0" w:space="0" w:color="auto" w:frame="1"/>
+          <w:shd w:val="clear" w:color="auto" w:fill="EFF0F1"/>
+        </w:rPr>
+        <w:t>-1</w:t>
+      </w:r>
+      <w:r>
+        <w:rPr>
+          <w:rFonts w:ascii="inherit" w:hAnsi="inherit"/>
+          <w:color w:val="303336"/>
+          <w:sz w:val="20"/>
+          <w:szCs w:val="20"/>
+          <w:bdr w:val="none" w:sz="0" w:space="0" w:color="auto" w:frame="1"/>
+          <w:shd w:val="clear" w:color="auto" w:fill="EFF0F1"/>
+        </w:rPr>
+        <w:t xml:space="preserve">" </w:t>
+      </w:r>
+      <w:proofErr w:type="spellStart"/>
+      <w:r>
+        <w:rPr>
+          <w:rFonts w:ascii="inherit" w:hAnsi="inherit"/>
+          <w:color w:val="303336"/>
+          <w:sz w:val="20"/>
+          <w:szCs w:val="20"/>
+          <w:bdr w:val="none" w:sz="0" w:space="0" w:color="auto" w:frame="1"/>
+          <w:shd w:val="clear" w:color="auto" w:fill="EFF0F1"/>
+        </w:rPr>
+        <w:t>maxWait</w:t>
+      </w:r>
+      <w:proofErr w:type="spellEnd"/>
+      <w:r>
+        <w:rPr>
+          <w:rFonts w:ascii="inherit" w:hAnsi="inherit"/>
+          <w:color w:val="303336"/>
+          <w:sz w:val="20"/>
+          <w:szCs w:val="20"/>
+          <w:bdr w:val="none" w:sz="0" w:space="0" w:color="auto" w:frame="1"/>
+          <w:shd w:val="clear" w:color="auto" w:fill="EFF0F1"/>
+        </w:rPr>
+        <w:t>="</w:t>
+      </w:r>
+      <w:r>
+        <w:rPr>
+          <w:rFonts w:ascii="inherit" w:hAnsi="inherit"/>
+          <w:color w:val="303336"/>
+          <w:sz w:val="20"/>
+          <w:szCs w:val="20"/>
+          <w:bdr w:val="none" w:sz="0" w:space="0" w:color="auto" w:frame="1"/>
+          <w:shd w:val="clear" w:color="auto" w:fill="EFF0F1"/>
+        </w:rPr>
+        <w:t>-1</w:t>
+      </w:r>
+      <w:r>
+        <w:rPr>
+          <w:rFonts w:ascii="inherit" w:hAnsi="inherit"/>
+          <w:color w:val="303336"/>
+          <w:sz w:val="20"/>
+          <w:szCs w:val="20"/>
+          <w:bdr w:val="none" w:sz="0" w:space="0" w:color="auto" w:frame="1"/>
+          <w:shd w:val="clear" w:color="auto" w:fill="EFF0F1"/>
+        </w:rPr>
+        <w:t>"</w:t>
+      </w:r>
+      <w:r>
         <w:rPr>
           <w:rFonts w:ascii="inherit" w:hAnsi="inherit" w:cs="Courier New"/>
           <w:color w:val="303336"/>
@@ -1838,7 +2334,8 @@
           <w:bdr w:val="none" w:sz="0" w:space="0" w:color="auto" w:frame="1"/>
           <w:shd w:val="clear" w:color="auto" w:fill="EFF0F1"/>
         </w:rPr>
-      </w:pPr>
+        <w:t> </w:t>
+      </w:r>
       <w:r>
         <w:rPr>
           <w:rFonts w:ascii="inherit" w:hAnsi="inherit"/>
@@ -1848,8 +2345,21 @@
           <w:bdr w:val="none" w:sz="0" w:space="0" w:color="auto" w:frame="1"/>
           <w:shd w:val="clear" w:color="auto" w:fill="EFF0F1"/>
         </w:rPr>
-        <w:t>&lt;Resource name="jdbc/base_tool_account_jndi" auth="Container" type="javax.sql.DataSource" maxActive="</w:t>
-      </w:r>
+        <w:t>username="</w:t>
+      </w:r>
+      <w:proofErr w:type="spellStart"/>
+      <w:r>
+        <w:rPr>
+          <w:rFonts w:ascii="inherit" w:hAnsi="inherit" w:cs="Courier New"/>
+          <w:color w:val="303336"/>
+          <w:sz w:val="20"/>
+          <w:szCs w:val="20"/>
+          <w:bdr w:val="none" w:sz="0" w:space="0" w:color="auto" w:frame="1"/>
+          <w:shd w:val="clear" w:color="auto" w:fill="EFF0F1"/>
+        </w:rPr>
+        <w:t>iztooluser</w:t>
+      </w:r>
+      <w:proofErr w:type="spellEnd"/>
       <w:r>
         <w:rPr>
           <w:rFonts w:ascii="inherit" w:hAnsi="inherit"/>
@@ -1859,7 +2369,7 @@
           <w:bdr w:val="none" w:sz="0" w:space="0" w:color="auto" w:frame="1"/>
           <w:shd w:val="clear" w:color="auto" w:fill="EFF0F1"/>
         </w:rPr>
-        <w:t>-1</w:t>
+        <w:t xml:space="preserve"> </w:t>
       </w:r>
       <w:r>
         <w:rPr>
@@ -1870,7 +2380,7 @@
           <w:bdr w:val="none" w:sz="0" w:space="0" w:color="auto" w:frame="1"/>
           <w:shd w:val="clear" w:color="auto" w:fill="EFF0F1"/>
         </w:rPr>
-        <w:t>" maxIdle="</w:t>
+        <w:t>" password="</w:t>
       </w:r>
       <w:r>
         <w:rPr>
@@ -1881,7 +2391,7 @@
           <w:bdr w:val="none" w:sz="0" w:space="0" w:color="auto" w:frame="1"/>
           <w:shd w:val="clear" w:color="auto" w:fill="EFF0F1"/>
         </w:rPr>
-        <w:t>-1</w:t>
+        <w:t>PASSWORD</w:t>
       </w:r>
       <w:r>
         <w:rPr>
@@ -1892,8 +2402,9 @@
           <w:bdr w:val="none" w:sz="0" w:space="0" w:color="auto" w:frame="1"/>
           <w:shd w:val="clear" w:color="auto" w:fill="EFF0F1"/>
         </w:rPr>
-        <w:t>" maxWait="</w:t>
-      </w:r>
+        <w:t xml:space="preserve">" </w:t>
+      </w:r>
+      <w:proofErr w:type="spellStart"/>
       <w:r>
         <w:rPr>
           <w:rFonts w:ascii="inherit" w:hAnsi="inherit"/>
@@ -1903,8 +2414,9 @@
           <w:bdr w:val="none" w:sz="0" w:space="0" w:color="auto" w:frame="1"/>
           <w:shd w:val="clear" w:color="auto" w:fill="EFF0F1"/>
         </w:rPr>
-        <w:t>-1</w:t>
-      </w:r>
+        <w:t>driverClassName</w:t>
+      </w:r>
+      <w:proofErr w:type="spellEnd"/>
       <w:r>
         <w:rPr>
           <w:rFonts w:ascii="inherit" w:hAnsi="inherit"/>
@@ -1914,9 +2426,195 @@
           <w:bdr w:val="none" w:sz="0" w:space="0" w:color="auto" w:frame="1"/>
           <w:shd w:val="clear" w:color="auto" w:fill="EFF0F1"/>
         </w:rPr>
+        <w:t>="</w:t>
+      </w:r>
+      <w:proofErr w:type="spellStart"/>
+      <w:r>
+        <w:rPr>
+          <w:rFonts w:ascii="inherit" w:hAnsi="inherit"/>
+          <w:color w:val="303336"/>
+          <w:sz w:val="20"/>
+          <w:szCs w:val="20"/>
+          <w:bdr w:val="none" w:sz="0" w:space="0" w:color="auto" w:frame="1"/>
+          <w:shd w:val="clear" w:color="auto" w:fill="EFF0F1"/>
+        </w:rPr>
+        <w:t>com.mysql.jdbc.Driver</w:t>
+      </w:r>
+      <w:proofErr w:type="spellEnd"/>
+      <w:r>
+        <w:rPr>
+          <w:rFonts w:ascii="inherit" w:hAnsi="inherit"/>
+          <w:color w:val="303336"/>
+          <w:sz w:val="20"/>
+          <w:szCs w:val="20"/>
+          <w:bdr w:val="none" w:sz="0" w:space="0" w:color="auto" w:frame="1"/>
+          <w:shd w:val="clear" w:color="auto" w:fill="EFF0F1"/>
+        </w:rPr>
+        <w:t xml:space="preserve">" </w:t>
+      </w:r>
+    </w:p>
+    <w:p>
+      <w:pPr>
+        <w:spacing w:after="0" w:line="240" w:lineRule="auto"/>
+        <w:rPr>
+          <w:rFonts w:ascii="inherit" w:hAnsi="inherit"/>
+          <w:color w:val="303336"/>
+          <w:sz w:val="20"/>
+          <w:szCs w:val="20"/>
+          <w:bdr w:val="none" w:sz="0" w:space="0" w:color="auto" w:frame="1"/>
+          <w:shd w:val="clear" w:color="auto" w:fill="EFF0F1"/>
+        </w:rPr>
+      </w:pPr>
+      <w:r>
+        <w:rPr>
+          <w:rFonts w:ascii="inherit" w:hAnsi="inherit"/>
+          <w:color w:val="303336"/>
+          <w:sz w:val="20"/>
+          <w:szCs w:val="20"/>
+          <w:bdr w:val="none" w:sz="0" w:space="0" w:color="auto" w:frame="1"/>
+          <w:shd w:val="clear" w:color="auto" w:fill="EFF0F1"/>
+        </w:rPr>
+        <w:t>url="</w:t>
+      </w:r>
+      <w:proofErr w:type="gramStart"/>
+      <w:r>
+        <w:rPr>
+          <w:rFonts w:ascii="inherit" w:hAnsi="inherit"/>
+          <w:color w:val="303336"/>
+          <w:sz w:val="20"/>
+          <w:szCs w:val="20"/>
+          <w:bdr w:val="none" w:sz="0" w:space="0" w:color="auto" w:frame="1"/>
+          <w:shd w:val="clear" w:color="auto" w:fill="EFF0F1"/>
+        </w:rPr>
+        <w:t>jdbc:mysql://localhost:3306/account_iztool?autoReconnect=true&amp;amp;useSSL=false</w:t>
+      </w:r>
+      <w:proofErr w:type="gramEnd"/>
+      <w:r>
+        <w:rPr>
+          <w:rFonts w:ascii="inherit" w:hAnsi="inherit"/>
+          <w:color w:val="303336"/>
+          <w:sz w:val="20"/>
+          <w:szCs w:val="20"/>
+          <w:bdr w:val="none" w:sz="0" w:space="0" w:color="auto" w:frame="1"/>
+          <w:shd w:val="clear" w:color="auto" w:fill="EFF0F1"/>
+        </w:rPr>
         <w:t>"</w:t>
       </w:r>
-      <w:r>
+    </w:p>
+    <w:p>
+      <w:pPr>
+        <w:spacing w:after="0" w:line="240" w:lineRule="auto"/>
+        <w:rPr>
+          <w:rFonts w:ascii="inherit" w:hAnsi="inherit"/>
+          <w:color w:val="303336"/>
+          <w:sz w:val="20"/>
+          <w:szCs w:val="20"/>
+          <w:bdr w:val="none" w:sz="0" w:space="0" w:color="auto" w:frame="1"/>
+          <w:shd w:val="clear" w:color="auto" w:fill="EFF0F1"/>
+        </w:rPr>
+      </w:pPr>
+      <w:proofErr w:type="spellStart"/>
+      <w:r>
+        <w:rPr>
+          <w:rFonts w:ascii="inherit" w:hAnsi="inherit"/>
+          <w:color w:val="303336"/>
+          <w:sz w:val="20"/>
+          <w:szCs w:val="20"/>
+          <w:bdr w:val="none" w:sz="0" w:space="0" w:color="auto" w:frame="1"/>
+          <w:shd w:val="clear" w:color="auto" w:fill="EFF0F1"/>
+        </w:rPr>
+        <w:t>validationQuery</w:t>
+      </w:r>
+      <w:proofErr w:type="spellEnd"/>
+      <w:r>
+        <w:rPr>
+          <w:rFonts w:ascii="inherit" w:hAnsi="inherit"/>
+          <w:color w:val="303336"/>
+          <w:sz w:val="20"/>
+          <w:szCs w:val="20"/>
+          <w:bdr w:val="none" w:sz="0" w:space="0" w:color="auto" w:frame="1"/>
+          <w:shd w:val="clear" w:color="auto" w:fill="EFF0F1"/>
+        </w:rPr>
+        <w:t>="SELECT 1"</w:t>
+      </w:r>
+    </w:p>
+    <w:p>
+      <w:pPr>
+        <w:spacing w:after="0" w:line="240" w:lineRule="auto"/>
+        <w:rPr>
+          <w:rFonts w:ascii="inherit" w:hAnsi="inherit"/>
+          <w:color w:val="303336"/>
+          <w:sz w:val="20"/>
+          <w:szCs w:val="20"/>
+          <w:bdr w:val="none" w:sz="0" w:space="0" w:color="auto" w:frame="1"/>
+          <w:shd w:val="clear" w:color="auto" w:fill="EFF0F1"/>
+        </w:rPr>
+      </w:pPr>
+      <w:proofErr w:type="spellStart"/>
+      <w:r>
+        <w:rPr>
+          <w:rFonts w:ascii="inherit" w:hAnsi="inherit"/>
+          <w:color w:val="303336"/>
+          <w:sz w:val="20"/>
+          <w:szCs w:val="20"/>
+          <w:bdr w:val="none" w:sz="0" w:space="0" w:color="auto" w:frame="1"/>
+          <w:shd w:val="clear" w:color="auto" w:fill="EFF0F1"/>
+        </w:rPr>
+        <w:t>testOnBorrow</w:t>
+      </w:r>
+      <w:proofErr w:type="spellEnd"/>
+      <w:r>
+        <w:rPr>
+          <w:rFonts w:ascii="inherit" w:hAnsi="inherit"/>
+          <w:color w:val="303336"/>
+          <w:sz w:val="20"/>
+          <w:szCs w:val="20"/>
+          <w:bdr w:val="none" w:sz="0" w:space="0" w:color="auto" w:frame="1"/>
+          <w:shd w:val="clear" w:color="auto" w:fill="EFF0F1"/>
+        </w:rPr>
+        <w:t xml:space="preserve">="true"                </w:t>
+      </w:r>
+    </w:p>
+    <w:p>
+      <w:pPr>
+        <w:spacing w:after="0" w:line="240" w:lineRule="auto"/>
+        <w:rPr>
+          <w:rFonts w:ascii="inherit" w:hAnsi="inherit"/>
+          <w:color w:val="303336"/>
+          <w:sz w:val="20"/>
+          <w:szCs w:val="20"/>
+          <w:bdr w:val="none" w:sz="0" w:space="0" w:color="auto" w:frame="1"/>
+          <w:shd w:val="clear" w:color="auto" w:fill="EFF0F1"/>
+        </w:rPr>
+      </w:pPr>
+      <w:proofErr w:type="spellStart"/>
+      <w:r>
+        <w:rPr>
+          <w:rFonts w:ascii="inherit" w:hAnsi="inherit"/>
+          <w:color w:val="303336"/>
+          <w:sz w:val="20"/>
+          <w:szCs w:val="20"/>
+          <w:bdr w:val="none" w:sz="0" w:space="0" w:color="auto" w:frame="1"/>
+          <w:shd w:val="clear" w:color="auto" w:fill="EFF0F1"/>
+        </w:rPr>
+        <w:t>validationInterval</w:t>
+      </w:r>
+      <w:proofErr w:type="spellEnd"/>
+      <w:r>
+        <w:rPr>
+          <w:rFonts w:ascii="inherit" w:hAnsi="inherit"/>
+          <w:color w:val="303336"/>
+          <w:sz w:val="20"/>
+          <w:szCs w:val="20"/>
+          <w:bdr w:val="none" w:sz="0" w:space="0" w:color="auto" w:frame="1"/>
+          <w:shd w:val="clear" w:color="auto" w:fill="EFF0F1"/>
+        </w:rPr>
+        <w:t>="60000"</w:t>
+      </w:r>
+    </w:p>
+    <w:p>
+      <w:pPr>
+        <w:spacing w:after="0" w:line="240" w:lineRule="auto"/>
         <w:rPr>
           <w:rFonts w:ascii="inherit" w:hAnsi="inherit" w:cs="Courier New"/>
           <w:color w:val="303336"/>
@@ -1925,8 +2623,7 @@
           <w:bdr w:val="none" w:sz="0" w:space="0" w:color="auto" w:frame="1"/>
           <w:shd w:val="clear" w:color="auto" w:fill="EFF0F1"/>
         </w:rPr>
-        <w:t> </w:t>
-      </w:r>
+      </w:pPr>
       <w:r>
         <w:rPr>
           <w:rFonts w:ascii="inherit" w:hAnsi="inherit"/>
@@ -1936,7 +2633,7 @@
           <w:bdr w:val="none" w:sz="0" w:space="0" w:color="auto" w:frame="1"/>
           <w:shd w:val="clear" w:color="auto" w:fill="EFF0F1"/>
         </w:rPr>
-        <w:t>username="</w:t>
+        <w:t>/&gt;</w:t>
       </w:r>
       <w:r>
         <w:rPr>
@@ -1947,9 +2644,27 @@
           <w:bdr w:val="none" w:sz="0" w:space="0" w:color="auto" w:frame="1"/>
           <w:shd w:val="clear" w:color="auto" w:fill="EFF0F1"/>
         </w:rPr>
-        <w:t>iztooluser</w:t>
-      </w:r>
-      <w:r>
+        <w:t xml:space="preserve"> </w:t>
+      </w:r>
+    </w:p>
+    <w:p>
+      <w:pPr>
+        <w:pStyle w:val="ListParagraph"/>
+        <w:spacing w:after="0" w:line="240" w:lineRule="auto"/>
+        <w:ind w:left="1440" w:firstLine="540"/>
+        <w:rPr>
+          <w:rFonts w:ascii="inherit" w:hAnsi="inherit" w:cs="Courier New"/>
+          <w:color w:val="303336"/>
+          <w:sz w:val="20"/>
+          <w:szCs w:val="20"/>
+          <w:bdr w:val="none" w:sz="0" w:space="0" w:color="auto" w:frame="1"/>
+          <w:shd w:val="clear" w:color="auto" w:fill="EFF0F1"/>
+        </w:rPr>
+      </w:pPr>
+    </w:p>
+    <w:p>
+      <w:pPr>
+        <w:spacing w:after="0" w:line="240" w:lineRule="auto"/>
         <w:rPr>
           <w:rFonts w:ascii="inherit" w:hAnsi="inherit"/>
           <w:color w:val="303336"/>
@@ -1958,8 +2673,7 @@
           <w:bdr w:val="none" w:sz="0" w:space="0" w:color="auto" w:frame="1"/>
           <w:shd w:val="clear" w:color="auto" w:fill="EFF0F1"/>
         </w:rPr>
-        <w:t xml:space="preserve"> </w:t>
-      </w:r>
+      </w:pPr>
       <w:r>
         <w:rPr>
           <w:rFonts w:ascii="inherit" w:hAnsi="inherit"/>
@@ -1969,8 +2683,9 @@
           <w:bdr w:val="none" w:sz="0" w:space="0" w:color="auto" w:frame="1"/>
           <w:shd w:val="clear" w:color="auto" w:fill="EFF0F1"/>
         </w:rPr>
-        <w:t>" password="</w:t>
-      </w:r>
+        <w:t>&lt;Resource name="</w:t>
+      </w:r>
+      <w:proofErr w:type="spellStart"/>
       <w:r>
         <w:rPr>
           <w:rFonts w:ascii="inherit" w:hAnsi="inherit"/>
@@ -1980,8 +2695,9 @@
           <w:bdr w:val="none" w:sz="0" w:space="0" w:color="auto" w:frame="1"/>
           <w:shd w:val="clear" w:color="auto" w:fill="EFF0F1"/>
         </w:rPr>
-        <w:t>PASSWORD</w:t>
-      </w:r>
+        <w:t>jdbc</w:t>
+      </w:r>
+      <w:proofErr w:type="spellEnd"/>
       <w:r>
         <w:rPr>
           <w:rFonts w:ascii="inherit" w:hAnsi="inherit"/>
@@ -1991,7 +2707,219 @@
           <w:bdr w:val="none" w:sz="0" w:space="0" w:color="auto" w:frame="1"/>
           <w:shd w:val="clear" w:color="auto" w:fill="EFF0F1"/>
         </w:rPr>
-        <w:t>" driverClassName="com.mysql.jdbc.Driver" url="jdbc:mysql://localhost:3306/account_iztool?autoReconnect=true&amp;amp;useSSL=false"/&gt;</w:t>
+        <w:t>/</w:t>
+      </w:r>
+      <w:proofErr w:type="spellStart"/>
+      <w:r>
+        <w:rPr>
+          <w:rFonts w:ascii="inherit" w:hAnsi="inherit"/>
+          <w:color w:val="303336"/>
+          <w:sz w:val="20"/>
+          <w:szCs w:val="20"/>
+          <w:bdr w:val="none" w:sz="0" w:space="0" w:color="auto" w:frame="1"/>
+          <w:shd w:val="clear" w:color="auto" w:fill="EFF0F1"/>
+        </w:rPr>
+        <w:t>base_tool_jndi</w:t>
+      </w:r>
+      <w:proofErr w:type="spellEnd"/>
+      <w:r>
+        <w:rPr>
+          <w:rFonts w:ascii="inherit" w:hAnsi="inherit"/>
+          <w:color w:val="303336"/>
+          <w:sz w:val="20"/>
+          <w:szCs w:val="20"/>
+          <w:bdr w:val="none" w:sz="0" w:space="0" w:color="auto" w:frame="1"/>
+          <w:shd w:val="clear" w:color="auto" w:fill="EFF0F1"/>
+        </w:rPr>
+        <w:t xml:space="preserve">" </w:t>
+      </w:r>
+      <w:proofErr w:type="spellStart"/>
+      <w:r>
+        <w:rPr>
+          <w:rFonts w:ascii="inherit" w:hAnsi="inherit"/>
+          <w:color w:val="303336"/>
+          <w:sz w:val="20"/>
+          <w:szCs w:val="20"/>
+          <w:bdr w:val="none" w:sz="0" w:space="0" w:color="auto" w:frame="1"/>
+          <w:shd w:val="clear" w:color="auto" w:fill="EFF0F1"/>
+        </w:rPr>
+        <w:t>auth</w:t>
+      </w:r>
+      <w:proofErr w:type="spellEnd"/>
+      <w:r>
+        <w:rPr>
+          <w:rFonts w:ascii="inherit" w:hAnsi="inherit"/>
+          <w:color w:val="303336"/>
+          <w:sz w:val="20"/>
+          <w:szCs w:val="20"/>
+          <w:bdr w:val="none" w:sz="0" w:space="0" w:color="auto" w:frame="1"/>
+          <w:shd w:val="clear" w:color="auto" w:fill="EFF0F1"/>
+        </w:rPr>
+        <w:t>="Container" type="</w:t>
+      </w:r>
+      <w:proofErr w:type="spellStart"/>
+      <w:proofErr w:type="gramStart"/>
+      <w:r>
+        <w:rPr>
+          <w:rFonts w:ascii="inherit" w:hAnsi="inherit"/>
+          <w:color w:val="303336"/>
+          <w:sz w:val="20"/>
+          <w:szCs w:val="20"/>
+          <w:bdr w:val="none" w:sz="0" w:space="0" w:color="auto" w:frame="1"/>
+          <w:shd w:val="clear" w:color="auto" w:fill="EFF0F1"/>
+        </w:rPr>
+        <w:t>javax.sql.DataSource</w:t>
+      </w:r>
+      <w:proofErr w:type="spellEnd"/>
+      <w:proofErr w:type="gramEnd"/>
+      <w:r>
+        <w:rPr>
+          <w:rFonts w:ascii="inherit" w:hAnsi="inherit"/>
+          <w:color w:val="303336"/>
+          <w:sz w:val="20"/>
+          <w:szCs w:val="20"/>
+          <w:bdr w:val="none" w:sz="0" w:space="0" w:color="auto" w:frame="1"/>
+          <w:shd w:val="clear" w:color="auto" w:fill="EFF0F1"/>
+        </w:rPr>
+        <w:t xml:space="preserve">" </w:t>
+      </w:r>
+      <w:proofErr w:type="spellStart"/>
+      <w:r>
+        <w:rPr>
+          <w:rFonts w:ascii="inherit" w:hAnsi="inherit"/>
+          <w:color w:val="303336"/>
+          <w:sz w:val="20"/>
+          <w:szCs w:val="20"/>
+          <w:bdr w:val="none" w:sz="0" w:space="0" w:color="auto" w:frame="1"/>
+          <w:shd w:val="clear" w:color="auto" w:fill="EFF0F1"/>
+        </w:rPr>
+        <w:t>maxActive</w:t>
+      </w:r>
+      <w:proofErr w:type="spellEnd"/>
+      <w:r>
+        <w:rPr>
+          <w:rFonts w:ascii="inherit" w:hAnsi="inherit"/>
+          <w:color w:val="303336"/>
+          <w:sz w:val="20"/>
+          <w:szCs w:val="20"/>
+          <w:bdr w:val="none" w:sz="0" w:space="0" w:color="auto" w:frame="1"/>
+          <w:shd w:val="clear" w:color="auto" w:fill="EFF0F1"/>
+        </w:rPr>
+        <w:t>="</w:t>
+      </w:r>
+      <w:r>
+        <w:rPr>
+          <w:rFonts w:ascii="inherit" w:hAnsi="inherit"/>
+          <w:color w:val="303336"/>
+          <w:sz w:val="20"/>
+          <w:szCs w:val="20"/>
+          <w:bdr w:val="none" w:sz="0" w:space="0" w:color="auto" w:frame="1"/>
+          <w:shd w:val="clear" w:color="auto" w:fill="EFF0F1"/>
+        </w:rPr>
+        <w:t>-1</w:t>
+      </w:r>
+      <w:r>
+        <w:rPr>
+          <w:rFonts w:ascii="inherit" w:hAnsi="inherit"/>
+          <w:color w:val="303336"/>
+          <w:sz w:val="20"/>
+          <w:szCs w:val="20"/>
+          <w:bdr w:val="none" w:sz="0" w:space="0" w:color="auto" w:frame="1"/>
+          <w:shd w:val="clear" w:color="auto" w:fill="EFF0F1"/>
+        </w:rPr>
+        <w:t xml:space="preserve">" </w:t>
+      </w:r>
+      <w:proofErr w:type="spellStart"/>
+      <w:r>
+        <w:rPr>
+          <w:rFonts w:ascii="inherit" w:hAnsi="inherit"/>
+          <w:color w:val="303336"/>
+          <w:sz w:val="20"/>
+          <w:szCs w:val="20"/>
+          <w:bdr w:val="none" w:sz="0" w:space="0" w:color="auto" w:frame="1"/>
+          <w:shd w:val="clear" w:color="auto" w:fill="EFF0F1"/>
+        </w:rPr>
+        <w:t>maxIdle</w:t>
+      </w:r>
+      <w:proofErr w:type="spellEnd"/>
+      <w:r>
+        <w:rPr>
+          <w:rFonts w:ascii="inherit" w:hAnsi="inherit"/>
+          <w:color w:val="303336"/>
+          <w:sz w:val="20"/>
+          <w:szCs w:val="20"/>
+          <w:bdr w:val="none" w:sz="0" w:space="0" w:color="auto" w:frame="1"/>
+          <w:shd w:val="clear" w:color="auto" w:fill="EFF0F1"/>
+        </w:rPr>
+        <w:t>="</w:t>
+      </w:r>
+      <w:r>
+        <w:rPr>
+          <w:rFonts w:ascii="inherit" w:hAnsi="inherit"/>
+          <w:color w:val="303336"/>
+          <w:sz w:val="20"/>
+          <w:szCs w:val="20"/>
+          <w:bdr w:val="none" w:sz="0" w:space="0" w:color="auto" w:frame="1"/>
+          <w:shd w:val="clear" w:color="auto" w:fill="EFF0F1"/>
+        </w:rPr>
+        <w:t>-1</w:t>
+      </w:r>
+      <w:r>
+        <w:rPr>
+          <w:rFonts w:ascii="inherit" w:hAnsi="inherit"/>
+          <w:color w:val="303336"/>
+          <w:sz w:val="20"/>
+          <w:szCs w:val="20"/>
+          <w:bdr w:val="none" w:sz="0" w:space="0" w:color="auto" w:frame="1"/>
+          <w:shd w:val="clear" w:color="auto" w:fill="EFF0F1"/>
+        </w:rPr>
+        <w:t xml:space="preserve">" </w:t>
+      </w:r>
+      <w:proofErr w:type="spellStart"/>
+      <w:r>
+        <w:rPr>
+          <w:rFonts w:ascii="inherit" w:hAnsi="inherit"/>
+          <w:color w:val="303336"/>
+          <w:sz w:val="20"/>
+          <w:szCs w:val="20"/>
+          <w:bdr w:val="none" w:sz="0" w:space="0" w:color="auto" w:frame="1"/>
+          <w:shd w:val="clear" w:color="auto" w:fill="EFF0F1"/>
+        </w:rPr>
+        <w:t>maxWait</w:t>
+      </w:r>
+      <w:proofErr w:type="spellEnd"/>
+      <w:r>
+        <w:rPr>
+          <w:rFonts w:ascii="inherit" w:hAnsi="inherit"/>
+          <w:color w:val="303336"/>
+          <w:sz w:val="20"/>
+          <w:szCs w:val="20"/>
+          <w:bdr w:val="none" w:sz="0" w:space="0" w:color="auto" w:frame="1"/>
+          <w:shd w:val="clear" w:color="auto" w:fill="EFF0F1"/>
+        </w:rPr>
+        <w:t>="</w:t>
+      </w:r>
+      <w:r>
+        <w:rPr>
+          <w:rFonts w:ascii="inherit" w:hAnsi="inherit"/>
+          <w:color w:val="303336"/>
+          <w:sz w:val="20"/>
+          <w:szCs w:val="20"/>
+          <w:bdr w:val="none" w:sz="0" w:space="0" w:color="auto" w:frame="1"/>
+          <w:shd w:val="clear" w:color="auto" w:fill="EFF0F1"/>
+        </w:rPr>
+        <w:t>-1</w:t>
+      </w:r>
+      <w:r>
+        <w:rPr>
+          <w:rFonts w:ascii="inherit" w:hAnsi="inherit"/>
+          <w:color w:val="303336"/>
+          <w:sz w:val="20"/>
+          <w:szCs w:val="20"/>
+          <w:bdr w:val="none" w:sz="0" w:space="0" w:color="auto" w:frame="1"/>
+          <w:shd w:val="clear" w:color="auto" w:fill="EFF0F1"/>
+        </w:rPr>
+        <w:t>"</w:t>
       </w:r>
       <w:r>
         <w:rPr>
@@ -2002,14 +2930,21 @@
           <w:bdr w:val="none" w:sz="0" w:space="0" w:color="auto" w:frame="1"/>
           <w:shd w:val="clear" w:color="auto" w:fill="EFF0F1"/>
         </w:rPr>
-        <w:t xml:space="preserve"> </w:t>
-      </w:r>
-    </w:p>
-    <w:p>
-      <w:pPr>
-        <w:pStyle w:val="ListParagraph"/>
-        <w:spacing w:after="0" w:line="240" w:lineRule="auto"/>
-        <w:ind w:left="1440" w:firstLine="540"/>
+        <w:t> </w:t>
+      </w:r>
+      <w:r>
+        <w:rPr>
+          <w:rFonts w:ascii="inherit" w:hAnsi="inherit"/>
+          <w:color w:val="303336"/>
+          <w:sz w:val="20"/>
+          <w:szCs w:val="20"/>
+          <w:bdr w:val="none" w:sz="0" w:space="0" w:color="auto" w:frame="1"/>
+          <w:shd w:val="clear" w:color="auto" w:fill="EFF0F1"/>
+        </w:rPr>
+        <w:t>username="</w:t>
+      </w:r>
+      <w:proofErr w:type="spellStart"/>
+      <w:r>
         <w:rPr>
           <w:rFonts w:ascii="inherit" w:hAnsi="inherit" w:cs="Courier New"/>
           <w:color w:val="303336"/>
@@ -2018,11 +2953,10 @@
           <w:bdr w:val="none" w:sz="0" w:space="0" w:color="auto" w:frame="1"/>
           <w:shd w:val="clear" w:color="auto" w:fill="EFF0F1"/>
         </w:rPr>
-      </w:pPr>
-    </w:p>
-    <w:p>
-      <w:pPr>
-        <w:spacing w:after="0" w:line="240" w:lineRule="auto"/>
+        <w:t>iztooluser</w:t>
+      </w:r>
+      <w:proofErr w:type="spellEnd"/>
+      <w:r>
         <w:rPr>
           <w:rFonts w:ascii="inherit" w:hAnsi="inherit"/>
           <w:color w:val="303336"/>
@@ -2031,7 +2965,8 @@
           <w:bdr w:val="none" w:sz="0" w:space="0" w:color="auto" w:frame="1"/>
           <w:shd w:val="clear" w:color="auto" w:fill="EFF0F1"/>
         </w:rPr>
-      </w:pPr>
+        <w:t xml:space="preserve"> </w:t>
+      </w:r>
       <w:r>
         <w:rPr>
           <w:rFonts w:ascii="inherit" w:hAnsi="inherit"/>
@@ -2041,7 +2976,7 @@
           <w:bdr w:val="none" w:sz="0" w:space="0" w:color="auto" w:frame="1"/>
           <w:shd w:val="clear" w:color="auto" w:fill="EFF0F1"/>
         </w:rPr>
-        <w:t>&lt;Resource name="jdbc/base_tool_jndi" auth="Container" type="javax.sql.DataSource" maxActive="</w:t>
+        <w:t>" password="</w:t>
       </w:r>
       <w:r>
         <w:rPr>
@@ -2052,7 +2987,7 @@
           <w:bdr w:val="none" w:sz="0" w:space="0" w:color="auto" w:frame="1"/>
           <w:shd w:val="clear" w:color="auto" w:fill="EFF0F1"/>
         </w:rPr>
-        <w:t>-1</w:t>
+        <w:t>PASSWORD</w:t>
       </w:r>
       <w:r>
         <w:rPr>
@@ -2063,8 +2998,9 @@
           <w:bdr w:val="none" w:sz="0" w:space="0" w:color="auto" w:frame="1"/>
           <w:shd w:val="clear" w:color="auto" w:fill="EFF0F1"/>
         </w:rPr>
-        <w:t>" maxIdle="</w:t>
-      </w:r>
+        <w:t xml:space="preserve">" </w:t>
+      </w:r>
+      <w:proofErr w:type="spellStart"/>
       <w:r>
         <w:rPr>
           <w:rFonts w:ascii="inherit" w:hAnsi="inherit"/>
@@ -2074,8 +3010,9 @@
           <w:bdr w:val="none" w:sz="0" w:space="0" w:color="auto" w:frame="1"/>
           <w:shd w:val="clear" w:color="auto" w:fill="EFF0F1"/>
         </w:rPr>
-        <w:t>-1</w:t>
-      </w:r>
+        <w:t>driverClassName</w:t>
+      </w:r>
+      <w:proofErr w:type="spellEnd"/>
       <w:r>
         <w:rPr>
           <w:rFonts w:ascii="inherit" w:hAnsi="inherit"/>
@@ -2085,8 +3022,9 @@
           <w:bdr w:val="none" w:sz="0" w:space="0" w:color="auto" w:frame="1"/>
           <w:shd w:val="clear" w:color="auto" w:fill="EFF0F1"/>
         </w:rPr>
-        <w:t>" maxWait="</w:t>
-      </w:r>
+        <w:t>="</w:t>
+      </w:r>
+      <w:proofErr w:type="spellStart"/>
       <w:r>
         <w:rPr>
           <w:rFonts w:ascii="inherit" w:hAnsi="inherit"/>
@@ -2096,8 +3034,9 @@
           <w:bdr w:val="none" w:sz="0" w:space="0" w:color="auto" w:frame="1"/>
           <w:shd w:val="clear" w:color="auto" w:fill="EFF0F1"/>
         </w:rPr>
-        <w:t>-1</w:t>
-      </w:r>
+        <w:t>com.mysql.jdbc.Driver</w:t>
+      </w:r>
+      <w:proofErr w:type="spellEnd"/>
       <w:r>
         <w:rPr>
           <w:rFonts w:ascii="inherit" w:hAnsi="inherit"/>
@@ -2107,9 +3046,149 @@
           <w:bdr w:val="none" w:sz="0" w:space="0" w:color="auto" w:frame="1"/>
           <w:shd w:val="clear" w:color="auto" w:fill="EFF0F1"/>
         </w:rPr>
-        <w:t>"</w:t>
-      </w:r>
-      <w:r>
+        <w:t>" url="jdbc:mysql://localhost:3306/iztool?autoReconnect=true&amp;amp;useSSL=false"</w:t>
+      </w:r>
+    </w:p>
+    <w:p>
+      <w:pPr>
+        <w:spacing w:after="0" w:line="240" w:lineRule="auto"/>
+        <w:rPr>
+          <w:rFonts w:ascii="inherit" w:hAnsi="inherit"/>
+          <w:color w:val="303336"/>
+          <w:sz w:val="20"/>
+          <w:szCs w:val="20"/>
+          <w:bdr w:val="none" w:sz="0" w:space="0" w:color="auto" w:frame="1"/>
+          <w:shd w:val="clear" w:color="auto" w:fill="EFF0F1"/>
+        </w:rPr>
+      </w:pPr>
+      <w:proofErr w:type="spellStart"/>
+      <w:r>
+        <w:rPr>
+          <w:rFonts w:ascii="inherit" w:hAnsi="inherit"/>
+          <w:color w:val="303336"/>
+          <w:sz w:val="20"/>
+          <w:szCs w:val="20"/>
+          <w:bdr w:val="none" w:sz="0" w:space="0" w:color="auto" w:frame="1"/>
+          <w:shd w:val="clear" w:color="auto" w:fill="EFF0F1"/>
+        </w:rPr>
+        <w:t>validationQuery</w:t>
+      </w:r>
+      <w:proofErr w:type="spellEnd"/>
+      <w:r>
+        <w:rPr>
+          <w:rFonts w:ascii="inherit" w:hAnsi="inherit"/>
+          <w:color w:val="303336"/>
+          <w:sz w:val="20"/>
+          <w:szCs w:val="20"/>
+          <w:bdr w:val="none" w:sz="0" w:space="0" w:color="auto" w:frame="1"/>
+          <w:shd w:val="clear" w:color="auto" w:fill="EFF0F1"/>
+        </w:rPr>
+        <w:t>="SELECT 1"</w:t>
+      </w:r>
+    </w:p>
+    <w:p>
+      <w:pPr>
+        <w:spacing w:after="0" w:line="240" w:lineRule="auto"/>
+        <w:rPr>
+          <w:rFonts w:ascii="inherit" w:hAnsi="inherit"/>
+          <w:color w:val="303336"/>
+          <w:sz w:val="20"/>
+          <w:szCs w:val="20"/>
+          <w:bdr w:val="none" w:sz="0" w:space="0" w:color="auto" w:frame="1"/>
+          <w:shd w:val="clear" w:color="auto" w:fill="EFF0F1"/>
+        </w:rPr>
+      </w:pPr>
+      <w:proofErr w:type="spellStart"/>
+      <w:r>
+        <w:rPr>
+          <w:rFonts w:ascii="inherit" w:hAnsi="inherit"/>
+          <w:color w:val="303336"/>
+          <w:sz w:val="20"/>
+          <w:szCs w:val="20"/>
+          <w:bdr w:val="none" w:sz="0" w:space="0" w:color="auto" w:frame="1"/>
+          <w:shd w:val="clear" w:color="auto" w:fill="EFF0F1"/>
+        </w:rPr>
+        <w:t>testOnBorrow</w:t>
+      </w:r>
+      <w:proofErr w:type="spellEnd"/>
+      <w:r>
+        <w:rPr>
+          <w:rFonts w:ascii="inherit" w:hAnsi="inherit"/>
+          <w:color w:val="303336"/>
+          <w:sz w:val="20"/>
+          <w:szCs w:val="20"/>
+          <w:bdr w:val="none" w:sz="0" w:space="0" w:color="auto" w:frame="1"/>
+          <w:shd w:val="clear" w:color="auto" w:fill="EFF0F1"/>
+        </w:rPr>
+        <w:t xml:space="preserve">="true"                </w:t>
+      </w:r>
+    </w:p>
+    <w:p>
+      <w:pPr>
+        <w:spacing w:after="0" w:line="240" w:lineRule="auto"/>
+        <w:rPr>
+          <w:rFonts w:ascii="inherit" w:hAnsi="inherit"/>
+          <w:color w:val="303336"/>
+          <w:sz w:val="20"/>
+          <w:szCs w:val="20"/>
+          <w:bdr w:val="none" w:sz="0" w:space="0" w:color="auto" w:frame="1"/>
+          <w:shd w:val="clear" w:color="auto" w:fill="EFF0F1"/>
+        </w:rPr>
+      </w:pPr>
+      <w:proofErr w:type="spellStart"/>
+      <w:r>
+        <w:rPr>
+          <w:rFonts w:ascii="inherit" w:hAnsi="inherit"/>
+          <w:color w:val="303336"/>
+          <w:sz w:val="20"/>
+          <w:szCs w:val="20"/>
+          <w:bdr w:val="none" w:sz="0" w:space="0" w:color="auto" w:frame="1"/>
+          <w:shd w:val="clear" w:color="auto" w:fill="EFF0F1"/>
+        </w:rPr>
+        <w:t>validationInterval</w:t>
+      </w:r>
+      <w:proofErr w:type="spellEnd"/>
+      <w:r>
+        <w:rPr>
+          <w:rFonts w:ascii="inherit" w:hAnsi="inherit"/>
+          <w:color w:val="303336"/>
+          <w:sz w:val="20"/>
+          <w:szCs w:val="20"/>
+          <w:bdr w:val="none" w:sz="0" w:space="0" w:color="auto" w:frame="1"/>
+          <w:shd w:val="clear" w:color="auto" w:fill="EFF0F1"/>
+        </w:rPr>
+        <w:t>="60000"</w:t>
+      </w:r>
+    </w:p>
+    <w:p>
+      <w:pPr>
+        <w:spacing w:after="0" w:line="240" w:lineRule="auto"/>
+        <w:rPr>
+          <w:rFonts w:ascii="inherit" w:hAnsi="inherit"/>
+          <w:color w:val="303336"/>
+          <w:sz w:val="20"/>
+          <w:szCs w:val="20"/>
+          <w:bdr w:val="none" w:sz="0" w:space="0" w:color="auto" w:frame="1"/>
+          <w:shd w:val="clear" w:color="auto" w:fill="EFF0F1"/>
+        </w:rPr>
+      </w:pPr>
+      <w:r>
+        <w:rPr>
+          <w:rFonts w:ascii="inherit" w:hAnsi="inherit"/>
+          <w:color w:val="303336"/>
+          <w:sz w:val="20"/>
+          <w:szCs w:val="20"/>
+          <w:bdr w:val="none" w:sz="0" w:space="0" w:color="auto" w:frame="1"/>
+          <w:shd w:val="clear" w:color="auto" w:fill="EFF0F1"/>
+        </w:rPr>
+        <w:t>/&gt;</w:t>
+      </w:r>
+    </w:p>
+    <w:p>
+      <w:pPr>
+        <w:pStyle w:val="ListParagraph"/>
+        <w:spacing w:after="0" w:line="240" w:lineRule="auto"/>
+        <w:ind w:left="1440" w:firstLine="540"/>
         <w:rPr>
           <w:rFonts w:ascii="inherit" w:hAnsi="inherit" w:cs="Courier New"/>
           <w:color w:val="303336"/>
@@ -2118,88 +3197,6 @@
           <w:bdr w:val="none" w:sz="0" w:space="0" w:color="auto" w:frame="1"/>
           <w:shd w:val="clear" w:color="auto" w:fill="EFF0F1"/>
         </w:rPr>
-        <w:t> </w:t>
-      </w:r>
-      <w:r>
-        <w:rPr>
-          <w:rFonts w:ascii="inherit" w:hAnsi="inherit"/>
-          <w:color w:val="303336"/>
-          <w:sz w:val="20"/>
-          <w:szCs w:val="20"/>
-          <w:bdr w:val="none" w:sz="0" w:space="0" w:color="auto" w:frame="1"/>
-          <w:shd w:val="clear" w:color="auto" w:fill="EFF0F1"/>
-        </w:rPr>
-        <w:t>username="</w:t>
-      </w:r>
-      <w:r>
-        <w:rPr>
-          <w:rFonts w:ascii="inherit" w:hAnsi="inherit" w:cs="Courier New"/>
-          <w:color w:val="303336"/>
-          <w:sz w:val="20"/>
-          <w:szCs w:val="20"/>
-          <w:bdr w:val="none" w:sz="0" w:space="0" w:color="auto" w:frame="1"/>
-          <w:shd w:val="clear" w:color="auto" w:fill="EFF0F1"/>
-        </w:rPr>
-        <w:t>iztooluser</w:t>
-      </w:r>
-      <w:r>
-        <w:rPr>
-          <w:rFonts w:ascii="inherit" w:hAnsi="inherit"/>
-          <w:color w:val="303336"/>
-          <w:sz w:val="20"/>
-          <w:szCs w:val="20"/>
-          <w:bdr w:val="none" w:sz="0" w:space="0" w:color="auto" w:frame="1"/>
-          <w:shd w:val="clear" w:color="auto" w:fill="EFF0F1"/>
-        </w:rPr>
-        <w:t xml:space="preserve"> </w:t>
-      </w:r>
-      <w:r>
-        <w:rPr>
-          <w:rFonts w:ascii="inherit" w:hAnsi="inherit"/>
-          <w:color w:val="303336"/>
-          <w:sz w:val="20"/>
-          <w:szCs w:val="20"/>
-          <w:bdr w:val="none" w:sz="0" w:space="0" w:color="auto" w:frame="1"/>
-          <w:shd w:val="clear" w:color="auto" w:fill="EFF0F1"/>
-        </w:rPr>
-        <w:t>" password="</w:t>
-      </w:r>
-      <w:r>
-        <w:rPr>
-          <w:rFonts w:ascii="inherit" w:hAnsi="inherit"/>
-          <w:color w:val="303336"/>
-          <w:sz w:val="20"/>
-          <w:szCs w:val="20"/>
-          <w:bdr w:val="none" w:sz="0" w:space="0" w:color="auto" w:frame="1"/>
-          <w:shd w:val="clear" w:color="auto" w:fill="EFF0F1"/>
-        </w:rPr>
-        <w:t>PASSWORD</w:t>
-      </w:r>
-      <w:r>
-        <w:rPr>
-          <w:rFonts w:ascii="inherit" w:hAnsi="inherit"/>
-          <w:color w:val="303336"/>
-          <w:sz w:val="20"/>
-          <w:szCs w:val="20"/>
-          <w:bdr w:val="none" w:sz="0" w:space="0" w:color="auto" w:frame="1"/>
-          <w:shd w:val="clear" w:color="auto" w:fill="EFF0F1"/>
-        </w:rPr>
-        <w:t>" driverClassName="com.mysql.jdbc.Driver" url="jdbc:mysql://localhost:3306/iztool?autoReconnect=true&amp;amp;useSSL=false"/&gt;</w:t>
-      </w:r>
-    </w:p>
-    <w:p>
-      <w:pPr>
-        <w:pStyle w:val="ListParagraph"/>
-        <w:spacing w:after="0" w:line="240" w:lineRule="auto"/>
-        <w:ind w:left="1440" w:firstLine="540"/>
-        <w:rPr>
-          <w:rFonts w:ascii="inherit" w:hAnsi="inherit" w:cs="Courier New"/>
-          <w:color w:val="303336"/>
-          <w:sz w:val="20"/>
-          <w:szCs w:val="20"/>
-          <w:bdr w:val="none" w:sz="0" w:space="0" w:color="auto" w:frame="1"/>
-          <w:shd w:val="clear" w:color="auto" w:fill="EFF0F1"/>
-        </w:rPr>
       </w:pPr>
     </w:p>
     <w:p>
@@ -2272,6 +3269,7 @@
         </w:numPr>
       </w:pPr>
       <w:r>
+        <w:lastRenderedPageBreak/>
         <w:t>O</w:t>
       </w:r>
       <w:r>
@@ -2359,7 +3357,6 @@
         </w:numPr>
       </w:pPr>
       <w:r>
-        <w:lastRenderedPageBreak/>
         <w:t xml:space="preserve">Check the status of the Tomcat service by opening up a browser window and navigating to: </w:t>
       </w:r>
       <w:hyperlink r:id="rId16" w:history="1">
@@ -2389,7 +3386,23 @@
         </w:numPr>
       </w:pPr>
       <w:r>
-        <w:t>Copy and paste the Validation Tool war file into the Tomcat webapps folder. (For example - C:\Program Files\Apache Software Foundation\Tomcat 7.0\webapps)</w:t>
+        <w:t xml:space="preserve">Copy and paste the Validation Tool war file into the Tomcat </w:t>
+      </w:r>
+      <w:proofErr w:type="spellStart"/>
+      <w:r>
+        <w:t>webapps</w:t>
+      </w:r>
+      <w:proofErr w:type="spellEnd"/>
+      <w:r>
+        <w:t xml:space="preserve"> folder. (For example - C:\Program Files\Apache Software Foundation\Tomcat 7.0\</w:t>
+      </w:r>
+      <w:proofErr w:type="spellStart"/>
+      <w:r>
+        <w:t>webapps</w:t>
+      </w:r>
+      <w:proofErr w:type="spellEnd"/>
+      <w:r>
+        <w:t>)</w:t>
       </w:r>
     </w:p>
     <w:p>
@@ -2402,13 +3415,28 @@
         <w:ind w:right="-180"/>
       </w:pPr>
       <w:r>
-        <w:t>Copy the name of war file and paste it after the URL address in the browser window:  “</w:t>
-      </w:r>
-      <w:hyperlink r:id="rId17" w:history="1">
-        <w:r>
-          <w:t>http://localhost:8080/</w:t>
-        </w:r>
-      </w:hyperlink>
+        <w:t>Copy the name of war file and paste it after the URL address in the browser window</w:t>
+      </w:r>
+      <w:proofErr w:type="gramStart"/>
+      <w:r>
+        <w:t>:  “</w:t>
+      </w:r>
+      <w:proofErr w:type="gramEnd"/>
+      <w:r>
+        <w:fldChar w:fldCharType="begin"/>
+      </w:r>
+      <w:r>
+        <w:instrText xml:space="preserve"> HYPERLINK "http://localhost:8080/" </w:instrText>
+      </w:r>
+      <w:r>
+        <w:fldChar w:fldCharType="separate"/>
+      </w:r>
+      <w:r>
+        <w:t>http://localhost:8080/</w:t>
+      </w:r>
+      <w:r>
+        <w:fldChar w:fldCharType="end"/>
+      </w:r>
       <w:r>
         <w:t xml:space="preserve">”. </w:t>
       </w:r>
@@ -2643,7 +3671,15 @@
         <w:t>Start/</w:t>
       </w:r>
       <w:r>
-        <w:t>Windows Icon and type “cmd” in the search box</w:t>
+        <w:t>Windows Icon and type “</w:t>
+      </w:r>
+      <w:proofErr w:type="spellStart"/>
+      <w:r>
+        <w:t>cmd</w:t>
+      </w:r>
+      <w:proofErr w:type="spellEnd"/>
+      <w:r>
+        <w:t>” in the search box</w:t>
       </w:r>
       <w:r>
         <w:t xml:space="preserve"> to open up the Command prompt.</w:t>
@@ -2763,7 +3799,7 @@
                     <pic:cNvPicPr/>
                   </pic:nvPicPr>
                   <pic:blipFill rotWithShape="1">
-                    <a:blip r:embed="rId18">
+                    <a:blip r:embed="rId17">
                       <a:extLst>
                         <a:ext uri="{28A0092B-C50C-407E-A947-70E740481C1C}">
                           <a14:useLocalDpi xmlns:a14="http://schemas.microsoft.com/office/drawing/2010/main" val="0"/>
@@ -2794,7 +3830,7 @@
                     </a:effectLst>
                     <a:extLst>
                       <a:ext uri="{53640926-AAD7-44d8-BBD7-CCE9431645EC}">
-                        <a14:shadowObscured xmlns:cx="http://schemas.microsoft.com/office/drawing/2014/chartex" xmlns:cx1="http://schemas.microsoft.com/office/drawing/2015/9/8/chartex" xmlns:cx2="http://schemas.microsoft.com/office/drawing/2015/10/21/chartex" xmlns:cx3="http://schemas.microsoft.com/office/drawing/2016/5/9/chartex" xmlns:cx4="http://schemas.microsoft.com/office/drawing/2016/5/10/chartex" xmlns:cx5="http://schemas.microsoft.com/office/drawing/2016/5/11/chartex" xmlns:w16se="http://schemas.microsoft.com/office/word/2015/wordml/symex" xmlns:a14="http://schemas.microsoft.com/office/drawing/2010/main" xmlns:w="http://schemas.openxmlformats.org/wordprocessingml/2006/main" xmlns:w10="urn:schemas-microsoft-com:office:word" xmlns:v="urn:schemas-microsoft-com:vml" xmlns:o="urn:schemas-microsoft-com:office:office" xmlns=""/>
+                        <a14:shadowObscured xmlns="" xmlns:o="urn:schemas-microsoft-com:office:office" xmlns:v="urn:schemas-microsoft-com:vml" xmlns:w10="urn:schemas-microsoft-com:office:word" xmlns:w="http://schemas.openxmlformats.org/wordprocessingml/2006/main" xmlns:a14="http://schemas.microsoft.com/office/drawing/2010/main" xmlns:w16se="http://schemas.microsoft.com/office/word/2015/wordml/symex" xmlns:cx5="http://schemas.microsoft.com/office/drawing/2016/5/11/chartex" xmlns:cx4="http://schemas.microsoft.com/office/drawing/2016/5/10/chartex" xmlns:cx3="http://schemas.microsoft.com/office/drawing/2016/5/9/chartex" xmlns:cx2="http://schemas.microsoft.com/office/drawing/2015/10/21/chartex" xmlns:cx1="http://schemas.microsoft.com/office/drawing/2015/9/8/chartex" xmlns:cx="http://schemas.microsoft.com/office/drawing/2014/chartex"/>
                       </a:ext>
                     </a:extLst>
                   </pic:spPr>
@@ -2847,7 +3883,7 @@
       <w:r>
         <w:t xml:space="preserve">Navigate to </w:t>
       </w:r>
-      <w:hyperlink r:id="rId19" w:history="1">
+      <w:hyperlink r:id="rId18" w:history="1">
         <w:r>
           <w:rPr>
             <w:rStyle w:val="Hyperlink"/>
@@ -2908,7 +3944,7 @@
                     <pic:cNvPicPr/>
                   </pic:nvPicPr>
                   <pic:blipFill rotWithShape="1">
-                    <a:blip r:embed="rId20">
+                    <a:blip r:embed="rId19">
                       <a:extLst>
                         <a:ext uri="{28A0092B-C50C-407E-A947-70E740481C1C}">
                           <a14:useLocalDpi xmlns:a14="http://schemas.microsoft.com/office/drawing/2010/main" val="0"/>
@@ -2945,7 +3981,7 @@
                     </a:effectLst>
                     <a:extLst>
                       <a:ext uri="{53640926-AAD7-44d8-BBD7-CCE9431645EC}">
-                        <a14:shadowObscured xmlns:cx="http://schemas.microsoft.com/office/drawing/2014/chartex" xmlns:cx1="http://schemas.microsoft.com/office/drawing/2015/9/8/chartex" xmlns:cx2="http://schemas.microsoft.com/office/drawing/2015/10/21/chartex" xmlns:cx3="http://schemas.microsoft.com/office/drawing/2016/5/9/chartex" xmlns:cx4="http://schemas.microsoft.com/office/drawing/2016/5/10/chartex" xmlns:cx5="http://schemas.microsoft.com/office/drawing/2016/5/11/chartex" xmlns:w16se="http://schemas.microsoft.com/office/word/2015/wordml/symex" xmlns:a14="http://schemas.microsoft.com/office/drawing/2010/main" xmlns:w="http://schemas.openxmlformats.org/wordprocessingml/2006/main" xmlns:w10="urn:schemas-microsoft-com:office:word" xmlns:v="urn:schemas-microsoft-com:vml" xmlns:o="urn:schemas-microsoft-com:office:office" xmlns=""/>
+                        <a14:shadowObscured xmlns="" xmlns:o="urn:schemas-microsoft-com:office:office" xmlns:v="urn:schemas-microsoft-com:vml" xmlns:w10="urn:schemas-microsoft-com:office:word" xmlns:w="http://schemas.openxmlformats.org/wordprocessingml/2006/main" xmlns:a14="http://schemas.microsoft.com/office/drawing/2010/main" xmlns:w16se="http://schemas.microsoft.com/office/word/2015/wordml/symex" xmlns:cx5="http://schemas.microsoft.com/office/drawing/2016/5/11/chartex" xmlns:cx4="http://schemas.microsoft.com/office/drawing/2016/5/10/chartex" xmlns:cx3="http://schemas.microsoft.com/office/drawing/2016/5/9/chartex" xmlns:cx2="http://schemas.microsoft.com/office/drawing/2015/10/21/chartex" xmlns:cx1="http://schemas.microsoft.com/office/drawing/2015/9/8/chartex" xmlns:cx="http://schemas.microsoft.com/office/drawing/2014/chartex"/>
                       </a:ext>
                     </a:extLst>
                   </pic:spPr>
@@ -3021,7 +4057,7 @@
                     <pic:cNvPicPr/>
                   </pic:nvPicPr>
                   <pic:blipFill rotWithShape="1">
-                    <a:blip r:embed="rId21">
+                    <a:blip r:embed="rId20">
                       <a:extLst>
                         <a:ext uri="{28A0092B-C50C-407E-A947-70E740481C1C}">
                           <a14:useLocalDpi xmlns:a14="http://schemas.microsoft.com/office/drawing/2010/main" val="0"/>
@@ -3057,7 +4093,7 @@
                     </a:effectLst>
                     <a:extLst>
                       <a:ext uri="{53640926-AAD7-44d8-BBD7-CCE9431645EC}">
-                        <a14:shadowObscured xmlns:cx="http://schemas.microsoft.com/office/drawing/2014/chartex" xmlns:cx1="http://schemas.microsoft.com/office/drawing/2015/9/8/chartex" xmlns:cx2="http://schemas.microsoft.com/office/drawing/2015/10/21/chartex" xmlns:cx3="http://schemas.microsoft.com/office/drawing/2016/5/9/chartex" xmlns:cx4="http://schemas.microsoft.com/office/drawing/2016/5/10/chartex" xmlns:cx5="http://schemas.microsoft.com/office/drawing/2016/5/11/chartex" xmlns:w16se="http://schemas.microsoft.com/office/word/2015/wordml/symex" xmlns:a14="http://schemas.microsoft.com/office/drawing/2010/main" xmlns:w="http://schemas.openxmlformats.org/wordprocessingml/2006/main" xmlns:w10="urn:schemas-microsoft-com:office:word" xmlns:v="urn:schemas-microsoft-com:vml" xmlns:o="urn:schemas-microsoft-com:office:office" xmlns=""/>
+                        <a14:shadowObscured xmlns="" xmlns:o="urn:schemas-microsoft-com:office:office" xmlns:v="urn:schemas-microsoft-com:vml" xmlns:w10="urn:schemas-microsoft-com:office:word" xmlns:w="http://schemas.openxmlformats.org/wordprocessingml/2006/main" xmlns:a14="http://schemas.microsoft.com/office/drawing/2010/main" xmlns:w16se="http://schemas.microsoft.com/office/word/2015/wordml/symex" xmlns:cx5="http://schemas.microsoft.com/office/drawing/2016/5/11/chartex" xmlns:cx4="http://schemas.microsoft.com/office/drawing/2016/5/10/chartex" xmlns:cx3="http://schemas.microsoft.com/office/drawing/2016/5/9/chartex" xmlns:cx2="http://schemas.microsoft.com/office/drawing/2015/10/21/chartex" xmlns:cx1="http://schemas.microsoft.com/office/drawing/2015/9/8/chartex" xmlns:cx="http://schemas.microsoft.com/office/drawing/2014/chartex"/>
                       </a:ext>
                     </a:extLst>
                   </pic:spPr>
@@ -3157,7 +4193,7 @@
                     <pic:cNvPicPr/>
                   </pic:nvPicPr>
                   <pic:blipFill rotWithShape="1">
-                    <a:blip r:embed="rId22">
+                    <a:blip r:embed="rId21">
                       <a:extLst>
                         <a:ext uri="{28A0092B-C50C-407E-A947-70E740481C1C}">
                           <a14:useLocalDpi xmlns:a14="http://schemas.microsoft.com/office/drawing/2010/main" val="0"/>
@@ -3193,7 +4229,7 @@
                     </a:effectLst>
                     <a:extLst>
                       <a:ext uri="{53640926-AAD7-44d8-BBD7-CCE9431645EC}">
-                        <a14:shadowObscured xmlns:cx="http://schemas.microsoft.com/office/drawing/2014/chartex" xmlns:cx1="http://schemas.microsoft.com/office/drawing/2015/9/8/chartex" xmlns:cx2="http://schemas.microsoft.com/office/drawing/2015/10/21/chartex" xmlns:cx3="http://schemas.microsoft.com/office/drawing/2016/5/9/chartex" xmlns:cx4="http://schemas.microsoft.com/office/drawing/2016/5/10/chartex" xmlns:cx5="http://schemas.microsoft.com/office/drawing/2016/5/11/chartex" xmlns:w16se="http://schemas.microsoft.com/office/word/2015/wordml/symex" xmlns:a14="http://schemas.microsoft.com/office/drawing/2010/main" xmlns:w="http://schemas.openxmlformats.org/wordprocessingml/2006/main" xmlns:w10="urn:schemas-microsoft-com:office:word" xmlns:v="urn:schemas-microsoft-com:vml" xmlns:o="urn:schemas-microsoft-com:office:office" xmlns=""/>
+                        <a14:shadowObscured xmlns="" xmlns:o="urn:schemas-microsoft-com:office:office" xmlns:v="urn:schemas-microsoft-com:vml" xmlns:w10="urn:schemas-microsoft-com:office:word" xmlns:w="http://schemas.openxmlformats.org/wordprocessingml/2006/main" xmlns:a14="http://schemas.microsoft.com/office/drawing/2010/main" xmlns:w16se="http://schemas.microsoft.com/office/word/2015/wordml/symex" xmlns:cx5="http://schemas.microsoft.com/office/drawing/2016/5/11/chartex" xmlns:cx4="http://schemas.microsoft.com/office/drawing/2016/5/10/chartex" xmlns:cx3="http://schemas.microsoft.com/office/drawing/2016/5/9/chartex" xmlns:cx2="http://schemas.microsoft.com/office/drawing/2015/10/21/chartex" xmlns:cx1="http://schemas.microsoft.com/office/drawing/2015/9/8/chartex" xmlns:cx="http://schemas.microsoft.com/office/drawing/2014/chartex"/>
                       </a:ext>
                     </a:extLst>
                   </pic:spPr>
@@ -3307,7 +4343,7 @@
                     <pic:cNvPicPr/>
                   </pic:nvPicPr>
                   <pic:blipFill>
-                    <a:blip r:embed="rId23">
+                    <a:blip r:embed="rId22">
                       <a:extLst>
                         <a:ext uri="{28A0092B-C50C-407E-A947-70E740481C1C}">
                           <a14:useLocalDpi xmlns:a14="http://schemas.microsoft.com/office/drawing/2010/main" val="0"/>
@@ -3416,7 +4452,7 @@
                     <pic:cNvPicPr/>
                   </pic:nvPicPr>
                   <pic:blipFill>
-                    <a:blip r:embed="rId24">
+                    <a:blip r:embed="rId23">
                       <a:extLst>
                         <a:ext uri="{28A0092B-C50C-407E-A947-70E740481C1C}">
                           <a14:useLocalDpi xmlns:a14="http://schemas.microsoft.com/office/drawing/2010/main" val="0"/>
@@ -3528,7 +4564,7 @@
                     <pic:cNvPicPr/>
                   </pic:nvPicPr>
                   <pic:blipFill>
-                    <a:blip r:embed="rId25">
+                    <a:blip r:embed="rId24">
                       <a:extLst>
                         <a:ext uri="{28A0092B-C50C-407E-A947-70E740481C1C}">
                           <a14:useLocalDpi xmlns:a14="http://schemas.microsoft.com/office/drawing/2010/main" val="0"/>
@@ -3616,7 +4652,7 @@
                     <pic:cNvPicPr/>
                   </pic:nvPicPr>
                   <pic:blipFill>
-                    <a:blip r:embed="rId26">
+                    <a:blip r:embed="rId25">
                       <a:extLst>
                         <a:ext uri="{28A0092B-C50C-407E-A947-70E740481C1C}">
                           <a14:useLocalDpi xmlns:a14="http://schemas.microsoft.com/office/drawing/2010/main" val="0"/>
@@ -3695,9 +4731,17 @@
         </w:numPr>
       </w:pPr>
       <w:r>
-        <w:t xml:space="preserve">Navigate to : </w:t>
-      </w:r>
-      <w:hyperlink r:id="rId27" w:history="1">
+        <w:t xml:space="preserve">Navigate </w:t>
+      </w:r>
+      <w:proofErr w:type="gramStart"/>
+      <w:r>
+        <w:t>to :</w:t>
+      </w:r>
+      <w:proofErr w:type="gramEnd"/>
+      <w:r>
+        <w:t xml:space="preserve"> </w:t>
+      </w:r>
+      <w:hyperlink r:id="rId26" w:history="1">
         <w:r>
           <w:rPr>
             <w:rStyle w:val="Hyperlink"/>
@@ -3759,7 +4803,7 @@
                     </pic:cNvPicPr>
                   </pic:nvPicPr>
                   <pic:blipFill>
-                    <a:blip r:embed="rId28">
+                    <a:blip r:embed="rId27">
                       <a:extLst>
                         <a:ext uri="{28A0092B-C50C-407E-A947-70E740481C1C}">
                           <a14:useLocalDpi xmlns:a14="http://schemas.microsoft.com/office/drawing/2010/main" val="0"/>
@@ -3879,23 +4923,45 @@
           <w:i/>
         </w:rPr>
       </w:pPr>
+      <w:proofErr w:type="spellStart"/>
       <w:r>
         <w:rPr>
           <w:i/>
         </w:rPr>
-        <w:t>mysql -u YOUR_USERNAM</w:t>
-      </w:r>
+        <w:t>mysql</w:t>
+      </w:r>
+      <w:proofErr w:type="spellEnd"/>
       <w:r>
         <w:rPr>
           <w:i/>
         </w:rPr>
+        <w:t xml:space="preserve"> -u YOUR_</w:t>
+      </w:r>
+      <w:proofErr w:type="gramStart"/>
+      <w:r>
+        <w:rPr>
+          <w:i/>
+        </w:rPr>
+        <w:t>USERNAM</w:t>
+      </w:r>
+      <w:r>
+        <w:rPr>
+          <w:i/>
+        </w:rPr>
         <w:t>E</w:t>
       </w:r>
       <w:r>
         <w:rPr>
           <w:i/>
         </w:rPr>
-        <w:t xml:space="preserve">  -p</w:t>
+        <w:t xml:space="preserve">  -</w:t>
+      </w:r>
+      <w:proofErr w:type="gramEnd"/>
+      <w:r>
+        <w:rPr>
+          <w:i/>
+        </w:rPr>
+        <w:t>p</w:t>
       </w:r>
     </w:p>
     <w:p>
@@ -3934,7 +5000,15 @@
       </w:pPr>
       <w:r>
         <w:lastRenderedPageBreak/>
-        <w:t>Create database “iztool” by executing the following in the console</w:t>
+        <w:t>Create database “</w:t>
+      </w:r>
+      <w:proofErr w:type="spellStart"/>
+      <w:r>
+        <w:t>iztool</w:t>
+      </w:r>
+      <w:proofErr w:type="spellEnd"/>
+      <w:r>
+        <w:t>” by executing the following in the console</w:t>
       </w:r>
     </w:p>
     <w:p>
@@ -3954,7 +5028,21 @@
         <w:rPr>
           <w:i/>
         </w:rPr>
-        <w:t xml:space="preserve">database iztool; </w:t>
+        <w:t xml:space="preserve">database </w:t>
+      </w:r>
+      <w:proofErr w:type="spellStart"/>
+      <w:r>
+        <w:rPr>
+          <w:i/>
+        </w:rPr>
+        <w:t>iztool</w:t>
+      </w:r>
+      <w:proofErr w:type="spellEnd"/>
+      <w:r>
+        <w:rPr>
+          <w:i/>
+        </w:rPr>
+        <w:t xml:space="preserve">; </w:t>
       </w:r>
     </w:p>
     <w:p>
@@ -3966,7 +5054,15 @@
         </w:numPr>
       </w:pPr>
       <w:r>
-        <w:t>Create database “account_iztool” by executing the following in the console</w:t>
+        <w:t>Create database “</w:t>
+      </w:r>
+      <w:proofErr w:type="spellStart"/>
+      <w:r>
+        <w:t>account_iztool</w:t>
+      </w:r>
+      <w:proofErr w:type="spellEnd"/>
+      <w:r>
+        <w:t>” by executing the following in the console</w:t>
       </w:r>
     </w:p>
     <w:p>
@@ -3993,12 +5089,14 @@
         </w:rPr>
         <w:t xml:space="preserve">create database </w:t>
       </w:r>
+      <w:proofErr w:type="spellStart"/>
       <w:r>
         <w:rPr>
           <w:i/>
         </w:rPr>
         <w:t>account_iztool</w:t>
       </w:r>
+      <w:proofErr w:type="spellEnd"/>
     </w:p>
     <w:p>
       <w:pPr>
@@ -4014,11 +5112,16 @@
       <w:r>
         <w:t xml:space="preserve">the </w:t>
       </w:r>
+      <w:proofErr w:type="spellStart"/>
       <w:r>
         <w:t>MyS</w:t>
       </w:r>
       <w:r>
-        <w:t>ql user</w:t>
+        <w:t>ql</w:t>
+      </w:r>
+      <w:proofErr w:type="spellEnd"/>
+      <w:r>
+        <w:t xml:space="preserve"> user</w:t>
       </w:r>
       <w:r>
         <w:t xml:space="preserve"> to access the databases created in the two previous steps</w:t>
@@ -4038,7 +5141,35 @@
         <w:rPr>
           <w:i/>
         </w:rPr>
-        <w:t>grant all privileges on iztool.* to 'iztooluser'@'localhost' identified by "</w:t>
+        <w:t xml:space="preserve">grant all privileges on </w:t>
+      </w:r>
+      <w:proofErr w:type="gramStart"/>
+      <w:r>
+        <w:rPr>
+          <w:i/>
+        </w:rPr>
+        <w:t>iztool.*</w:t>
+      </w:r>
+      <w:proofErr w:type="gramEnd"/>
+      <w:r>
+        <w:rPr>
+          <w:i/>
+        </w:rPr>
+        <w:t xml:space="preserve"> to '</w:t>
+      </w:r>
+      <w:proofErr w:type="spellStart"/>
+      <w:r>
+        <w:rPr>
+          <w:i/>
+        </w:rPr>
+        <w:t>iztooluser</w:t>
+      </w:r>
+      <w:proofErr w:type="spellEnd"/>
+      <w:r>
+        <w:rPr>
+          <w:i/>
+        </w:rPr>
+        <w:t>'@'localhost' identified by "</w:t>
       </w:r>
       <w:r>
         <w:t>PASSWORD</w:t>
@@ -4061,19 +5192,47 @@
         <w:rPr>
           <w:i/>
         </w:rPr>
-        <w:t>grant all privileges on account_iz</w:t>
-      </w:r>
+        <w:t>grant all privileges on account_</w:t>
+      </w:r>
+      <w:proofErr w:type="gramStart"/>
       <w:r>
         <w:rPr>
           <w:i/>
         </w:rPr>
-        <w:t>tool.* to 'iz</w:t>
+        <w:t>iz</w:t>
       </w:r>
       <w:r>
         <w:rPr>
           <w:i/>
         </w:rPr>
-        <w:t>tooluser'@'localhost' identified by "</w:t>
+        <w:t>tool.*</w:t>
+      </w:r>
+      <w:proofErr w:type="gramEnd"/>
+      <w:r>
+        <w:rPr>
+          <w:i/>
+        </w:rPr>
+        <w:t xml:space="preserve"> to '</w:t>
+      </w:r>
+      <w:proofErr w:type="spellStart"/>
+      <w:r>
+        <w:rPr>
+          <w:i/>
+        </w:rPr>
+        <w:t>iz</w:t>
+      </w:r>
+      <w:r>
+        <w:rPr>
+          <w:i/>
+        </w:rPr>
+        <w:t>tooluser</w:t>
+      </w:r>
+      <w:proofErr w:type="spellEnd"/>
+      <w:r>
+        <w:rPr>
+          <w:i/>
+        </w:rPr>
+        <w:t>'@'localhost' identified by "</w:t>
       </w:r>
       <w:r>
         <w:t>PASSWORD</w:t>
@@ -4122,7 +5281,15 @@
         </w:numPr>
       </w:pPr>
       <w:r>
-        <w:t xml:space="preserve">Increase MySQL  maximum allowed packet </w:t>
+        <w:t xml:space="preserve">Increase </w:t>
+      </w:r>
+      <w:proofErr w:type="gramStart"/>
+      <w:r>
+        <w:t>MySQL  maximum</w:t>
+      </w:r>
+      <w:proofErr w:type="gramEnd"/>
+      <w:r>
+        <w:t xml:space="preserve"> allowed packet </w:t>
       </w:r>
     </w:p>
     <w:p>
@@ -4171,6 +5338,7 @@
           <w:rFonts w:eastAsia="Times New Roman" w:cs="Times New Roman"/>
         </w:rPr>
       </w:pPr>
+      <w:proofErr w:type="spellStart"/>
       <w:r>
         <w:rPr>
           <w:rFonts w:eastAsia="Times New Roman" w:cs="Arial"/>
@@ -4179,15 +5347,9 @@
           <w:color w:val="242729"/>
           <w:bdr w:val="none" w:sz="0" w:space="0" w:color="auto" w:frame="1"/>
         </w:rPr>
-        <w:t>Win+R</w:t>
-      </w:r>
-      <w:r>
-        <w:rPr>
-          <w:rFonts w:eastAsia="Times New Roman" w:cs="Arial"/>
-          <w:color w:val="242729"/>
-        </w:rPr>
-        <w:t>(shortcut for 'run'), type </w:t>
-      </w:r>
+        <w:t>Win+</w:t>
+      </w:r>
+      <w:proofErr w:type="gramStart"/>
       <w:r>
         <w:rPr>
           <w:rFonts w:eastAsia="Times New Roman" w:cs="Arial"/>
@@ -4196,8 +5358,36 @@
           <w:color w:val="242729"/>
           <w:bdr w:val="none" w:sz="0" w:space="0" w:color="auto" w:frame="1"/>
         </w:rPr>
+        <w:t>R</w:t>
+      </w:r>
+      <w:proofErr w:type="spellEnd"/>
+      <w:r>
+        <w:rPr>
+          <w:rFonts w:eastAsia="Times New Roman" w:cs="Arial"/>
+          <w:color w:val="242729"/>
+        </w:rPr>
+        <w:t>(</w:t>
+      </w:r>
+      <w:proofErr w:type="gramEnd"/>
+      <w:r>
+        <w:rPr>
+          <w:rFonts w:eastAsia="Times New Roman" w:cs="Arial"/>
+          <w:color w:val="242729"/>
+        </w:rPr>
+        <w:t>shortcut for 'run'), type </w:t>
+      </w:r>
+      <w:proofErr w:type="spellStart"/>
+      <w:r>
+        <w:rPr>
+          <w:rFonts w:eastAsia="Times New Roman" w:cs="Arial"/>
+          <w:b/>
+          <w:bCs/>
+          <w:color w:val="242729"/>
+          <w:bdr w:val="none" w:sz="0" w:space="0" w:color="auto" w:frame="1"/>
+        </w:rPr>
         <w:t>services.msc</w:t>
       </w:r>
+      <w:proofErr w:type="spellEnd"/>
       <w:r>
         <w:rPr>
           <w:rFonts w:eastAsia="Times New Roman" w:cs="Arial"/>
@@ -4253,7 +5443,55 @@
           <w:rFonts w:eastAsia="Times New Roman" w:cs="Arial"/>
           <w:color w:val="242729"/>
         </w:rPr>
-        <w:t>You could see sth like "D:/Program Files/MySQL/MySQL Server 5.6/bin\mysqld" --defaults-file="D:\ProgramData\MySQL\MySQL Server 5.6\my.ini" MySQL56</w:t>
+        <w:t xml:space="preserve">You could see </w:t>
+      </w:r>
+      <w:proofErr w:type="spellStart"/>
+      <w:r>
+        <w:rPr>
+          <w:rFonts w:eastAsia="Times New Roman" w:cs="Arial"/>
+          <w:color w:val="242729"/>
+        </w:rPr>
+        <w:t>sth</w:t>
+      </w:r>
+      <w:proofErr w:type="spellEnd"/>
+      <w:r>
+        <w:rPr>
+          <w:rFonts w:eastAsia="Times New Roman" w:cs="Arial"/>
+          <w:color w:val="242729"/>
+        </w:rPr>
+        <w:t xml:space="preserve"> like "D:/Program Files/MySQL/MySQL Server 5.6/bin\</w:t>
+      </w:r>
+      <w:proofErr w:type="spellStart"/>
+      <w:r>
+        <w:rPr>
+          <w:rFonts w:eastAsia="Times New Roman" w:cs="Arial"/>
+          <w:color w:val="242729"/>
+        </w:rPr>
+        <w:t>mysqld</w:t>
+      </w:r>
+      <w:proofErr w:type="spellEnd"/>
+      <w:r>
+        <w:rPr>
+          <w:rFonts w:eastAsia="Times New Roman" w:cs="Arial"/>
+          <w:color w:val="242729"/>
+        </w:rPr>
+        <w:t>" --defaults-file="D:\</w:t>
+      </w:r>
+      <w:proofErr w:type="spellStart"/>
+      <w:r>
+        <w:rPr>
+          <w:rFonts w:eastAsia="Times New Roman" w:cs="Arial"/>
+          <w:color w:val="242729"/>
+        </w:rPr>
+        <w:t>ProgramData</w:t>
+      </w:r>
+      <w:proofErr w:type="spellEnd"/>
+      <w:r>
+        <w:rPr>
+          <w:rFonts w:eastAsia="Times New Roman" w:cs="Arial"/>
+          <w:color w:val="242729"/>
+        </w:rPr>
+        <w:t>\MySQL\MySQL Server 5.6\my.ini" MySQL56</w:t>
       </w:r>
     </w:p>
     <w:p>
@@ -4300,16 +5538,9 @@
           <w:bdr w:val="none" w:sz="0" w:space="0" w:color="auto" w:frame="1"/>
           <w:shd w:val="clear" w:color="auto" w:fill="EFF0F1"/>
         </w:rPr>
-        <w:t>~/.my.cnf</w:t>
-      </w:r>
-      <w:r>
-        <w:rPr>
-          <w:rFonts w:eastAsia="Times New Roman" w:cs="Arial"/>
-          <w:color w:val="242729"/>
-          <w:shd w:val="clear" w:color="auto" w:fill="FFFFFF"/>
-        </w:rPr>
-        <w:t> file by including the single line under </w:t>
-      </w:r>
+        <w:t>~</w:t>
+      </w:r>
+      <w:proofErr w:type="gramStart"/>
       <w:r>
         <w:rPr>
           <w:rFonts w:cs="Courier New"/>
@@ -4317,14 +5548,63 @@
           <w:bdr w:val="none" w:sz="0" w:space="0" w:color="auto" w:frame="1"/>
           <w:shd w:val="clear" w:color="auto" w:fill="EFF0F1"/>
         </w:rPr>
-        <w:t>[mysqld]</w:t>
-      </w:r>
+        <w:t>/.</w:t>
+      </w:r>
+      <w:proofErr w:type="spellStart"/>
+      <w:r>
+        <w:rPr>
+          <w:rFonts w:cs="Courier New"/>
+          <w:color w:val="242729"/>
+          <w:bdr w:val="none" w:sz="0" w:space="0" w:color="auto" w:frame="1"/>
+          <w:shd w:val="clear" w:color="auto" w:fill="EFF0F1"/>
+        </w:rPr>
+        <w:t>my.cnf</w:t>
+      </w:r>
+      <w:proofErr w:type="spellEnd"/>
+      <w:proofErr w:type="gramEnd"/>
       <w:r>
         <w:rPr>
           <w:rFonts w:eastAsia="Times New Roman" w:cs="Arial"/>
           <w:color w:val="242729"/>
           <w:shd w:val="clear" w:color="auto" w:fill="FFFFFF"/>
         </w:rPr>
+        <w:t> file by including the single line under </w:t>
+      </w:r>
+      <w:r>
+        <w:rPr>
+          <w:rFonts w:cs="Courier New"/>
+          <w:color w:val="242729"/>
+          <w:bdr w:val="none" w:sz="0" w:space="0" w:color="auto" w:frame="1"/>
+          <w:shd w:val="clear" w:color="auto" w:fill="EFF0F1"/>
+        </w:rPr>
+        <w:t>[</w:t>
+      </w:r>
+      <w:proofErr w:type="spellStart"/>
+      <w:r>
+        <w:rPr>
+          <w:rFonts w:cs="Courier New"/>
+          <w:color w:val="242729"/>
+          <w:bdr w:val="none" w:sz="0" w:space="0" w:color="auto" w:frame="1"/>
+          <w:shd w:val="clear" w:color="auto" w:fill="EFF0F1"/>
+        </w:rPr>
+        <w:t>mysqld</w:t>
+      </w:r>
+      <w:proofErr w:type="spellEnd"/>
+      <w:r>
+        <w:rPr>
+          <w:rFonts w:cs="Courier New"/>
+          <w:color w:val="242729"/>
+          <w:bdr w:val="none" w:sz="0" w:space="0" w:color="auto" w:frame="1"/>
+          <w:shd w:val="clear" w:color="auto" w:fill="EFF0F1"/>
+        </w:rPr>
+        <w:t>]</w:t>
+      </w:r>
+      <w:r>
+        <w:rPr>
+          <w:rFonts w:eastAsia="Times New Roman" w:cs="Arial"/>
+          <w:color w:val="242729"/>
+          <w:shd w:val="clear" w:color="auto" w:fill="FFFFFF"/>
+        </w:rPr>
         <w:t> section in your file</w:t>
       </w:r>
     </w:p>
@@ -4337,6 +5617,7 @@
           <w:rFonts w:eastAsia="Times New Roman" w:cs="Times New Roman"/>
         </w:rPr>
       </w:pPr>
+      <w:proofErr w:type="spellStart"/>
       <w:r>
         <w:rPr>
           <w:rFonts w:cs="Courier New"/>
@@ -4344,7 +5625,17 @@
           <w:bdr w:val="none" w:sz="0" w:space="0" w:color="auto" w:frame="1"/>
           <w:shd w:val="clear" w:color="auto" w:fill="EFF0F1"/>
         </w:rPr>
-        <w:t>max_allowed_packet=</w:t>
+        <w:t>max_allowed_packet</w:t>
+      </w:r>
+      <w:proofErr w:type="spellEnd"/>
+      <w:r>
+        <w:rPr>
+          <w:rFonts w:cs="Courier New"/>
+          <w:color w:val="303336"/>
+          <w:bdr w:val="none" w:sz="0" w:space="0" w:color="auto" w:frame="1"/>
+          <w:shd w:val="clear" w:color="auto" w:fill="EFF0F1"/>
+        </w:rPr>
+        <w:t>=</w:t>
       </w:r>
       <w:r>
         <w:rPr>
@@ -4374,7 +5665,15 @@
         </w:numPr>
       </w:pPr>
       <w:r>
-        <w:t xml:space="preserve">Restart mysql service </w:t>
+        <w:t xml:space="preserve">Restart </w:t>
+      </w:r>
+      <w:proofErr w:type="spellStart"/>
+      <w:r>
+        <w:t>mysql</w:t>
+      </w:r>
+      <w:proofErr w:type="spellEnd"/>
+      <w:r>
+        <w:t xml:space="preserve"> service </w:t>
       </w:r>
     </w:p>
     <w:p>
@@ -4398,7 +5697,15 @@
         </w:numPr>
       </w:pPr>
       <w:r>
-        <w:t xml:space="preserve">Open mysql terminal </w:t>
+        <w:t xml:space="preserve">Open </w:t>
+      </w:r>
+      <w:proofErr w:type="spellStart"/>
+      <w:r>
+        <w:t>mysql</w:t>
+      </w:r>
+      <w:proofErr w:type="spellEnd"/>
+      <w:r>
+        <w:t xml:space="preserve"> terminal </w:t>
       </w:r>
     </w:p>
     <w:p>
@@ -4428,7 +5735,27 @@
           <w:bdr w:val="none" w:sz="0" w:space="0" w:color="auto" w:frame="1"/>
           <w:shd w:val="clear" w:color="auto" w:fill="EFF0F1"/>
         </w:rPr>
-        <w:t xml:space="preserve"> GLOBAL max_allowed_packet=</w:t>
+        <w:t xml:space="preserve"> GLOBAL </w:t>
+      </w:r>
+      <w:proofErr w:type="spellStart"/>
+      <w:r>
+        <w:rPr>
+          <w:rFonts w:ascii="inherit" w:hAnsi="inherit"/>
+          <w:color w:val="303336"/>
+          <w:bdr w:val="none" w:sz="0" w:space="0" w:color="auto" w:frame="1"/>
+          <w:shd w:val="clear" w:color="auto" w:fill="EFF0F1"/>
+        </w:rPr>
+        <w:t>max_allowed_packet</w:t>
+      </w:r>
+      <w:proofErr w:type="spellEnd"/>
+      <w:r>
+        <w:rPr>
+          <w:rFonts w:ascii="inherit" w:hAnsi="inherit"/>
+          <w:color w:val="303336"/>
+          <w:bdr w:val="none" w:sz="0" w:space="0" w:color="auto" w:frame="1"/>
+          <w:shd w:val="clear" w:color="auto" w:fill="EFF0F1"/>
+        </w:rPr>
+        <w:t>=</w:t>
       </w:r>
       <w:r>
         <w:rPr>
@@ -4615,7 +5942,7 @@
                     <pic:cNvPicPr/>
                   </pic:nvPicPr>
                   <pic:blipFill>
-                    <a:blip r:embed="rId29">
+                    <a:blip r:embed="rId28">
                       <a:extLst>
                         <a:ext uri="{28A0092B-C50C-407E-A947-70E740481C1C}">
                           <a14:useLocalDpi xmlns:a14="http://schemas.microsoft.com/office/drawing/2010/main" val="0"/>
@@ -4677,7 +6004,7 @@
       <w:r>
         <w:t xml:space="preserve">Navigate to </w:t>
       </w:r>
-      <w:hyperlink r:id="rId30" w:history="1">
+      <w:hyperlink r:id="rId29" w:history="1">
         <w:r>
           <w:rPr>
             <w:rStyle w:val="Hyperlink"/>
@@ -4701,7 +6028,15 @@
         <w:t>, if desired</w:t>
       </w:r>
       <w:r>
-        <w:t>, by clicking on the drop down button</w:t>
+        <w:t xml:space="preserve">, by clicking on the </w:t>
+      </w:r>
+      <w:proofErr w:type="gramStart"/>
+      <w:r>
+        <w:t>drop down</w:t>
+      </w:r>
+      <w:proofErr w:type="gramEnd"/>
+      <w:r>
+        <w:t xml:space="preserve"> button</w:t>
       </w:r>
       <w:r>
         <w:t>.</w:t>
@@ -4712,7 +6047,7 @@
       <w:r>
         <w:t xml:space="preserve">For instance, </w:t>
       </w:r>
-      <w:hyperlink r:id="rId31" w:history="1">
+      <w:hyperlink r:id="rId30" w:history="1">
         <w:r>
           <w:rPr>
             <w:rStyle w:val="Hyperlink"/>
@@ -4752,7 +6087,7 @@
                     <pic:cNvPicPr/>
                   </pic:nvPicPr>
                   <pic:blipFill rotWithShape="1">
-                    <a:blip r:embed="rId32">
+                    <a:blip r:embed="rId31">
                       <a:extLst>
                         <a:ext uri="{28A0092B-C50C-407E-A947-70E740481C1C}">
                           <a14:useLocalDpi xmlns:a14="http://schemas.microsoft.com/office/drawing/2010/main" val="0"/>
@@ -4789,7 +6124,7 @@
                     </a:effectLst>
                     <a:extLst>
                       <a:ext uri="{53640926-AAD7-44d8-BBD7-CCE9431645EC}">
-                        <a14:shadowObscured xmlns:cx="http://schemas.microsoft.com/office/drawing/2014/chartex" xmlns:cx1="http://schemas.microsoft.com/office/drawing/2015/9/8/chartex" xmlns:cx2="http://schemas.microsoft.com/office/drawing/2015/10/21/chartex" xmlns:cx3="http://schemas.microsoft.com/office/drawing/2016/5/9/chartex" xmlns:cx4="http://schemas.microsoft.com/office/drawing/2016/5/10/chartex" xmlns:cx5="http://schemas.microsoft.com/office/drawing/2016/5/11/chartex" xmlns:w16se="http://schemas.microsoft.com/office/word/2015/wordml/symex" xmlns:a14="http://schemas.microsoft.com/office/drawing/2010/main" xmlns:w="http://schemas.openxmlformats.org/wordprocessingml/2006/main" xmlns:w10="urn:schemas-microsoft-com:office:word" xmlns:v="urn:schemas-microsoft-com:vml" xmlns:o="urn:schemas-microsoft-com:office:office" xmlns=""/>
+                        <a14:shadowObscured xmlns="" xmlns:o="urn:schemas-microsoft-com:office:office" xmlns:v="urn:schemas-microsoft-com:vml" xmlns:w10="urn:schemas-microsoft-com:office:word" xmlns:w="http://schemas.openxmlformats.org/wordprocessingml/2006/main" xmlns:a14="http://schemas.microsoft.com/office/drawing/2010/main" xmlns:w16se="http://schemas.microsoft.com/office/word/2015/wordml/symex" xmlns:cx5="http://schemas.microsoft.com/office/drawing/2016/5/11/chartex" xmlns:cx4="http://schemas.microsoft.com/office/drawing/2016/5/10/chartex" xmlns:cx3="http://schemas.microsoft.com/office/drawing/2016/5/9/chartex" xmlns:cx2="http://schemas.microsoft.com/office/drawing/2015/10/21/chartex" xmlns:cx1="http://schemas.microsoft.com/office/drawing/2015/9/8/chartex" xmlns:cx="http://schemas.microsoft.com/office/drawing/2014/chartex"/>
                       </a:ext>
                     </a:extLst>
                   </pic:spPr>
@@ -4871,7 +6206,7 @@
                     <pic:cNvPicPr/>
                   </pic:nvPicPr>
                   <pic:blipFill rotWithShape="1">
-                    <a:blip r:embed="rId33">
+                    <a:blip r:embed="rId32">
                       <a:extLst>
                         <a:ext uri="{28A0092B-C50C-407E-A947-70E740481C1C}">
                           <a14:useLocalDpi xmlns:a14="http://schemas.microsoft.com/office/drawing/2010/main" val="0"/>
@@ -4908,7 +6243,7 @@
                     </a:effectLst>
                     <a:extLst>
                       <a:ext uri="{53640926-AAD7-44d8-BBD7-CCE9431645EC}">
-                        <a14:shadowObscured xmlns:cx="http://schemas.microsoft.com/office/drawing/2014/chartex" xmlns:cx1="http://schemas.microsoft.com/office/drawing/2015/9/8/chartex" xmlns:cx2="http://schemas.microsoft.com/office/drawing/2015/10/21/chartex" xmlns:cx3="http://schemas.microsoft.com/office/drawing/2016/5/9/chartex" xmlns:cx4="http://schemas.microsoft.com/office/drawing/2016/5/10/chartex" xmlns:cx5="http://schemas.microsoft.com/office/drawing/2016/5/11/chartex" xmlns:w16se="http://schemas.microsoft.com/office/word/2015/wordml/symex" xmlns:a14="http://schemas.microsoft.com/office/drawing/2010/main" xmlns:w="http://schemas.openxmlformats.org/wordprocessingml/2006/main" xmlns:w10="urn:schemas-microsoft-com:office:word" xmlns:v="urn:schemas-microsoft-com:vml" xmlns:o="urn:schemas-microsoft-com:office:office" xmlns=""/>
+                        <a14:shadowObscured xmlns="" xmlns:o="urn:schemas-microsoft-com:office:office" xmlns:v="urn:schemas-microsoft-com:vml" xmlns:w10="urn:schemas-microsoft-com:office:word" xmlns:w="http://schemas.openxmlformats.org/wordprocessingml/2006/main" xmlns:a14="http://schemas.microsoft.com/office/drawing/2010/main" xmlns:w16se="http://schemas.microsoft.com/office/word/2015/wordml/symex" xmlns:cx5="http://schemas.microsoft.com/office/drawing/2016/5/11/chartex" xmlns:cx4="http://schemas.microsoft.com/office/drawing/2016/5/10/chartex" xmlns:cx3="http://schemas.microsoft.com/office/drawing/2016/5/9/chartex" xmlns:cx2="http://schemas.microsoft.com/office/drawing/2015/10/21/chartex" xmlns:cx1="http://schemas.microsoft.com/office/drawing/2015/9/8/chartex" xmlns:cx="http://schemas.microsoft.com/office/drawing/2014/chartex"/>
                       </a:ext>
                     </a:extLst>
                   </pic:spPr>
@@ -4980,7 +6315,7 @@
                     <pic:cNvPicPr/>
                   </pic:nvPicPr>
                   <pic:blipFill>
-                    <a:blip r:embed="rId34">
+                    <a:blip r:embed="rId33">
                       <a:extLst>
                         <a:ext uri="{28A0092B-C50C-407E-A947-70E740481C1C}">
                           <a14:useLocalDpi xmlns:a14="http://schemas.microsoft.com/office/drawing/2010/main" val="0"/>
@@ -5067,7 +6402,7 @@
                     <pic:cNvPicPr/>
                   </pic:nvPicPr>
                   <pic:blipFill>
-                    <a:blip r:embed="rId35">
+                    <a:blip r:embed="rId34">
                       <a:extLst>
                         <a:ext uri="{28A0092B-C50C-407E-A947-70E740481C1C}">
                           <a14:useLocalDpi xmlns:a14="http://schemas.microsoft.com/office/drawing/2010/main" val="0"/>
@@ -5154,7 +6489,7 @@
                     <pic:cNvPicPr/>
                   </pic:nvPicPr>
                   <pic:blipFill>
-                    <a:blip r:embed="rId36">
+                    <a:blip r:embed="rId35">
                       <a:extLst>
                         <a:ext uri="{28A0092B-C50C-407E-A947-70E740481C1C}">
                           <a14:useLocalDpi xmlns:a14="http://schemas.microsoft.com/office/drawing/2010/main" val="0"/>
@@ -5217,7 +6552,7 @@
                     <pic:cNvPicPr/>
                   </pic:nvPicPr>
                   <pic:blipFill>
-                    <a:blip r:embed="rId37">
+                    <a:blip r:embed="rId36">
                       <a:extLst>
                         <a:ext uri="{28A0092B-C50C-407E-A947-70E740481C1C}">
                           <a14:useLocalDpi xmlns:a14="http://schemas.microsoft.com/office/drawing/2010/main" val="0"/>
@@ -5305,7 +6640,7 @@
                     <pic:cNvPicPr/>
                   </pic:nvPicPr>
                   <pic:blipFill>
-                    <a:blip r:embed="rId38">
+                    <a:blip r:embed="rId37">
                       <a:extLst>
                         <a:ext uri="{28A0092B-C50C-407E-A947-70E740481C1C}">
                           <a14:useLocalDpi xmlns:a14="http://schemas.microsoft.com/office/drawing/2010/main" val="0"/>
@@ -5374,7 +6709,7 @@
                     <pic:cNvPicPr/>
                   </pic:nvPicPr>
                   <pic:blipFill>
-                    <a:blip r:embed="rId39">
+                    <a:blip r:embed="rId38">
                       <a:extLst>
                         <a:ext uri="{28A0092B-C50C-407E-A947-70E740481C1C}">
                           <a14:useLocalDpi xmlns:a14="http://schemas.microsoft.com/office/drawing/2010/main" val="0"/>
@@ -5455,7 +6790,7 @@
                     <pic:cNvPicPr/>
                   </pic:nvPicPr>
                   <pic:blipFill>
-                    <a:blip r:embed="rId40">
+                    <a:blip r:embed="rId39">
                       <a:extLst>
                         <a:ext uri="{28A0092B-C50C-407E-A947-70E740481C1C}">
                           <a14:useLocalDpi xmlns:a14="http://schemas.microsoft.com/office/drawing/2010/main" val="0"/>
@@ -5525,7 +6860,23 @@
         </w:numPr>
       </w:pPr>
       <w:r>
-        <w:t>Using Windows Explorer, open the file conf\context.xml - C:\Program Files\Apache Software Foundation\Tomcat 7.0\conf\context.xml (or whichever folder Tomcat was installed in).</w:t>
+        <w:t xml:space="preserve">Using Windows Explorer, open the file </w:t>
+      </w:r>
+      <w:proofErr w:type="spellStart"/>
+      <w:r>
+        <w:t>conf</w:t>
+      </w:r>
+      <w:proofErr w:type="spellEnd"/>
+      <w:r>
+        <w:t>\context.xml - C:\Program Files\Apache Software Foundation\Tomcat 7.0\</w:t>
+      </w:r>
+      <w:proofErr w:type="spellStart"/>
+      <w:r>
+        <w:t>conf</w:t>
+      </w:r>
+      <w:proofErr w:type="spellEnd"/>
+      <w:r>
+        <w:t>\context.xml (or whichever folder Tomcat was installed in).</w:t>
       </w:r>
     </w:p>
     <w:p>
@@ -5554,22 +6905,13 @@
         <w:shd w:val="clear" w:color="auto" w:fill="FFFFFF"/>
         <w:spacing w:before="0" w:beforeAutospacing="0" w:after="0" w:afterAutospacing="0"/>
         <w:rPr>
-          <w:rFonts w:asciiTheme="minorHAnsi" w:hAnsiTheme="minorHAnsi"/>
-          <w:color w:val="24292E"/>
-          <w:sz w:val="22"/>
-          <w:szCs w:val="22"/>
-        </w:rPr>
-      </w:pPr>
-      <w:r>
-        <w:rPr>
           <w:rStyle w:val="HTMLCode"/>
           <w:rFonts w:asciiTheme="minorHAnsi" w:hAnsiTheme="minorHAnsi"/>
           <w:color w:val="24292E"/>
           <w:sz w:val="22"/>
           <w:szCs w:val="22"/>
         </w:rPr>
-        <w:t>&lt;Resource name="jdbc/base_tool_account_jndi" auth="Container" type="javax.sql.DataSource" maxActive="</w:t>
-      </w:r>
+      </w:pPr>
       <w:r>
         <w:rPr>
           <w:rStyle w:val="HTMLCode"/>
@@ -5578,8 +6920,9 @@
           <w:sz w:val="22"/>
           <w:szCs w:val="22"/>
         </w:rPr>
-        <w:t>-1</w:t>
-      </w:r>
+        <w:t>&lt;Resource name="</w:t>
+      </w:r>
+      <w:proofErr w:type="spellStart"/>
       <w:r>
         <w:rPr>
           <w:rStyle w:val="HTMLCode"/>
@@ -5588,8 +6931,9 @@
           <w:sz w:val="22"/>
           <w:szCs w:val="22"/>
         </w:rPr>
-        <w:t>" maxIdle="</w:t>
-      </w:r>
+        <w:t>jdbc</w:t>
+      </w:r>
+      <w:proofErr w:type="spellEnd"/>
       <w:r>
         <w:rPr>
           <w:rStyle w:val="HTMLCode"/>
@@ -5598,8 +6942,9 @@
           <w:sz w:val="22"/>
           <w:szCs w:val="22"/>
         </w:rPr>
-        <w:t>-1</w:t>
-      </w:r>
+        <w:t>/</w:t>
+      </w:r>
+      <w:proofErr w:type="spellStart"/>
       <w:r>
         <w:rPr>
           <w:rStyle w:val="HTMLCode"/>
@@ -5608,8 +6953,9 @@
           <w:sz w:val="22"/>
           <w:szCs w:val="22"/>
         </w:rPr>
-        <w:t>" maxWait="</w:t>
-      </w:r>
+        <w:t>base_tool_account_jndi</w:t>
+      </w:r>
+      <w:proofErr w:type="spellEnd"/>
       <w:r>
         <w:rPr>
           <w:rStyle w:val="HTMLCode"/>
@@ -5618,8 +6964,9 @@
           <w:sz w:val="22"/>
           <w:szCs w:val="22"/>
         </w:rPr>
-        <w:t>-1</w:t>
-      </w:r>
+        <w:t xml:space="preserve">" </w:t>
+      </w:r>
+      <w:proofErr w:type="spellStart"/>
       <w:r>
         <w:rPr>
           <w:rStyle w:val="HTMLCode"/>
@@ -5628,6 +6975,167 @@
           <w:sz w:val="22"/>
           <w:szCs w:val="22"/>
         </w:rPr>
+        <w:t>auth</w:t>
+      </w:r>
+      <w:proofErr w:type="spellEnd"/>
+      <w:r>
+        <w:rPr>
+          <w:rStyle w:val="HTMLCode"/>
+          <w:rFonts w:asciiTheme="minorHAnsi" w:hAnsiTheme="minorHAnsi"/>
+          <w:color w:val="24292E"/>
+          <w:sz w:val="22"/>
+          <w:szCs w:val="22"/>
+        </w:rPr>
+        <w:t>="Container" type="</w:t>
+      </w:r>
+      <w:proofErr w:type="spellStart"/>
+      <w:proofErr w:type="gramStart"/>
+      <w:r>
+        <w:rPr>
+          <w:rStyle w:val="HTMLCode"/>
+          <w:rFonts w:asciiTheme="minorHAnsi" w:hAnsiTheme="minorHAnsi"/>
+          <w:color w:val="24292E"/>
+          <w:sz w:val="22"/>
+          <w:szCs w:val="22"/>
+        </w:rPr>
+        <w:t>javax.sql.DataSource</w:t>
+      </w:r>
+      <w:proofErr w:type="spellEnd"/>
+      <w:proofErr w:type="gramEnd"/>
+      <w:r>
+        <w:rPr>
+          <w:rStyle w:val="HTMLCode"/>
+          <w:rFonts w:asciiTheme="minorHAnsi" w:hAnsiTheme="minorHAnsi"/>
+          <w:color w:val="24292E"/>
+          <w:sz w:val="22"/>
+          <w:szCs w:val="22"/>
+        </w:rPr>
+        <w:t xml:space="preserve">" </w:t>
+      </w:r>
+      <w:proofErr w:type="spellStart"/>
+      <w:r>
+        <w:rPr>
+          <w:rStyle w:val="HTMLCode"/>
+          <w:rFonts w:asciiTheme="minorHAnsi" w:hAnsiTheme="minorHAnsi"/>
+          <w:color w:val="24292E"/>
+          <w:sz w:val="22"/>
+          <w:szCs w:val="22"/>
+        </w:rPr>
+        <w:t>maxActive</w:t>
+      </w:r>
+      <w:proofErr w:type="spellEnd"/>
+      <w:r>
+        <w:rPr>
+          <w:rStyle w:val="HTMLCode"/>
+          <w:rFonts w:asciiTheme="minorHAnsi" w:hAnsiTheme="minorHAnsi"/>
+          <w:color w:val="24292E"/>
+          <w:sz w:val="22"/>
+          <w:szCs w:val="22"/>
+        </w:rPr>
+        <w:t>="</w:t>
+      </w:r>
+      <w:r>
+        <w:rPr>
+          <w:rStyle w:val="HTMLCode"/>
+          <w:rFonts w:asciiTheme="minorHAnsi" w:hAnsiTheme="minorHAnsi"/>
+          <w:color w:val="24292E"/>
+          <w:sz w:val="22"/>
+          <w:szCs w:val="22"/>
+        </w:rPr>
+        <w:t>-1</w:t>
+      </w:r>
+      <w:r>
+        <w:rPr>
+          <w:rStyle w:val="HTMLCode"/>
+          <w:rFonts w:asciiTheme="minorHAnsi" w:hAnsiTheme="minorHAnsi"/>
+          <w:color w:val="24292E"/>
+          <w:sz w:val="22"/>
+          <w:szCs w:val="22"/>
+        </w:rPr>
+        <w:t xml:space="preserve">" </w:t>
+      </w:r>
+      <w:proofErr w:type="spellStart"/>
+      <w:r>
+        <w:rPr>
+          <w:rStyle w:val="HTMLCode"/>
+          <w:rFonts w:asciiTheme="minorHAnsi" w:hAnsiTheme="minorHAnsi"/>
+          <w:color w:val="24292E"/>
+          <w:sz w:val="22"/>
+          <w:szCs w:val="22"/>
+        </w:rPr>
+        <w:t>maxIdle</w:t>
+      </w:r>
+      <w:proofErr w:type="spellEnd"/>
+      <w:r>
+        <w:rPr>
+          <w:rStyle w:val="HTMLCode"/>
+          <w:rFonts w:asciiTheme="minorHAnsi" w:hAnsiTheme="minorHAnsi"/>
+          <w:color w:val="24292E"/>
+          <w:sz w:val="22"/>
+          <w:szCs w:val="22"/>
+        </w:rPr>
+        <w:t>="</w:t>
+      </w:r>
+      <w:r>
+        <w:rPr>
+          <w:rStyle w:val="HTMLCode"/>
+          <w:rFonts w:asciiTheme="minorHAnsi" w:hAnsiTheme="minorHAnsi"/>
+          <w:color w:val="24292E"/>
+          <w:sz w:val="22"/>
+          <w:szCs w:val="22"/>
+        </w:rPr>
+        <w:t>-1</w:t>
+      </w:r>
+      <w:r>
+        <w:rPr>
+          <w:rStyle w:val="HTMLCode"/>
+          <w:rFonts w:asciiTheme="minorHAnsi" w:hAnsiTheme="minorHAnsi"/>
+          <w:color w:val="24292E"/>
+          <w:sz w:val="22"/>
+          <w:szCs w:val="22"/>
+        </w:rPr>
+        <w:t xml:space="preserve">" </w:t>
+      </w:r>
+      <w:proofErr w:type="spellStart"/>
+      <w:r>
+        <w:rPr>
+          <w:rStyle w:val="HTMLCode"/>
+          <w:rFonts w:asciiTheme="minorHAnsi" w:hAnsiTheme="minorHAnsi"/>
+          <w:color w:val="24292E"/>
+          <w:sz w:val="22"/>
+          <w:szCs w:val="22"/>
+        </w:rPr>
+        <w:t>maxWait</w:t>
+      </w:r>
+      <w:proofErr w:type="spellEnd"/>
+      <w:r>
+        <w:rPr>
+          <w:rStyle w:val="HTMLCode"/>
+          <w:rFonts w:asciiTheme="minorHAnsi" w:hAnsiTheme="minorHAnsi"/>
+          <w:color w:val="24292E"/>
+          <w:sz w:val="22"/>
+          <w:szCs w:val="22"/>
+        </w:rPr>
+        <w:t>="</w:t>
+      </w:r>
+      <w:r>
+        <w:rPr>
+          <w:rStyle w:val="HTMLCode"/>
+          <w:rFonts w:asciiTheme="minorHAnsi" w:hAnsiTheme="minorHAnsi"/>
+          <w:color w:val="24292E"/>
+          <w:sz w:val="22"/>
+          <w:szCs w:val="22"/>
+        </w:rPr>
+        <w:t>-1</w:t>
+      </w:r>
+      <w:r>
+        <w:rPr>
+          <w:rStyle w:val="HTMLCode"/>
+          <w:rFonts w:asciiTheme="minorHAnsi" w:hAnsiTheme="minorHAnsi"/>
+          <w:color w:val="24292E"/>
+          <w:sz w:val="22"/>
+          <w:szCs w:val="22"/>
+        </w:rPr>
         <w:t>"</w:t>
       </w:r>
       <w:r>
@@ -5650,9 +7158,11 @@
         </w:rPr>
         <w:t>username="</w:t>
       </w:r>
+      <w:proofErr w:type="spellStart"/>
       <w:r>
         <w:t>iztooluser</w:t>
       </w:r>
+      <w:proofErr w:type="spellEnd"/>
       <w:r>
         <w:rPr>
           <w:rStyle w:val="HTMLCode"/>
@@ -5681,7 +7191,182 @@
           <w:sz w:val="22"/>
           <w:szCs w:val="22"/>
         </w:rPr>
-        <w:t>" driverClassName="com.mysql.jdbc.Driver" url="jdbc:mysql://localhost:3306/account_iztool?autoReconnect=true&amp;amp;useSSL=false"/&gt;</w:t>
+        <w:t xml:space="preserve">" </w:t>
+      </w:r>
+      <w:proofErr w:type="spellStart"/>
+      <w:r>
+        <w:rPr>
+          <w:rStyle w:val="HTMLCode"/>
+          <w:rFonts w:asciiTheme="minorHAnsi" w:hAnsiTheme="minorHAnsi"/>
+          <w:color w:val="24292E"/>
+          <w:sz w:val="22"/>
+          <w:szCs w:val="22"/>
+        </w:rPr>
+        <w:t>driverClassName</w:t>
+      </w:r>
+      <w:proofErr w:type="spellEnd"/>
+      <w:r>
+        <w:rPr>
+          <w:rStyle w:val="HTMLCode"/>
+          <w:rFonts w:asciiTheme="minorHAnsi" w:hAnsiTheme="minorHAnsi"/>
+          <w:color w:val="24292E"/>
+          <w:sz w:val="22"/>
+          <w:szCs w:val="22"/>
+        </w:rPr>
+        <w:t>="</w:t>
+      </w:r>
+      <w:proofErr w:type="spellStart"/>
+      <w:r>
+        <w:rPr>
+          <w:rStyle w:val="HTMLCode"/>
+          <w:rFonts w:asciiTheme="minorHAnsi" w:hAnsiTheme="minorHAnsi"/>
+          <w:color w:val="24292E"/>
+          <w:sz w:val="22"/>
+          <w:szCs w:val="22"/>
+        </w:rPr>
+        <w:t>com.mysql.jdbc.Driver</w:t>
+      </w:r>
+      <w:proofErr w:type="spellEnd"/>
+      <w:r>
+        <w:rPr>
+          <w:rStyle w:val="HTMLCode"/>
+          <w:rFonts w:asciiTheme="minorHAnsi" w:hAnsiTheme="minorHAnsi"/>
+          <w:color w:val="24292E"/>
+          <w:sz w:val="22"/>
+          <w:szCs w:val="22"/>
+        </w:rPr>
+        <w:t>" url="jdbc:mysql://localhost:3306/account_iztool?autoReconnect=true&amp;amp;useSSL=false"</w:t>
+      </w:r>
+    </w:p>
+    <w:p>
+      <w:pPr>
+        <w:pStyle w:val="NormalWeb"/>
+        <w:shd w:val="clear" w:color="auto" w:fill="FFFFFF"/>
+        <w:spacing w:before="0" w:beforeAutospacing="0" w:after="0" w:afterAutospacing="0"/>
+        <w:rPr>
+          <w:rStyle w:val="HTMLCode"/>
+          <w:rFonts w:asciiTheme="minorHAnsi" w:hAnsiTheme="minorHAnsi"/>
+          <w:color w:val="24292E"/>
+          <w:sz w:val="22"/>
+          <w:szCs w:val="22"/>
+        </w:rPr>
+      </w:pPr>
+      <w:proofErr w:type="spellStart"/>
+      <w:r>
+        <w:rPr>
+          <w:rStyle w:val="HTMLCode"/>
+          <w:rFonts w:asciiTheme="minorHAnsi" w:hAnsiTheme="minorHAnsi"/>
+          <w:color w:val="24292E"/>
+          <w:sz w:val="22"/>
+          <w:szCs w:val="22"/>
+        </w:rPr>
+        <w:t>validationQuery</w:t>
+      </w:r>
+      <w:proofErr w:type="spellEnd"/>
+      <w:r>
+        <w:rPr>
+          <w:rStyle w:val="HTMLCode"/>
+          <w:rFonts w:asciiTheme="minorHAnsi" w:hAnsiTheme="minorHAnsi"/>
+          <w:color w:val="24292E"/>
+          <w:sz w:val="22"/>
+          <w:szCs w:val="22"/>
+        </w:rPr>
+        <w:t>="SELECT 1"</w:t>
+      </w:r>
+    </w:p>
+    <w:p>
+      <w:pPr>
+        <w:pStyle w:val="NormalWeb"/>
+        <w:shd w:val="clear" w:color="auto" w:fill="FFFFFF"/>
+        <w:spacing w:before="0" w:beforeAutospacing="0" w:after="0" w:afterAutospacing="0"/>
+        <w:rPr>
+          <w:rStyle w:val="HTMLCode"/>
+          <w:rFonts w:asciiTheme="minorHAnsi" w:hAnsiTheme="minorHAnsi"/>
+          <w:color w:val="24292E"/>
+          <w:sz w:val="22"/>
+          <w:szCs w:val="22"/>
+        </w:rPr>
+      </w:pPr>
+      <w:proofErr w:type="spellStart"/>
+      <w:r>
+        <w:rPr>
+          <w:rStyle w:val="HTMLCode"/>
+          <w:rFonts w:asciiTheme="minorHAnsi" w:hAnsiTheme="minorHAnsi"/>
+          <w:color w:val="24292E"/>
+          <w:sz w:val="22"/>
+          <w:szCs w:val="22"/>
+        </w:rPr>
+        <w:t>testOnBorrow</w:t>
+      </w:r>
+      <w:proofErr w:type="spellEnd"/>
+      <w:r>
+        <w:rPr>
+          <w:rStyle w:val="HTMLCode"/>
+          <w:rFonts w:asciiTheme="minorHAnsi" w:hAnsiTheme="minorHAnsi"/>
+          <w:color w:val="24292E"/>
+          <w:sz w:val="22"/>
+          <w:szCs w:val="22"/>
+        </w:rPr>
+        <w:t xml:space="preserve">="true"                </w:t>
+      </w:r>
+    </w:p>
+    <w:p>
+      <w:pPr>
+        <w:pStyle w:val="NormalWeb"/>
+        <w:shd w:val="clear" w:color="auto" w:fill="FFFFFF"/>
+        <w:spacing w:before="0" w:beforeAutospacing="0" w:after="0" w:afterAutospacing="0"/>
+        <w:rPr>
+          <w:rStyle w:val="HTMLCode"/>
+          <w:rFonts w:asciiTheme="minorHAnsi" w:hAnsiTheme="minorHAnsi"/>
+          <w:color w:val="24292E"/>
+          <w:sz w:val="22"/>
+          <w:szCs w:val="22"/>
+        </w:rPr>
+      </w:pPr>
+      <w:proofErr w:type="spellStart"/>
+      <w:r>
+        <w:rPr>
+          <w:rStyle w:val="HTMLCode"/>
+          <w:rFonts w:asciiTheme="minorHAnsi" w:hAnsiTheme="minorHAnsi"/>
+          <w:color w:val="24292E"/>
+          <w:sz w:val="22"/>
+          <w:szCs w:val="22"/>
+        </w:rPr>
+        <w:t>validationInterval</w:t>
+      </w:r>
+      <w:proofErr w:type="spellEnd"/>
+      <w:r>
+        <w:rPr>
+          <w:rStyle w:val="HTMLCode"/>
+          <w:rFonts w:asciiTheme="minorHAnsi" w:hAnsiTheme="minorHAnsi"/>
+          <w:color w:val="24292E"/>
+          <w:sz w:val="22"/>
+          <w:szCs w:val="22"/>
+        </w:rPr>
+        <w:t>="60000"</w:t>
+      </w:r>
+    </w:p>
+    <w:p>
+      <w:pPr>
+        <w:pStyle w:val="NormalWeb"/>
+        <w:shd w:val="clear" w:color="auto" w:fill="FFFFFF"/>
+        <w:spacing w:before="0" w:beforeAutospacing="0" w:after="0" w:afterAutospacing="0"/>
+        <w:rPr>
+          <w:rFonts w:asciiTheme="minorHAnsi" w:hAnsiTheme="minorHAnsi"/>
+          <w:color w:val="24292E"/>
+          <w:sz w:val="22"/>
+          <w:szCs w:val="22"/>
+        </w:rPr>
+      </w:pPr>
+      <w:r>
+        <w:rPr>
+          <w:rStyle w:val="HTMLCode"/>
+          <w:rFonts w:asciiTheme="minorHAnsi" w:hAnsiTheme="minorHAnsi"/>
+          <w:color w:val="24292E"/>
+          <w:sz w:val="22"/>
+          <w:szCs w:val="22"/>
+        </w:rPr>
+        <w:t>/&gt;</w:t>
       </w:r>
       <w:r>
         <w:rPr>
@@ -5713,22 +7398,13 @@
         <w:shd w:val="clear" w:color="auto" w:fill="FFFFFF"/>
         <w:spacing w:before="0" w:beforeAutospacing="0" w:after="0"/>
         <w:rPr>
-          <w:rFonts w:asciiTheme="minorHAnsi" w:hAnsiTheme="minorHAnsi"/>
-          <w:color w:val="24292E"/>
-          <w:sz w:val="22"/>
-          <w:szCs w:val="22"/>
-        </w:rPr>
-      </w:pPr>
-      <w:r>
-        <w:rPr>
           <w:rStyle w:val="HTMLCode"/>
           <w:rFonts w:asciiTheme="minorHAnsi" w:hAnsiTheme="minorHAnsi"/>
           <w:color w:val="24292E"/>
           <w:sz w:val="22"/>
           <w:szCs w:val="22"/>
         </w:rPr>
-        <w:t>&lt;Resource name="jdbc/base_tool_jndi" auth="Container" type="javax.sql.DataSource" maxActive="</w:t>
-      </w:r>
+      </w:pPr>
       <w:r>
         <w:rPr>
           <w:rStyle w:val="HTMLCode"/>
@@ -5737,8 +7413,9 @@
           <w:sz w:val="22"/>
           <w:szCs w:val="22"/>
         </w:rPr>
-        <w:t>-1</w:t>
-      </w:r>
+        <w:t>&lt;Resource name="</w:t>
+      </w:r>
+      <w:proofErr w:type="spellStart"/>
       <w:r>
         <w:rPr>
           <w:rStyle w:val="HTMLCode"/>
@@ -5747,8 +7424,9 @@
           <w:sz w:val="22"/>
           <w:szCs w:val="22"/>
         </w:rPr>
-        <w:t>" maxIdle="</w:t>
-      </w:r>
+        <w:t>jdbc</w:t>
+      </w:r>
+      <w:proofErr w:type="spellEnd"/>
       <w:r>
         <w:rPr>
           <w:rStyle w:val="HTMLCode"/>
@@ -5757,8 +7435,9 @@
           <w:sz w:val="22"/>
           <w:szCs w:val="22"/>
         </w:rPr>
-        <w:t>-1</w:t>
-      </w:r>
+        <w:t>/</w:t>
+      </w:r>
+      <w:proofErr w:type="spellStart"/>
       <w:r>
         <w:rPr>
           <w:rStyle w:val="HTMLCode"/>
@@ -5767,8 +7446,9 @@
           <w:sz w:val="22"/>
           <w:szCs w:val="22"/>
         </w:rPr>
-        <w:t>" maxWait="</w:t>
-      </w:r>
+        <w:t>base_tool_jndi</w:t>
+      </w:r>
+      <w:proofErr w:type="spellEnd"/>
       <w:r>
         <w:rPr>
           <w:rStyle w:val="HTMLCode"/>
@@ -5777,8 +7457,9 @@
           <w:sz w:val="22"/>
           <w:szCs w:val="22"/>
         </w:rPr>
-        <w:t>-1</w:t>
-      </w:r>
+        <w:t xml:space="preserve">" </w:t>
+      </w:r>
+      <w:proofErr w:type="spellStart"/>
       <w:r>
         <w:rPr>
           <w:rStyle w:val="HTMLCode"/>
@@ -5787,6 +7468,167 @@
           <w:sz w:val="22"/>
           <w:szCs w:val="22"/>
         </w:rPr>
+        <w:t>auth</w:t>
+      </w:r>
+      <w:proofErr w:type="spellEnd"/>
+      <w:r>
+        <w:rPr>
+          <w:rStyle w:val="HTMLCode"/>
+          <w:rFonts w:asciiTheme="minorHAnsi" w:hAnsiTheme="minorHAnsi"/>
+          <w:color w:val="24292E"/>
+          <w:sz w:val="22"/>
+          <w:szCs w:val="22"/>
+        </w:rPr>
+        <w:t>="Container" type="</w:t>
+      </w:r>
+      <w:proofErr w:type="spellStart"/>
+      <w:proofErr w:type="gramStart"/>
+      <w:r>
+        <w:rPr>
+          <w:rStyle w:val="HTMLCode"/>
+          <w:rFonts w:asciiTheme="minorHAnsi" w:hAnsiTheme="minorHAnsi"/>
+          <w:color w:val="24292E"/>
+          <w:sz w:val="22"/>
+          <w:szCs w:val="22"/>
+        </w:rPr>
+        <w:t>javax.sql.DataSource</w:t>
+      </w:r>
+      <w:proofErr w:type="spellEnd"/>
+      <w:proofErr w:type="gramEnd"/>
+      <w:r>
+        <w:rPr>
+          <w:rStyle w:val="HTMLCode"/>
+          <w:rFonts w:asciiTheme="minorHAnsi" w:hAnsiTheme="minorHAnsi"/>
+          <w:color w:val="24292E"/>
+          <w:sz w:val="22"/>
+          <w:szCs w:val="22"/>
+        </w:rPr>
+        <w:t xml:space="preserve">" </w:t>
+      </w:r>
+      <w:proofErr w:type="spellStart"/>
+      <w:r>
+        <w:rPr>
+          <w:rStyle w:val="HTMLCode"/>
+          <w:rFonts w:asciiTheme="minorHAnsi" w:hAnsiTheme="minorHAnsi"/>
+          <w:color w:val="24292E"/>
+          <w:sz w:val="22"/>
+          <w:szCs w:val="22"/>
+        </w:rPr>
+        <w:t>maxActive</w:t>
+      </w:r>
+      <w:proofErr w:type="spellEnd"/>
+      <w:r>
+        <w:rPr>
+          <w:rStyle w:val="HTMLCode"/>
+          <w:rFonts w:asciiTheme="minorHAnsi" w:hAnsiTheme="minorHAnsi"/>
+          <w:color w:val="24292E"/>
+          <w:sz w:val="22"/>
+          <w:szCs w:val="22"/>
+        </w:rPr>
+        <w:t>="</w:t>
+      </w:r>
+      <w:r>
+        <w:rPr>
+          <w:rStyle w:val="HTMLCode"/>
+          <w:rFonts w:asciiTheme="minorHAnsi" w:hAnsiTheme="minorHAnsi"/>
+          <w:color w:val="24292E"/>
+          <w:sz w:val="22"/>
+          <w:szCs w:val="22"/>
+        </w:rPr>
+        <w:t>-1</w:t>
+      </w:r>
+      <w:r>
+        <w:rPr>
+          <w:rStyle w:val="HTMLCode"/>
+          <w:rFonts w:asciiTheme="minorHAnsi" w:hAnsiTheme="minorHAnsi"/>
+          <w:color w:val="24292E"/>
+          <w:sz w:val="22"/>
+          <w:szCs w:val="22"/>
+        </w:rPr>
+        <w:t xml:space="preserve">" </w:t>
+      </w:r>
+      <w:proofErr w:type="spellStart"/>
+      <w:r>
+        <w:rPr>
+          <w:rStyle w:val="HTMLCode"/>
+          <w:rFonts w:asciiTheme="minorHAnsi" w:hAnsiTheme="minorHAnsi"/>
+          <w:color w:val="24292E"/>
+          <w:sz w:val="22"/>
+          <w:szCs w:val="22"/>
+        </w:rPr>
+        <w:t>maxIdle</w:t>
+      </w:r>
+      <w:proofErr w:type="spellEnd"/>
+      <w:r>
+        <w:rPr>
+          <w:rStyle w:val="HTMLCode"/>
+          <w:rFonts w:asciiTheme="minorHAnsi" w:hAnsiTheme="minorHAnsi"/>
+          <w:color w:val="24292E"/>
+          <w:sz w:val="22"/>
+          <w:szCs w:val="22"/>
+        </w:rPr>
+        <w:t>="</w:t>
+      </w:r>
+      <w:r>
+        <w:rPr>
+          <w:rStyle w:val="HTMLCode"/>
+          <w:rFonts w:asciiTheme="minorHAnsi" w:hAnsiTheme="minorHAnsi"/>
+          <w:color w:val="24292E"/>
+          <w:sz w:val="22"/>
+          <w:szCs w:val="22"/>
+        </w:rPr>
+        <w:t>-1</w:t>
+      </w:r>
+      <w:r>
+        <w:rPr>
+          <w:rStyle w:val="HTMLCode"/>
+          <w:rFonts w:asciiTheme="minorHAnsi" w:hAnsiTheme="minorHAnsi"/>
+          <w:color w:val="24292E"/>
+          <w:sz w:val="22"/>
+          <w:szCs w:val="22"/>
+        </w:rPr>
+        <w:t xml:space="preserve">" </w:t>
+      </w:r>
+      <w:proofErr w:type="spellStart"/>
+      <w:r>
+        <w:rPr>
+          <w:rStyle w:val="HTMLCode"/>
+          <w:rFonts w:asciiTheme="minorHAnsi" w:hAnsiTheme="minorHAnsi"/>
+          <w:color w:val="24292E"/>
+          <w:sz w:val="22"/>
+          <w:szCs w:val="22"/>
+        </w:rPr>
+        <w:t>maxWait</w:t>
+      </w:r>
+      <w:proofErr w:type="spellEnd"/>
+      <w:r>
+        <w:rPr>
+          <w:rStyle w:val="HTMLCode"/>
+          <w:rFonts w:asciiTheme="minorHAnsi" w:hAnsiTheme="minorHAnsi"/>
+          <w:color w:val="24292E"/>
+          <w:sz w:val="22"/>
+          <w:szCs w:val="22"/>
+        </w:rPr>
+        <w:t>="</w:t>
+      </w:r>
+      <w:r>
+        <w:rPr>
+          <w:rStyle w:val="HTMLCode"/>
+          <w:rFonts w:asciiTheme="minorHAnsi" w:hAnsiTheme="minorHAnsi"/>
+          <w:color w:val="24292E"/>
+          <w:sz w:val="22"/>
+          <w:szCs w:val="22"/>
+        </w:rPr>
+        <w:t>-1</w:t>
+      </w:r>
+      <w:r>
+        <w:rPr>
+          <w:rStyle w:val="HTMLCode"/>
+          <w:rFonts w:asciiTheme="minorHAnsi" w:hAnsiTheme="minorHAnsi"/>
+          <w:color w:val="24292E"/>
+          <w:sz w:val="22"/>
+          <w:szCs w:val="22"/>
+        </w:rPr>
         <w:t>"</w:t>
       </w:r>
       <w:r>
@@ -5809,9 +7651,11 @@
         </w:rPr>
         <w:t>username="</w:t>
       </w:r>
+      <w:proofErr w:type="spellStart"/>
       <w:r>
         <w:t>iztooluser</w:t>
       </w:r>
+      <w:proofErr w:type="spellEnd"/>
       <w:r>
         <w:rPr>
           <w:rStyle w:val="HTMLCode"/>
@@ -5840,7 +7684,194 @@
           <w:sz w:val="22"/>
           <w:szCs w:val="22"/>
         </w:rPr>
-        <w:t>" driverClassName="com.mysql.jdbc.Driver" url="jdbc:mysql://localhost:3306/iztool?autoReconnect=true&amp;amp;useSSL=false"/&gt;</w:t>
+        <w:t xml:space="preserve">" </w:t>
+      </w:r>
+      <w:proofErr w:type="spellStart"/>
+      <w:r>
+        <w:rPr>
+          <w:rStyle w:val="HTMLCode"/>
+          <w:rFonts w:asciiTheme="minorHAnsi" w:hAnsiTheme="minorHAnsi"/>
+          <w:color w:val="24292E"/>
+          <w:sz w:val="22"/>
+          <w:szCs w:val="22"/>
+        </w:rPr>
+        <w:t>driverClassName</w:t>
+      </w:r>
+      <w:proofErr w:type="spellEnd"/>
+      <w:r>
+        <w:rPr>
+          <w:rStyle w:val="HTMLCode"/>
+          <w:rFonts w:asciiTheme="minorHAnsi" w:hAnsiTheme="minorHAnsi"/>
+          <w:color w:val="24292E"/>
+          <w:sz w:val="22"/>
+          <w:szCs w:val="22"/>
+        </w:rPr>
+        <w:t>="</w:t>
+      </w:r>
+      <w:proofErr w:type="spellStart"/>
+      <w:r>
+        <w:rPr>
+          <w:rStyle w:val="HTMLCode"/>
+          <w:rFonts w:asciiTheme="minorHAnsi" w:hAnsiTheme="minorHAnsi"/>
+          <w:color w:val="24292E"/>
+          <w:sz w:val="22"/>
+          <w:szCs w:val="22"/>
+        </w:rPr>
+        <w:t>com.mysql.jdbc.Driver</w:t>
+      </w:r>
+      <w:proofErr w:type="spellEnd"/>
+      <w:r>
+        <w:rPr>
+          <w:rStyle w:val="HTMLCode"/>
+          <w:rFonts w:asciiTheme="minorHAnsi" w:hAnsiTheme="minorHAnsi"/>
+          <w:color w:val="24292E"/>
+          <w:sz w:val="22"/>
+          <w:szCs w:val="22"/>
+        </w:rPr>
+        <w:t>" url="jdbc:mysql://localhost:3306/iztool?autoReconnect=true&amp;amp;useSSL=false"</w:t>
+      </w:r>
+    </w:p>
+    <w:p>
+      <w:pPr>
+        <w:pStyle w:val="NormalWeb"/>
+        <w:shd w:val="clear" w:color="auto" w:fill="FFFFFF"/>
+        <w:spacing w:before="0" w:beforeAutospacing="0" w:after="0" w:afterAutospacing="0"/>
+        <w:rPr>
+          <w:rStyle w:val="HTMLCode"/>
+          <w:rFonts w:asciiTheme="minorHAnsi" w:hAnsiTheme="minorHAnsi"/>
+          <w:color w:val="24292E"/>
+          <w:sz w:val="22"/>
+          <w:szCs w:val="22"/>
+        </w:rPr>
+      </w:pPr>
+      <w:proofErr w:type="spellStart"/>
+      <w:r>
+        <w:rPr>
+          <w:rStyle w:val="HTMLCode"/>
+          <w:rFonts w:asciiTheme="minorHAnsi" w:hAnsiTheme="minorHAnsi"/>
+          <w:color w:val="24292E"/>
+          <w:sz w:val="22"/>
+          <w:szCs w:val="22"/>
+        </w:rPr>
+        <w:t>validationQuery</w:t>
+      </w:r>
+      <w:proofErr w:type="spellEnd"/>
+      <w:r>
+        <w:rPr>
+          <w:rStyle w:val="HTMLCode"/>
+          <w:rFonts w:asciiTheme="minorHAnsi" w:hAnsiTheme="minorHAnsi"/>
+          <w:color w:val="24292E"/>
+          <w:sz w:val="22"/>
+          <w:szCs w:val="22"/>
+        </w:rPr>
+        <w:t>="SELECT 1"</w:t>
+      </w:r>
+    </w:p>
+    <w:p>
+      <w:pPr>
+        <w:pStyle w:val="NormalWeb"/>
+        <w:shd w:val="clear" w:color="auto" w:fill="FFFFFF"/>
+        <w:spacing w:before="0" w:beforeAutospacing="0" w:after="0" w:afterAutospacing="0"/>
+        <w:rPr>
+          <w:rStyle w:val="HTMLCode"/>
+          <w:rFonts w:asciiTheme="minorHAnsi" w:hAnsiTheme="minorHAnsi"/>
+          <w:color w:val="24292E"/>
+          <w:sz w:val="22"/>
+          <w:szCs w:val="22"/>
+        </w:rPr>
+      </w:pPr>
+      <w:proofErr w:type="spellStart"/>
+      <w:r>
+        <w:rPr>
+          <w:rStyle w:val="HTMLCode"/>
+          <w:rFonts w:asciiTheme="minorHAnsi" w:hAnsiTheme="minorHAnsi"/>
+          <w:color w:val="24292E"/>
+          <w:sz w:val="22"/>
+          <w:szCs w:val="22"/>
+        </w:rPr>
+        <w:t>testOnBorrow</w:t>
+      </w:r>
+      <w:proofErr w:type="spellEnd"/>
+      <w:r>
+        <w:rPr>
+          <w:rStyle w:val="HTMLCode"/>
+          <w:rFonts w:asciiTheme="minorHAnsi" w:hAnsiTheme="minorHAnsi"/>
+          <w:color w:val="24292E"/>
+          <w:sz w:val="22"/>
+          <w:szCs w:val="22"/>
+        </w:rPr>
+        <w:t xml:space="preserve">="true"                </w:t>
+      </w:r>
+    </w:p>
+    <w:p>
+      <w:pPr>
+        <w:pStyle w:val="NormalWeb"/>
+        <w:shd w:val="clear" w:color="auto" w:fill="FFFFFF"/>
+        <w:spacing w:before="0" w:beforeAutospacing="0" w:after="0" w:afterAutospacing="0"/>
+        <w:rPr>
+          <w:rStyle w:val="HTMLCode"/>
+          <w:rFonts w:asciiTheme="minorHAnsi" w:hAnsiTheme="minorHAnsi"/>
+          <w:color w:val="24292E"/>
+          <w:sz w:val="22"/>
+          <w:szCs w:val="22"/>
+        </w:rPr>
+      </w:pPr>
+      <w:proofErr w:type="spellStart"/>
+      <w:r>
+        <w:rPr>
+          <w:rStyle w:val="HTMLCode"/>
+          <w:rFonts w:asciiTheme="minorHAnsi" w:hAnsiTheme="minorHAnsi"/>
+          <w:color w:val="24292E"/>
+          <w:sz w:val="22"/>
+          <w:szCs w:val="22"/>
+        </w:rPr>
+        <w:t>validationInterval</w:t>
+      </w:r>
+      <w:proofErr w:type="spellEnd"/>
+      <w:r>
+        <w:rPr>
+          <w:rStyle w:val="HTMLCode"/>
+          <w:rFonts w:asciiTheme="minorHAnsi" w:hAnsiTheme="minorHAnsi"/>
+          <w:color w:val="24292E"/>
+          <w:sz w:val="22"/>
+          <w:szCs w:val="22"/>
+        </w:rPr>
+        <w:t>="6000</w:t>
+      </w:r>
+      <w:bookmarkStart w:id="12" w:name="_GoBack"/>
+      <w:bookmarkEnd w:id="12"/>
+      <w:r>
+        <w:rPr>
+          <w:rStyle w:val="HTMLCode"/>
+          <w:rFonts w:asciiTheme="minorHAnsi" w:hAnsiTheme="minorHAnsi"/>
+          <w:color w:val="24292E"/>
+          <w:sz w:val="22"/>
+          <w:szCs w:val="22"/>
+        </w:rPr>
+        <w:t>0"</w:t>
+      </w:r>
+    </w:p>
+    <w:p>
+      <w:pPr>
+        <w:pStyle w:val="NormalWeb"/>
+        <w:shd w:val="clear" w:color="auto" w:fill="FFFFFF"/>
+        <w:spacing w:before="0" w:beforeAutospacing="0" w:after="0"/>
+        <w:rPr>
+          <w:rFonts w:asciiTheme="minorHAnsi" w:hAnsiTheme="minorHAnsi"/>
+          <w:color w:val="24292E"/>
+          <w:sz w:val="22"/>
+          <w:szCs w:val="22"/>
+        </w:rPr>
+      </w:pPr>
+      <w:r>
+        <w:rPr>
+          <w:rStyle w:val="HTMLCode"/>
+          <w:rFonts w:asciiTheme="minorHAnsi" w:hAnsiTheme="minorHAnsi"/>
+          <w:color w:val="24292E"/>
+          <w:sz w:val="22"/>
+          <w:szCs w:val="22"/>
+        </w:rPr>
+        <w:t>/&gt;</w:t>
       </w:r>
     </w:p>
     <w:p>
@@ -5863,7 +7894,7 @@
           <w:numId w:val="20"/>
         </w:numPr>
       </w:pPr>
-      <w:bookmarkStart w:id="12" w:name="_Toc487108277"/>
+      <w:bookmarkStart w:id="13" w:name="_Toc487108277"/>
       <w:r>
         <w:t>R</w:t>
       </w:r>
@@ -5876,7 +7907,7 @@
       <w:r>
         <w:t>omcat</w:t>
       </w:r>
-      <w:bookmarkEnd w:id="12"/>
+      <w:bookmarkEnd w:id="13"/>
     </w:p>
     <w:p>
       <w:pPr>
@@ -5968,12 +7999,7 @@
         <w:t>(</w:t>
       </w:r>
       <w:r>
-        <w:t>Note: If you don’</w:t>
-      </w:r>
-      <w:bookmarkStart w:id="13" w:name="_GoBack"/>
-      <w:bookmarkEnd w:id="13"/>
-      <w:r>
-        <w:t>t have administrator privileges, contact your administrator.</w:t>
+        <w:t>Note: If you don’t have administrator privileges, contact your administrator.</w:t>
       </w:r>
       <w:r>
         <w:t>)</w:t>
@@ -5988,6 +8014,7 @@
         <w:rPr>
           <w:noProof/>
         </w:rPr>
+        <w:lastRenderedPageBreak/>
         <w:drawing>
           <wp:inline distT="0" distB="0" distL="0" distR="0" wp14:anchorId="3FA5BD9C" wp14:editId="5467E695">
             <wp:extent cx="5184250" cy="3478322"/>
@@ -6004,7 +8031,7 @@
                     <pic:cNvPicPr/>
                   </pic:nvPicPr>
                   <pic:blipFill>
-                    <a:blip r:embed="rId41">
+                    <a:blip r:embed="rId40">
                       <a:extLst>
                         <a:ext uri="{28A0092B-C50C-407E-A947-70E740481C1C}">
                           <a14:useLocalDpi xmlns:a14="http://schemas.microsoft.com/office/drawing/2010/main" val="0"/>
@@ -6046,7 +8073,6 @@
         </w:numPr>
       </w:pPr>
       <w:r>
-        <w:lastRenderedPageBreak/>
         <w:t>In the Tomcat 7 Properties window, s</w:t>
       </w:r>
       <w:r>
@@ -6114,7 +8140,7 @@
                     <pic:cNvPicPr/>
                   </pic:nvPicPr>
                   <pic:blipFill>
-                    <a:blip r:embed="rId42">
+                    <a:blip r:embed="rId41">
                       <a:extLst>
                         <a:ext uri="{28A0092B-C50C-407E-A947-70E740481C1C}">
                           <a14:useLocalDpi xmlns:a14="http://schemas.microsoft.com/office/drawing/2010/main" val="0"/>
@@ -6183,6 +8209,7 @@
         <w:rPr>
           <w:noProof/>
         </w:rPr>
+        <w:lastRenderedPageBreak/>
         <w:drawing>
           <wp:inline distT="0" distB="0" distL="0" distR="0" wp14:anchorId="5624DD79" wp14:editId="5F513FC6">
             <wp:extent cx="3444510" cy="3303746"/>
@@ -6199,7 +8226,7 @@
                     <pic:cNvPicPr/>
                   </pic:nvPicPr>
                   <pic:blipFill>
-                    <a:blip r:embed="rId43">
+                    <a:blip r:embed="rId42">
                       <a:extLst>
                         <a:ext uri="{28A0092B-C50C-407E-A947-70E740481C1C}">
                           <a14:useLocalDpi xmlns:a14="http://schemas.microsoft.com/office/drawing/2010/main" val="0"/>
@@ -6259,7 +8286,6 @@
         <w:rPr>
           <w:noProof/>
         </w:rPr>
-        <w:lastRenderedPageBreak/>
         <w:drawing>
           <wp:inline distT="0" distB="0" distL="0" distR="0" wp14:anchorId="4B088072" wp14:editId="20347660">
             <wp:extent cx="3399718" cy="3260784"/>
@@ -6276,7 +8302,7 @@
                     <pic:cNvPicPr/>
                   </pic:nvPicPr>
                   <pic:blipFill>
-                    <a:blip r:embed="rId44">
+                    <a:blip r:embed="rId43">
                       <a:extLst>
                         <a:ext uri="{28A0092B-C50C-407E-A947-70E740481C1C}">
                           <a14:useLocalDpi xmlns:a14="http://schemas.microsoft.com/office/drawing/2010/main" val="0"/>
@@ -6399,7 +8425,7 @@
                     </pic:cNvPicPr>
                   </pic:nvPicPr>
                   <pic:blipFill>
-                    <a:blip r:embed="rId45">
+                    <a:blip r:embed="rId44">
                       <a:extLst>
                         <a:ext uri="{28A0092B-C50C-407E-A947-70E740481C1C}">
                           <a14:useLocalDpi xmlns:a14="http://schemas.microsoft.com/office/drawing/2010/main" val="0"/>
@@ -6454,7 +8480,7 @@
       <w:r>
         <w:t xml:space="preserve">: </w:t>
       </w:r>
-      <w:hyperlink r:id="rId46" w:history="1">
+      <w:hyperlink r:id="rId45" w:history="1">
         <w:r>
           <w:rPr>
             <w:rStyle w:val="Hyperlink"/>
@@ -6509,7 +8535,7 @@
                     <pic:cNvPicPr/>
                   </pic:nvPicPr>
                   <pic:blipFill>
-                    <a:blip r:embed="rId47" cstate="print">
+                    <a:blip r:embed="rId46" cstate="print">
                       <a:extLst>
                         <a:ext uri="{28A0092B-C50C-407E-A947-70E740481C1C}">
                           <a14:useLocalDpi xmlns:a14="http://schemas.microsoft.com/office/drawing/2010/main" val="0"/>
@@ -6569,7 +8595,15 @@
         <w:t>Copy war file</w:t>
       </w:r>
       <w:r>
-        <w:t xml:space="preserve"> into Tomcat Webapps folder</w:t>
+        <w:t xml:space="preserve"> into Tomcat </w:t>
+      </w:r>
+      <w:proofErr w:type="spellStart"/>
+      <w:r>
+        <w:t>Webapps</w:t>
+      </w:r>
+      <w:proofErr w:type="spellEnd"/>
+      <w:r>
+        <w:t xml:space="preserve"> folder</w:t>
       </w:r>
       <w:bookmarkEnd w:id="14"/>
     </w:p>
@@ -6631,7 +8665,7 @@
                     <pic:cNvPicPr/>
                   </pic:nvPicPr>
                   <pic:blipFill>
-                    <a:blip r:embed="rId48"/>
+                    <a:blip r:embed="rId47"/>
                     <a:stretch>
                       <a:fillRect/>
                     </a:stretch>
@@ -6768,7 +8802,7 @@
               </wp:anchor>
             </w:drawing>
           </mc:Choice>
-          <mc:Fallback xmlns:cx="http://schemas.microsoft.com/office/drawing/2014/chartex" xmlns:cx1="http://schemas.microsoft.com/office/drawing/2015/9/8/chartex" xmlns:cx2="http://schemas.microsoft.com/office/drawing/2015/10/21/chartex" xmlns:cx3="http://schemas.microsoft.com/office/drawing/2016/5/9/chartex" xmlns:cx4="http://schemas.microsoft.com/office/drawing/2016/5/10/chartex" xmlns:cx5="http://schemas.microsoft.com/office/drawing/2016/5/11/chartex" xmlns:w16se="http://schemas.microsoft.com/office/word/2015/wordml/symex">
+          <mc:Fallback xmlns:w16se="http://schemas.microsoft.com/office/word/2015/wordml/symex" xmlns:cx5="http://schemas.microsoft.com/office/drawing/2016/5/11/chartex" xmlns:cx4="http://schemas.microsoft.com/office/drawing/2016/5/10/chartex" xmlns:cx3="http://schemas.microsoft.com/office/drawing/2016/5/9/chartex" xmlns:cx2="http://schemas.microsoft.com/office/drawing/2015/10/21/chartex" xmlns:cx1="http://schemas.microsoft.com/office/drawing/2015/9/8/chartex" xmlns:cx="http://schemas.microsoft.com/office/drawing/2014/chartex">
             <w:pict>
               <v:rect w14:anchorId="6DAC13E3" id="Rectangle 35" o:spid="_x0000_s1026" style="position:absolute;margin-left:52.05pt;margin-top:122.5pt;width:446.25pt;height:21.4pt;z-index:251659264;visibility:visible;mso-wrap-style:square;mso-width-percent:0;mso-wrap-distance-left:9pt;mso-wrap-distance-top:0;mso-wrap-distance-right:9pt;mso-wrap-distance-bottom:0;mso-position-horizontal:absolute;mso-position-horizontal-relative:text;mso-position-vertical:absolute;mso-position-vertical-relative:text;mso-width-percent:0;mso-width-relative:margin;v-text-anchor:middle" o:gfxdata="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" filled="f" strokecolor="red" strokeweight="2pt"/>
             </w:pict>
@@ -6795,7 +8829,7 @@
                     <pic:cNvPicPr/>
                   </pic:nvPicPr>
                   <pic:blipFill>
-                    <a:blip r:embed="rId49"/>
+                    <a:blip r:embed="rId48"/>
                     <a:stretch>
                       <a:fillRect/>
                     </a:stretch>
@@ -6864,15 +8898,25 @@
         <w:lastRenderedPageBreak/>
         <w:t xml:space="preserve">Open the </w:t>
       </w:r>
-      <w:r>
-        <w:t>webapps directory</w:t>
+      <w:proofErr w:type="spellStart"/>
+      <w:r>
+        <w:t>webapps</w:t>
+      </w:r>
+      <w:proofErr w:type="spellEnd"/>
+      <w:r>
+        <w:t xml:space="preserve"> directory</w:t>
       </w:r>
       <w:r>
         <w:t xml:space="preserve"> folder:</w:t>
       </w:r>
       <w:r>
-        <w:t xml:space="preserve"> C:\Program Files\Apache Software Foundation\Tomcat 7.0\webapps</w:t>
-      </w:r>
+        <w:t xml:space="preserve"> C:\Program Files\Apache Software Foundation\Tomcat 7.0\</w:t>
+      </w:r>
+      <w:proofErr w:type="spellStart"/>
+      <w:r>
+        <w:t>webapps</w:t>
+      </w:r>
+      <w:proofErr w:type="spellEnd"/>
       <w:r>
         <w:t>.</w:t>
       </w:r>
@@ -6886,7 +8930,23 @@
         </w:numPr>
       </w:pPr>
       <w:r>
-        <w:t>Delete existing “iztool” mysql database</w:t>
+        <w:t>Delete existing “</w:t>
+      </w:r>
+      <w:proofErr w:type="spellStart"/>
+      <w:r>
+        <w:t>iztool</w:t>
+      </w:r>
+      <w:proofErr w:type="spellEnd"/>
+      <w:r>
+        <w:t xml:space="preserve">” </w:t>
+      </w:r>
+      <w:proofErr w:type="spellStart"/>
+      <w:r>
+        <w:t>mysql</w:t>
+      </w:r>
+      <w:proofErr w:type="spellEnd"/>
+      <w:r>
+        <w:t xml:space="preserve"> database</w:t>
       </w:r>
     </w:p>
     <w:p>
@@ -6898,7 +8958,28 @@
         </w:numPr>
       </w:pPr>
       <w:r>
-        <w:t>Create a new mysql  database called “iztool”</w:t>
+        <w:t xml:space="preserve">Create a new </w:t>
+      </w:r>
+      <w:proofErr w:type="spellStart"/>
+      <w:proofErr w:type="gramStart"/>
+      <w:r>
+        <w:t>mysql</w:t>
+      </w:r>
+      <w:proofErr w:type="spellEnd"/>
+      <w:r>
+        <w:t xml:space="preserve">  database</w:t>
+      </w:r>
+      <w:proofErr w:type="gramEnd"/>
+      <w:r>
+        <w:t xml:space="preserve"> called “</w:t>
+      </w:r>
+      <w:proofErr w:type="spellStart"/>
+      <w:r>
+        <w:t>iztool</w:t>
+      </w:r>
+      <w:proofErr w:type="spellEnd"/>
+      <w:r>
+        <w:t>”</w:t>
       </w:r>
     </w:p>
     <w:p>
@@ -6913,7 +8994,15 @@
         <w:t>P</w:t>
       </w:r>
       <w:r>
-        <w:t>aste the war file into the webapps folder.</w:t>
+        <w:t xml:space="preserve">aste the war file into the </w:t>
+      </w:r>
+      <w:proofErr w:type="spellStart"/>
+      <w:r>
+        <w:t>webapps</w:t>
+      </w:r>
+      <w:proofErr w:type="spellEnd"/>
+      <w:r>
+        <w:t xml:space="preserve"> folder.</w:t>
       </w:r>
     </w:p>
     <w:p>
@@ -6943,9 +9032,14 @@
         <w:t xml:space="preserve">the URL address </w:t>
       </w:r>
       <w:r>
-        <w:t>in the browser window:  “</w:t>
-      </w:r>
-      <w:hyperlink r:id="rId50" w:history="1">
+        <w:t>in the browser window</w:t>
+      </w:r>
+      <w:proofErr w:type="gramStart"/>
+      <w:r>
+        <w:t>:  “</w:t>
+      </w:r>
+      <w:proofErr w:type="gramEnd"/>
+      <w:hyperlink r:id="rId49" w:history="1">
         <w:r>
           <w:t>http://localhost:8080/</w:t>
         </w:r>
@@ -6997,7 +9091,7 @@
                     <pic:cNvPicPr/>
                   </pic:nvPicPr>
                   <pic:blipFill>
-                    <a:blip r:embed="rId51">
+                    <a:blip r:embed="rId50">
                       <a:extLst>
                         <a:ext uri="{28A0092B-C50C-407E-A947-70E740481C1C}">
                           <a14:useLocalDpi xmlns:a14="http://schemas.microsoft.com/office/drawing/2010/main" val="0"/>
@@ -7059,7 +9153,7 @@
                     <pic:cNvPicPr/>
                   </pic:nvPicPr>
                   <pic:blipFill rotWithShape="1">
-                    <a:blip r:embed="rId52">
+                    <a:blip r:embed="rId51">
                       <a:extLst>
                         <a:ext uri="{28A0092B-C50C-407E-A947-70E740481C1C}">
                           <a14:useLocalDpi xmlns:a14="http://schemas.microsoft.com/office/drawing/2010/main" val="0"/>
@@ -7095,7 +9189,7 @@
                     </a:effectLst>
                     <a:extLst>
                       <a:ext uri="{53640926-AAD7-44d8-BBD7-CCE9431645EC}">
-                        <a14:shadowObscured xmlns:cx="http://schemas.microsoft.com/office/drawing/2014/chartex" xmlns:cx1="http://schemas.microsoft.com/office/drawing/2015/9/8/chartex" xmlns:cx2="http://schemas.microsoft.com/office/drawing/2015/10/21/chartex" xmlns:cx3="http://schemas.microsoft.com/office/drawing/2016/5/9/chartex" xmlns:cx4="http://schemas.microsoft.com/office/drawing/2016/5/10/chartex" xmlns:cx5="http://schemas.microsoft.com/office/drawing/2016/5/11/chartex" xmlns:w16se="http://schemas.microsoft.com/office/word/2015/wordml/symex" xmlns:a14="http://schemas.microsoft.com/office/drawing/2010/main" xmlns:w="http://schemas.openxmlformats.org/wordprocessingml/2006/main" xmlns:w10="urn:schemas-microsoft-com:office:word" xmlns:v="urn:schemas-microsoft-com:vml" xmlns:o="urn:schemas-microsoft-com:office:office" xmlns=""/>
+                        <a14:shadowObscured xmlns="" xmlns:o="urn:schemas-microsoft-com:office:office" xmlns:v="urn:schemas-microsoft-com:vml" xmlns:w10="urn:schemas-microsoft-com:office:word" xmlns:w="http://schemas.openxmlformats.org/wordprocessingml/2006/main" xmlns:a14="http://schemas.microsoft.com/office/drawing/2010/main" xmlns:w16se="http://schemas.microsoft.com/office/word/2015/wordml/symex" xmlns:cx5="http://schemas.microsoft.com/office/drawing/2016/5/11/chartex" xmlns:cx4="http://schemas.microsoft.com/office/drawing/2016/5/10/chartex" xmlns:cx3="http://schemas.microsoft.com/office/drawing/2016/5/9/chartex" xmlns:cx2="http://schemas.microsoft.com/office/drawing/2015/10/21/chartex" xmlns:cx1="http://schemas.microsoft.com/office/drawing/2015/9/8/chartex" xmlns:cx="http://schemas.microsoft.com/office/drawing/2014/chartex"/>
                       </a:ext>
                     </a:extLst>
                   </pic:spPr>
@@ -7181,7 +9275,7 @@
                     <pic:cNvPicPr/>
                   </pic:nvPicPr>
                   <pic:blipFill>
-                    <a:blip r:embed="rId53"/>
+                    <a:blip r:embed="rId52"/>
                     <a:stretch>
                       <a:fillRect/>
                     </a:stretch>
@@ -7208,8 +9302,8 @@
       </w:r>
     </w:p>
     <w:sectPr>
-      <w:headerReference w:type="default" r:id="rId54"/>
-      <w:footerReference w:type="default" r:id="rId55"/>
+      <w:headerReference w:type="default" r:id="rId53"/>
+      <w:footerReference w:type="default" r:id="rId54"/>
       <w:pgSz w:w="12240" w:h="15840"/>
       <w:pgMar w:top="1440" w:right="1440" w:bottom="450" w:left="1440" w:header="720" w:footer="720" w:gutter="0"/>
       <w:cols w:space="720"/>
@@ -7306,7 +9400,7 @@
             <w:rStyle w:val="PageNumber"/>
             <w:noProof/>
           </w:rPr>
-          <w:t>19</w:t>
+          <w:t>20</w:t>
         </w:r>
         <w:r>
           <w:rPr>
@@ -7510,7 +9604,7 @@
             </wp:anchor>
           </w:drawing>
         </mc:Choice>
-        <mc:Fallback xmlns:cx="http://schemas.microsoft.com/office/drawing/2014/chartex" xmlns:cx1="http://schemas.microsoft.com/office/drawing/2015/9/8/chartex" xmlns:cx2="http://schemas.microsoft.com/office/drawing/2015/10/21/chartex" xmlns:cx3="http://schemas.microsoft.com/office/drawing/2016/5/9/chartex" xmlns:cx4="http://schemas.microsoft.com/office/drawing/2016/5/10/chartex" xmlns:cx5="http://schemas.microsoft.com/office/drawing/2016/5/11/chartex" xmlns:w16se="http://schemas.microsoft.com/office/word/2015/wordml/symex">
+        <mc:Fallback xmlns:w16se="http://schemas.microsoft.com/office/word/2015/wordml/symex" xmlns:cx5="http://schemas.microsoft.com/office/drawing/2016/5/11/chartex" xmlns:cx4="http://schemas.microsoft.com/office/drawing/2016/5/10/chartex" xmlns:cx3="http://schemas.microsoft.com/office/drawing/2016/5/9/chartex" xmlns:cx2="http://schemas.microsoft.com/office/drawing/2015/10/21/chartex" xmlns:cx1="http://schemas.microsoft.com/office/drawing/2015/9/8/chartex" xmlns:cx="http://schemas.microsoft.com/office/drawing/2014/chartex">
           <w:pict>
             <v:rect w14:anchorId="7FFAD40F" id="Rectangle 9" o:spid="_x0000_s1026" style="position:absolute;margin-left:-11.85pt;margin-top:-9.85pt;width:5.55pt;height:21.3pt;z-index:251659264;visibility:visible;mso-wrap-style:square;mso-width-percent:0;mso-height-percent:0;mso-wrap-distance-left:9pt;mso-wrap-distance-top:0;mso-wrap-distance-right:9pt;mso-wrap-distance-bottom:0;mso-position-horizontal:absolute;mso-position-horizontal-relative:text;mso-position-vertical:absolute;mso-position-vertical-relative:text;mso-width-percent:0;mso-height-percent:0;mso-width-relative:margin;mso-height-relative:margin;v-text-anchor:middle" o:gfxdata="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" fillcolor="maroon" stroked="f" strokeweight="2pt">
               <v:stroke joinstyle="bevel"/>
@@ -11564,7 +13658,6 @@
     <w:name w:val="Normal (Web)"/>
     <w:basedOn w:val="Normal"/>
     <w:uiPriority w:val="99"/>
-    <w:semiHidden/>
     <w:unhideWhenUsed/>
     <w:rsid w:val="00355F21"/>
     <w:pPr>
@@ -11966,7 +14059,7 @@
 </file>
 
 <file path=customXml/itemProps1.xml><?xml version="1.0" encoding="utf-8"?>
-<ds:datastoreItem xmlns:ds="http://schemas.openxmlformats.org/officeDocument/2006/customXml" ds:itemID="{ECDB9531-0CBF-414A-86C3-D94D487F20E8}">
+<ds:datastoreItem xmlns:ds="http://schemas.openxmlformats.org/officeDocument/2006/customXml" ds:itemID="{06AB6D01-759D-AB46-9D75-A7D6987C9158}">
   <ds:schemaRefs>
     <ds:schemaRef ds:uri="http://schemas.openxmlformats.org/officeDocument/2006/bibliography"/>
   </ds:schemaRefs>

</xml_diff>